<commit_message>
Intento implementación con Generics
ERROR
</commit_message>
<xml_diff>
--- a/Método de la ingeniería/TAD StackWeapon.docx
+++ b/Método de la ingeniería/TAD StackWeapon.docx
@@ -200,14 +200,7 @@
                 <w:rFonts w:cstheme="minorHAnsi"/>
                 <w:lang w:val="en-US"/>
               </w:rPr>
-              <w:t>→</w:t>
-            </w:r>
-            <w:r>
-              <w:rPr>
-                <w:rFonts w:cstheme="minorHAnsi"/>
-                <w:lang w:val="en-US"/>
-              </w:rPr>
-              <w:t xml:space="preserve"> Stack</w:t>
+              <w:t>→ Stack</w:t>
             </w:r>
           </w:p>
           <w:p>
@@ -240,14 +233,7 @@
                 <w:rFonts w:cstheme="minorHAnsi"/>
                 <w:lang w:val="en-US"/>
               </w:rPr>
-              <w:t>→</w:t>
-            </w:r>
-            <w:r>
-              <w:rPr>
-                <w:rFonts w:cstheme="minorHAnsi"/>
-                <w:lang w:val="en-US"/>
-              </w:rPr>
-              <w:t xml:space="preserve"> Stack</w:t>
+              <w:t>→ Stack</w:t>
             </w:r>
           </w:p>
           <w:p>
@@ -280,14 +266,7 @@
                 <w:rFonts w:cstheme="minorHAnsi"/>
                 <w:lang w:val="en-US"/>
               </w:rPr>
-              <w:t>→</w:t>
-            </w:r>
-            <w:r>
-              <w:rPr>
-                <w:rFonts w:cstheme="minorHAnsi"/>
-                <w:lang w:val="en-US"/>
-              </w:rPr>
-              <w:t xml:space="preserve"> Top</w:t>
+              <w:t>→ Top</w:t>
             </w:r>
           </w:p>
           <w:p>
@@ -320,14 +299,7 @@
                 <w:rFonts w:cstheme="minorHAnsi"/>
                 <w:lang w:val="en-US"/>
               </w:rPr>
-              <w:t>→</w:t>
-            </w:r>
-            <w:r>
-              <w:rPr>
-                <w:rFonts w:cstheme="minorHAnsi"/>
-                <w:lang w:val="en-US"/>
-              </w:rPr>
-              <w:t xml:space="preserve"> </w:t>
+              <w:t xml:space="preserve">→ </w:t>
             </w:r>
             <w:proofErr w:type="spellStart"/>
             <w:r>
@@ -369,14 +341,7 @@
                 <w:rFonts w:cstheme="minorHAnsi"/>
                 <w:lang w:val="en-US"/>
               </w:rPr>
-              <w:t>→</w:t>
-            </w:r>
-            <w:r>
-              <w:rPr>
-                <w:rFonts w:cstheme="minorHAnsi"/>
-                <w:lang w:val="en-US"/>
-              </w:rPr>
-              <w:t xml:space="preserve"> Size</w:t>
+              <w:t>→ Size</w:t>
             </w:r>
           </w:p>
         </w:tc>
@@ -510,19 +475,7 @@
               <w:rPr>
                 <w:lang w:val="en-US"/>
               </w:rPr>
-              <w:t xml:space="preserve">{inv: </w:t>
-            </w:r>
-            <w:r>
-              <w:rPr>
-                <w:lang w:val="en-US"/>
-              </w:rPr>
-              <w:t>supplies&gt;=0</w:t>
-            </w:r>
-            <w:r>
-              <w:rPr>
-                <w:lang w:val="en-US"/>
-              </w:rPr>
-              <w:t>}</w:t>
+              <w:t>{inv: supplies&gt;=0}</w:t>
             </w:r>
           </w:p>
         </w:tc>
@@ -631,14 +584,7 @@
                 <w:rFonts w:cstheme="minorHAnsi"/>
                 <w:lang w:val="en-US"/>
               </w:rPr>
-              <w:t>→</w:t>
-            </w:r>
-            <w:r>
-              <w:rPr>
-                <w:rFonts w:cstheme="minorHAnsi"/>
-                <w:lang w:val="en-US"/>
-              </w:rPr>
-              <w:t xml:space="preserve"> Supplies</w:t>
+              <w:t>→ Supplies</w:t>
             </w:r>
           </w:p>
           <w:p>
@@ -719,14 +665,7 @@
                 <w:rFonts w:cstheme="minorHAnsi"/>
                 <w:lang w:val="en-US"/>
               </w:rPr>
-              <w:t>→</w:t>
-            </w:r>
-            <w:r>
-              <w:rPr>
-                <w:rFonts w:cstheme="minorHAnsi"/>
-                <w:lang w:val="en-US"/>
-              </w:rPr>
-              <w:t xml:space="preserve"> Range</w:t>
+              <w:t>→ Range</w:t>
             </w:r>
           </w:p>
           <w:p>
@@ -759,6 +698,39 @@
                 <w:rFonts w:cstheme="minorHAnsi"/>
                 <w:lang w:val="en-US"/>
               </w:rPr>
+              <w:t>→ Weapon</w:t>
+            </w:r>
+          </w:p>
+          <w:p>
+            <w:pPr>
+              <w:pStyle w:val="Prrafodelista"/>
+              <w:numPr>
+                <w:ilvl w:val="0"/>
+                <w:numId w:val="1"/>
+              </w:numPr>
+              <w:rPr>
+                <w:lang w:val="en-US"/>
+              </w:rPr>
+            </w:pPr>
+            <w:proofErr w:type="spellStart"/>
+            <w:r>
+              <w:rPr>
+                <w:lang w:val="en-US"/>
+              </w:rPr>
+              <w:t>isEmpty</w:t>
+            </w:r>
+            <w:proofErr w:type="spellEnd"/>
+            <w:r>
+              <w:rPr>
+                <w:lang w:val="en-US"/>
+              </w:rPr>
+              <w:t xml:space="preserve">                           Supplies </w:t>
+            </w:r>
+            <w:r>
+              <w:rPr>
+                <w:rFonts w:cstheme="minorHAnsi"/>
+                <w:lang w:val="en-US"/>
+              </w:rPr>
               <w:t>→</w:t>
             </w:r>
             <w:r>
@@ -766,8 +738,10 @@
                 <w:rFonts w:cstheme="minorHAnsi"/>
                 <w:lang w:val="en-US"/>
               </w:rPr>
-              <w:t xml:space="preserve"> Weapon</w:t>
-            </w:r>
+              <w:t xml:space="preserve"> booleano</w:t>
+            </w:r>
+            <w:bookmarkStart w:id="0" w:name="_GoBack"/>
+            <w:bookmarkEnd w:id="0"/>
           </w:p>
         </w:tc>
       </w:tr>
@@ -832,8 +806,6 @@
           <w:lang w:val="en-US"/>
         </w:rPr>
       </w:pPr>
-      <w:bookmarkStart w:id="0" w:name="_GoBack"/>
-      <w:bookmarkEnd w:id="0"/>
     </w:p>
     <w:sectPr>
       <w:pgSz w:w="12240" w:h="15840"/>

</xml_diff>

<commit_message>
Diseñados casos de prueba StackWeapon
Solucionado implementación del StackWeapon
</commit_message>
<xml_diff>
--- a/Método de la ingeniería/TAD StackWeapon.docx
+++ b/Método de la ingeniería/TAD StackWeapon.docx
@@ -667,6 +667,13 @@
               </w:rPr>
               <w:t>→ Range</w:t>
             </w:r>
+            <w:r>
+              <w:rPr>
+                <w:rFonts w:cstheme="minorHAnsi"/>
+                <w:lang w:val="en-US"/>
+              </w:rPr>
+              <w:t xml:space="preserve"> </w:t>
+            </w:r>
           </w:p>
           <w:p>
             <w:pPr>
@@ -731,17 +738,17 @@
                 <w:rFonts w:cstheme="minorHAnsi"/>
                 <w:lang w:val="en-US"/>
               </w:rPr>
-              <w:t>→</w:t>
-            </w:r>
+              <w:t xml:space="preserve">→ </w:t>
+            </w:r>
+            <w:proofErr w:type="spellStart"/>
             <w:r>
               <w:rPr>
                 <w:rFonts w:cstheme="minorHAnsi"/>
                 <w:lang w:val="en-US"/>
               </w:rPr>
-              <w:t xml:space="preserve"> booleano</w:t>
-            </w:r>
-            <w:bookmarkStart w:id="0" w:name="_GoBack"/>
-            <w:bookmarkEnd w:id="0"/>
+              <w:t>booleano</w:t>
+            </w:r>
+            <w:proofErr w:type="spellEnd"/>
           </w:p>
         </w:tc>
       </w:tr>
@@ -804,6 +811,4057 @@
       <w:pPr>
         <w:rPr>
           <w:lang w:val="en-US"/>
+        </w:rPr>
+      </w:pPr>
+    </w:p>
+    <w:p>
+      <w:pPr>
+        <w:rPr>
+          <w:lang w:val="en-US"/>
+        </w:rPr>
+      </w:pPr>
+    </w:p>
+    <w:p>
+      <w:pPr>
+        <w:rPr>
+          <w:lang w:val="en-US"/>
+        </w:rPr>
+      </w:pPr>
+    </w:p>
+    <w:p>
+      <w:pPr>
+        <w:rPr>
+          <w:lang w:val="en-US"/>
+        </w:rPr>
+      </w:pPr>
+    </w:p>
+    <w:p>
+      <w:pPr>
+        <w:rPr>
+          <w:lang w:val="en-US"/>
+        </w:rPr>
+      </w:pPr>
+    </w:p>
+    <w:p>
+      <w:pPr>
+        <w:rPr>
+          <w:lang w:val="en-US"/>
+        </w:rPr>
+      </w:pPr>
+    </w:p>
+    <w:p>
+      <w:pPr>
+        <w:rPr>
+          <w:b/>
+        </w:rPr>
+      </w:pPr>
+      <w:r>
+        <w:rPr>
+          <w:b/>
+        </w:rPr>
+        <w:lastRenderedPageBreak/>
+        <w:t>DISEÑO DE CASOS DE PRUEBAS U</w:t>
+      </w:r>
+      <w:r>
+        <w:rPr>
+          <w:b/>
+        </w:rPr>
+        <w:t>NITARIAS</w:t>
+      </w:r>
+    </w:p>
+    <w:tbl>
+      <w:tblPr>
+        <w:tblStyle w:val="Tablaconcuadrcula"/>
+        <w:tblW w:w="0" w:type="auto"/>
+        <w:tblLook w:val="04A0" w:firstRow="1" w:lastRow="0" w:firstColumn="1" w:lastColumn="0" w:noHBand="0" w:noVBand="1"/>
+      </w:tblPr>
+      <w:tblGrid>
+        <w:gridCol w:w="1612"/>
+        <w:gridCol w:w="1664"/>
+        <w:gridCol w:w="1937"/>
+        <w:gridCol w:w="1746"/>
+        <w:gridCol w:w="1869"/>
+      </w:tblGrid>
+      <w:tr>
+        <w:tc>
+          <w:tcPr>
+            <w:tcW w:w="8828" w:type="dxa"/>
+            <w:gridSpan w:val="5"/>
+          </w:tcPr>
+          <w:p>
+            <w:pPr>
+              <w:jc w:val="both"/>
+              <w:rPr>
+                <w:rFonts w:ascii="Times New Roman" w:hAnsi="Times New Roman" w:cs="Times New Roman"/>
+              </w:rPr>
+            </w:pPr>
+            <w:r>
+              <w:rPr>
+                <w:rFonts w:ascii="Times New Roman" w:hAnsi="Times New Roman" w:cs="Times New Roman"/>
+              </w:rPr>
+              <w:t xml:space="preserve">Prueba 1: </w:t>
+            </w:r>
+            <w:r>
+              <w:rPr>
+                <w:rFonts w:ascii="Times New Roman" w:hAnsi="Times New Roman" w:cs="Times New Roman"/>
+              </w:rPr>
+              <w:t xml:space="preserve">Añade elementos correctamente a la </w:t>
+            </w:r>
+            <w:proofErr w:type="spellStart"/>
+            <w:r>
+              <w:rPr>
+                <w:rFonts w:ascii="Times New Roman" w:hAnsi="Times New Roman" w:cs="Times New Roman"/>
+              </w:rPr>
+              <w:t>Stack</w:t>
+            </w:r>
+            <w:proofErr w:type="spellEnd"/>
+          </w:p>
+        </w:tc>
+      </w:tr>
+      <w:tr>
+        <w:tc>
+          <w:tcPr>
+            <w:tcW w:w="1612" w:type="dxa"/>
+          </w:tcPr>
+          <w:p>
+            <w:pPr>
+              <w:jc w:val="both"/>
+              <w:rPr>
+                <w:rFonts w:ascii="Times New Roman" w:hAnsi="Times New Roman" w:cs="Times New Roman"/>
+              </w:rPr>
+            </w:pPr>
+            <w:r>
+              <w:rPr>
+                <w:rFonts w:ascii="Times New Roman" w:hAnsi="Times New Roman" w:cs="Times New Roman"/>
+              </w:rPr>
+              <w:t>Clase</w:t>
+            </w:r>
+          </w:p>
+        </w:tc>
+        <w:tc>
+          <w:tcPr>
+            <w:tcW w:w="1664" w:type="dxa"/>
+          </w:tcPr>
+          <w:p>
+            <w:pPr>
+              <w:jc w:val="both"/>
+              <w:rPr>
+                <w:rFonts w:ascii="Times New Roman" w:hAnsi="Times New Roman" w:cs="Times New Roman"/>
+              </w:rPr>
+            </w:pPr>
+            <w:r>
+              <w:rPr>
+                <w:rFonts w:ascii="Times New Roman" w:hAnsi="Times New Roman" w:cs="Times New Roman"/>
+              </w:rPr>
+              <w:t>Método</w:t>
+            </w:r>
+          </w:p>
+        </w:tc>
+        <w:tc>
+          <w:tcPr>
+            <w:tcW w:w="1937" w:type="dxa"/>
+          </w:tcPr>
+          <w:p>
+            <w:pPr>
+              <w:jc w:val="both"/>
+              <w:rPr>
+                <w:rFonts w:ascii="Times New Roman" w:hAnsi="Times New Roman" w:cs="Times New Roman"/>
+              </w:rPr>
+            </w:pPr>
+            <w:r>
+              <w:rPr>
+                <w:rFonts w:ascii="Times New Roman" w:hAnsi="Times New Roman" w:cs="Times New Roman"/>
+              </w:rPr>
+              <w:t>Escenario</w:t>
+            </w:r>
+          </w:p>
+        </w:tc>
+        <w:tc>
+          <w:tcPr>
+            <w:tcW w:w="1746" w:type="dxa"/>
+          </w:tcPr>
+          <w:p>
+            <w:pPr>
+              <w:jc w:val="both"/>
+              <w:rPr>
+                <w:rFonts w:ascii="Times New Roman" w:hAnsi="Times New Roman" w:cs="Times New Roman"/>
+              </w:rPr>
+            </w:pPr>
+            <w:r>
+              <w:rPr>
+                <w:rFonts w:ascii="Times New Roman" w:hAnsi="Times New Roman" w:cs="Times New Roman"/>
+              </w:rPr>
+              <w:t>Entrada</w:t>
+            </w:r>
+          </w:p>
+        </w:tc>
+        <w:tc>
+          <w:tcPr>
+            <w:tcW w:w="1869" w:type="dxa"/>
+          </w:tcPr>
+          <w:p>
+            <w:pPr>
+              <w:jc w:val="both"/>
+              <w:rPr>
+                <w:rFonts w:ascii="Times New Roman" w:hAnsi="Times New Roman" w:cs="Times New Roman"/>
+              </w:rPr>
+            </w:pPr>
+            <w:r>
+              <w:rPr>
+                <w:rFonts w:ascii="Times New Roman" w:hAnsi="Times New Roman" w:cs="Times New Roman"/>
+              </w:rPr>
+              <w:t>Resultado</w:t>
+            </w:r>
+          </w:p>
+        </w:tc>
+      </w:tr>
+      <w:tr>
+        <w:tc>
+          <w:tcPr>
+            <w:tcW w:w="1612" w:type="dxa"/>
+          </w:tcPr>
+          <w:p>
+            <w:pPr>
+              <w:jc w:val="both"/>
+              <w:rPr>
+                <w:rFonts w:ascii="Times New Roman" w:hAnsi="Times New Roman" w:cs="Times New Roman"/>
+              </w:rPr>
+            </w:pPr>
+            <w:proofErr w:type="spellStart"/>
+            <w:r>
+              <w:rPr>
+                <w:rFonts w:ascii="Times New Roman" w:hAnsi="Times New Roman" w:cs="Times New Roman"/>
+              </w:rPr>
+              <w:t>StackWeapon</w:t>
+            </w:r>
+            <w:proofErr w:type="spellEnd"/>
+          </w:p>
+        </w:tc>
+        <w:tc>
+          <w:tcPr>
+            <w:tcW w:w="1664" w:type="dxa"/>
+          </w:tcPr>
+          <w:p>
+            <w:pPr>
+              <w:jc w:val="both"/>
+              <w:rPr>
+                <w:rFonts w:ascii="Times New Roman" w:hAnsi="Times New Roman" w:cs="Times New Roman"/>
+              </w:rPr>
+            </w:pPr>
+            <w:proofErr w:type="spellStart"/>
+            <w:proofErr w:type="gramStart"/>
+            <w:r>
+              <w:rPr>
+                <w:rFonts w:ascii="Times New Roman" w:hAnsi="Times New Roman" w:cs="Times New Roman"/>
+              </w:rPr>
+              <w:t>Push</w:t>
+            </w:r>
+            <w:proofErr w:type="spellEnd"/>
+            <w:r>
+              <w:rPr>
+                <w:rFonts w:ascii="Times New Roman" w:hAnsi="Times New Roman" w:cs="Times New Roman"/>
+              </w:rPr>
+              <w:t>(</w:t>
+            </w:r>
+            <w:proofErr w:type="spellStart"/>
+            <w:proofErr w:type="gramEnd"/>
+            <w:r>
+              <w:rPr>
+                <w:rFonts w:ascii="Times New Roman" w:hAnsi="Times New Roman" w:cs="Times New Roman"/>
+              </w:rPr>
+              <w:t>Weapon</w:t>
+            </w:r>
+            <w:proofErr w:type="spellEnd"/>
+            <w:r>
+              <w:rPr>
+                <w:rFonts w:ascii="Times New Roman" w:hAnsi="Times New Roman" w:cs="Times New Roman"/>
+              </w:rPr>
+              <w:t xml:space="preserve"> w)</w:t>
+            </w:r>
+          </w:p>
+        </w:tc>
+        <w:tc>
+          <w:tcPr>
+            <w:tcW w:w="1937" w:type="dxa"/>
+          </w:tcPr>
+          <w:p>
+            <w:pPr>
+              <w:jc w:val="both"/>
+              <w:rPr>
+                <w:rFonts w:ascii="Times New Roman" w:hAnsi="Times New Roman" w:cs="Times New Roman"/>
+              </w:rPr>
+            </w:pPr>
+            <w:r>
+              <w:rPr>
+                <w:rFonts w:ascii="Times New Roman" w:hAnsi="Times New Roman" w:cs="Times New Roman"/>
+              </w:rPr>
+              <w:t xml:space="preserve">Se ha creado un </w:t>
+            </w:r>
+            <w:proofErr w:type="spellStart"/>
+            <w:r>
+              <w:rPr>
+                <w:rFonts w:ascii="Times New Roman" w:hAnsi="Times New Roman" w:cs="Times New Roman"/>
+              </w:rPr>
+              <w:t>StackWeapon</w:t>
+            </w:r>
+            <w:proofErr w:type="spellEnd"/>
+          </w:p>
+        </w:tc>
+        <w:tc>
+          <w:tcPr>
+            <w:tcW w:w="1746" w:type="dxa"/>
+          </w:tcPr>
+          <w:p>
+            <w:pPr>
+              <w:jc w:val="both"/>
+              <w:rPr>
+                <w:rFonts w:ascii="Times New Roman" w:hAnsi="Times New Roman" w:cs="Times New Roman"/>
+              </w:rPr>
+            </w:pPr>
+            <w:r>
+              <w:rPr>
+                <w:rFonts w:ascii="Times New Roman" w:hAnsi="Times New Roman" w:cs="Times New Roman"/>
+              </w:rPr>
+              <w:t>W tiene</w:t>
+            </w:r>
+          </w:p>
+          <w:p>
+            <w:pPr>
+              <w:jc w:val="both"/>
+              <w:rPr>
+                <w:rFonts w:ascii="Times New Roman" w:hAnsi="Times New Roman" w:cs="Times New Roman"/>
+              </w:rPr>
+            </w:pPr>
+            <w:r>
+              <w:rPr>
+                <w:rFonts w:ascii="Times New Roman" w:hAnsi="Times New Roman" w:cs="Times New Roman"/>
+              </w:rPr>
+              <w:t>Nombre= “M16”</w:t>
+            </w:r>
+          </w:p>
+          <w:p>
+            <w:pPr>
+              <w:jc w:val="both"/>
+              <w:rPr>
+                <w:rFonts w:ascii="Times New Roman" w:hAnsi="Times New Roman" w:cs="Times New Roman"/>
+              </w:rPr>
+            </w:pPr>
+            <w:proofErr w:type="spellStart"/>
+            <w:r>
+              <w:rPr>
+                <w:rFonts w:ascii="Times New Roman" w:hAnsi="Times New Roman" w:cs="Times New Roman"/>
+              </w:rPr>
+              <w:t>Range</w:t>
+            </w:r>
+            <w:proofErr w:type="spellEnd"/>
+            <w:proofErr w:type="gramStart"/>
+            <w:r>
+              <w:rPr>
+                <w:rFonts w:ascii="Times New Roman" w:hAnsi="Times New Roman" w:cs="Times New Roman"/>
+              </w:rPr>
+              <w:t>=”Común</w:t>
+            </w:r>
+            <w:proofErr w:type="gramEnd"/>
+            <w:r>
+              <w:rPr>
+                <w:rFonts w:ascii="Times New Roman" w:hAnsi="Times New Roman" w:cs="Times New Roman"/>
+              </w:rPr>
+              <w:t>”</w:t>
+            </w:r>
+          </w:p>
+          <w:p>
+            <w:pPr>
+              <w:jc w:val="both"/>
+              <w:rPr>
+                <w:rFonts w:ascii="Times New Roman" w:hAnsi="Times New Roman" w:cs="Times New Roman"/>
+              </w:rPr>
+            </w:pPr>
+            <w:proofErr w:type="spellStart"/>
+            <w:r>
+              <w:rPr>
+                <w:rFonts w:ascii="Times New Roman" w:hAnsi="Times New Roman" w:cs="Times New Roman"/>
+              </w:rPr>
+              <w:t>Type</w:t>
+            </w:r>
+            <w:proofErr w:type="spellEnd"/>
+            <w:proofErr w:type="gramStart"/>
+            <w:r>
+              <w:rPr>
+                <w:rFonts w:ascii="Times New Roman" w:hAnsi="Times New Roman" w:cs="Times New Roman"/>
+              </w:rPr>
+              <w:t>=”Rifle</w:t>
+            </w:r>
+            <w:proofErr w:type="gramEnd"/>
+            <w:r>
+              <w:rPr>
+                <w:rFonts w:ascii="Times New Roman" w:hAnsi="Times New Roman" w:cs="Times New Roman"/>
+              </w:rPr>
+              <w:t>”</w:t>
+            </w:r>
+          </w:p>
+          <w:p>
+            <w:pPr>
+              <w:jc w:val="both"/>
+              <w:rPr>
+                <w:rFonts w:ascii="Times New Roman" w:hAnsi="Times New Roman" w:cs="Times New Roman"/>
+              </w:rPr>
+            </w:pPr>
+            <w:proofErr w:type="spellStart"/>
+            <w:r>
+              <w:rPr>
+                <w:rFonts w:ascii="Times New Roman" w:hAnsi="Times New Roman" w:cs="Times New Roman"/>
+              </w:rPr>
+              <w:t>Supplies</w:t>
+            </w:r>
+            <w:proofErr w:type="spellEnd"/>
+            <w:r>
+              <w:rPr>
+                <w:rFonts w:ascii="Times New Roman" w:hAnsi="Times New Roman" w:cs="Times New Roman"/>
+              </w:rPr>
+              <w:t>=30</w:t>
+            </w:r>
+          </w:p>
+        </w:tc>
+        <w:tc>
+          <w:tcPr>
+            <w:tcW w:w="1869" w:type="dxa"/>
+          </w:tcPr>
+          <w:p>
+            <w:pPr>
+              <w:jc w:val="both"/>
+              <w:rPr>
+                <w:rFonts w:ascii="Times New Roman" w:hAnsi="Times New Roman" w:cs="Times New Roman"/>
+              </w:rPr>
+            </w:pPr>
+            <w:r>
+              <w:rPr>
+                <w:rFonts w:ascii="Times New Roman" w:hAnsi="Times New Roman" w:cs="Times New Roman"/>
+              </w:rPr>
+              <w:t>El elemento del top es un Rifle común llamado M16 con 30 municiones.</w:t>
+            </w:r>
+          </w:p>
+          <w:p>
+            <w:pPr>
+              <w:jc w:val="both"/>
+              <w:rPr>
+                <w:rFonts w:ascii="Times New Roman" w:hAnsi="Times New Roman" w:cs="Times New Roman"/>
+              </w:rPr>
+            </w:pPr>
+            <w:r>
+              <w:rPr>
+                <w:rFonts w:ascii="Times New Roman" w:hAnsi="Times New Roman" w:cs="Times New Roman"/>
+              </w:rPr>
+              <w:t xml:space="preserve">La </w:t>
+            </w:r>
+            <w:proofErr w:type="spellStart"/>
+            <w:r>
+              <w:rPr>
+                <w:rFonts w:ascii="Times New Roman" w:hAnsi="Times New Roman" w:cs="Times New Roman"/>
+              </w:rPr>
+              <w:t>Stack</w:t>
+            </w:r>
+            <w:proofErr w:type="spellEnd"/>
+            <w:r>
+              <w:rPr>
+                <w:rFonts w:ascii="Times New Roman" w:hAnsi="Times New Roman" w:cs="Times New Roman"/>
+              </w:rPr>
+              <w:t xml:space="preserve"> es de tamaño 2.</w:t>
+            </w:r>
+          </w:p>
+        </w:tc>
+      </w:tr>
+      <w:tr>
+        <w:tc>
+          <w:tcPr>
+            <w:tcW w:w="1612" w:type="dxa"/>
+          </w:tcPr>
+          <w:p>
+            <w:pPr>
+              <w:jc w:val="both"/>
+              <w:rPr>
+                <w:rFonts w:ascii="Times New Roman" w:hAnsi="Times New Roman" w:cs="Times New Roman"/>
+              </w:rPr>
+            </w:pPr>
+            <w:proofErr w:type="spellStart"/>
+            <w:r>
+              <w:rPr>
+                <w:rFonts w:ascii="Times New Roman" w:hAnsi="Times New Roman" w:cs="Times New Roman"/>
+              </w:rPr>
+              <w:t>StackWeapon</w:t>
+            </w:r>
+            <w:proofErr w:type="spellEnd"/>
+          </w:p>
+        </w:tc>
+        <w:tc>
+          <w:tcPr>
+            <w:tcW w:w="1664" w:type="dxa"/>
+          </w:tcPr>
+          <w:p>
+            <w:pPr>
+              <w:jc w:val="both"/>
+              <w:rPr>
+                <w:rFonts w:ascii="Times New Roman" w:hAnsi="Times New Roman" w:cs="Times New Roman"/>
+              </w:rPr>
+            </w:pPr>
+            <w:proofErr w:type="spellStart"/>
+            <w:proofErr w:type="gramStart"/>
+            <w:r>
+              <w:rPr>
+                <w:rFonts w:ascii="Times New Roman" w:hAnsi="Times New Roman" w:cs="Times New Roman"/>
+              </w:rPr>
+              <w:t>Push</w:t>
+            </w:r>
+            <w:proofErr w:type="spellEnd"/>
+            <w:r>
+              <w:rPr>
+                <w:rFonts w:ascii="Times New Roman" w:hAnsi="Times New Roman" w:cs="Times New Roman"/>
+              </w:rPr>
+              <w:t>(</w:t>
+            </w:r>
+            <w:proofErr w:type="spellStart"/>
+            <w:proofErr w:type="gramEnd"/>
+            <w:r>
+              <w:rPr>
+                <w:rFonts w:ascii="Times New Roman" w:hAnsi="Times New Roman" w:cs="Times New Roman"/>
+              </w:rPr>
+              <w:t>Weapon</w:t>
+            </w:r>
+            <w:proofErr w:type="spellEnd"/>
+            <w:r>
+              <w:rPr>
+                <w:rFonts w:ascii="Times New Roman" w:hAnsi="Times New Roman" w:cs="Times New Roman"/>
+              </w:rPr>
+              <w:t xml:space="preserve"> w)</w:t>
+            </w:r>
+          </w:p>
+        </w:tc>
+        <w:tc>
+          <w:tcPr>
+            <w:tcW w:w="1937" w:type="dxa"/>
+          </w:tcPr>
+          <w:p>
+            <w:pPr>
+              <w:jc w:val="both"/>
+              <w:rPr>
+                <w:rFonts w:ascii="Times New Roman" w:hAnsi="Times New Roman" w:cs="Times New Roman"/>
+              </w:rPr>
+            </w:pPr>
+            <w:r>
+              <w:rPr>
+                <w:rFonts w:ascii="Times New Roman" w:hAnsi="Times New Roman" w:cs="Times New Roman"/>
+              </w:rPr>
+              <w:t xml:space="preserve">Se ha creado un </w:t>
+            </w:r>
+            <w:proofErr w:type="spellStart"/>
+            <w:r>
+              <w:rPr>
+                <w:rFonts w:ascii="Times New Roman" w:hAnsi="Times New Roman" w:cs="Times New Roman"/>
+              </w:rPr>
+              <w:t>StackWeapon</w:t>
+            </w:r>
+            <w:proofErr w:type="spellEnd"/>
+            <w:r>
+              <w:rPr>
+                <w:rFonts w:ascii="Times New Roman" w:hAnsi="Times New Roman" w:cs="Times New Roman"/>
+              </w:rPr>
+              <w:t xml:space="preserve"> que tiene 2 armas, el hacha que viene por defecto y la siguiente arma:</w:t>
+            </w:r>
+          </w:p>
+          <w:p>
+            <w:pPr>
+              <w:jc w:val="both"/>
+              <w:rPr>
+                <w:rFonts w:ascii="Times New Roman" w:hAnsi="Times New Roman" w:cs="Times New Roman"/>
+              </w:rPr>
+            </w:pPr>
+          </w:p>
+          <w:p>
+            <w:pPr>
+              <w:jc w:val="both"/>
+              <w:rPr>
+                <w:rFonts w:ascii="Times New Roman" w:hAnsi="Times New Roman" w:cs="Times New Roman"/>
+              </w:rPr>
+            </w:pPr>
+            <w:r>
+              <w:rPr>
+                <w:rFonts w:ascii="Times New Roman" w:hAnsi="Times New Roman" w:cs="Times New Roman"/>
+              </w:rPr>
+              <w:t>Nombre= “M16”</w:t>
+            </w:r>
+          </w:p>
+          <w:p>
+            <w:pPr>
+              <w:jc w:val="both"/>
+              <w:rPr>
+                <w:rFonts w:ascii="Times New Roman" w:hAnsi="Times New Roman" w:cs="Times New Roman"/>
+              </w:rPr>
+            </w:pPr>
+            <w:proofErr w:type="spellStart"/>
+            <w:r>
+              <w:rPr>
+                <w:rFonts w:ascii="Times New Roman" w:hAnsi="Times New Roman" w:cs="Times New Roman"/>
+              </w:rPr>
+              <w:t>Range</w:t>
+            </w:r>
+            <w:proofErr w:type="spellEnd"/>
+            <w:proofErr w:type="gramStart"/>
+            <w:r>
+              <w:rPr>
+                <w:rFonts w:ascii="Times New Roman" w:hAnsi="Times New Roman" w:cs="Times New Roman"/>
+              </w:rPr>
+              <w:t>=”Común</w:t>
+            </w:r>
+            <w:proofErr w:type="gramEnd"/>
+            <w:r>
+              <w:rPr>
+                <w:rFonts w:ascii="Times New Roman" w:hAnsi="Times New Roman" w:cs="Times New Roman"/>
+              </w:rPr>
+              <w:t>”</w:t>
+            </w:r>
+          </w:p>
+          <w:p>
+            <w:pPr>
+              <w:jc w:val="both"/>
+              <w:rPr>
+                <w:rFonts w:ascii="Times New Roman" w:hAnsi="Times New Roman" w:cs="Times New Roman"/>
+              </w:rPr>
+            </w:pPr>
+            <w:proofErr w:type="spellStart"/>
+            <w:r>
+              <w:rPr>
+                <w:rFonts w:ascii="Times New Roman" w:hAnsi="Times New Roman" w:cs="Times New Roman"/>
+              </w:rPr>
+              <w:t>Type</w:t>
+            </w:r>
+            <w:proofErr w:type="spellEnd"/>
+            <w:proofErr w:type="gramStart"/>
+            <w:r>
+              <w:rPr>
+                <w:rFonts w:ascii="Times New Roman" w:hAnsi="Times New Roman" w:cs="Times New Roman"/>
+              </w:rPr>
+              <w:t>=”Rifle</w:t>
+            </w:r>
+            <w:proofErr w:type="gramEnd"/>
+            <w:r>
+              <w:rPr>
+                <w:rFonts w:ascii="Times New Roman" w:hAnsi="Times New Roman" w:cs="Times New Roman"/>
+              </w:rPr>
+              <w:t>”</w:t>
+            </w:r>
+          </w:p>
+          <w:p>
+            <w:pPr>
+              <w:jc w:val="both"/>
+              <w:rPr>
+                <w:rFonts w:ascii="Times New Roman" w:hAnsi="Times New Roman" w:cs="Times New Roman"/>
+              </w:rPr>
+            </w:pPr>
+            <w:proofErr w:type="spellStart"/>
+            <w:r>
+              <w:rPr>
+                <w:rFonts w:ascii="Times New Roman" w:hAnsi="Times New Roman" w:cs="Times New Roman"/>
+              </w:rPr>
+              <w:t>Supplies</w:t>
+            </w:r>
+            <w:proofErr w:type="spellEnd"/>
+            <w:r>
+              <w:rPr>
+                <w:rFonts w:ascii="Times New Roman" w:hAnsi="Times New Roman" w:cs="Times New Roman"/>
+              </w:rPr>
+              <w:t>=30</w:t>
+            </w:r>
+          </w:p>
+        </w:tc>
+        <w:tc>
+          <w:tcPr>
+            <w:tcW w:w="1746" w:type="dxa"/>
+          </w:tcPr>
+          <w:p>
+            <w:pPr>
+              <w:jc w:val="both"/>
+              <w:rPr>
+                <w:rFonts w:ascii="Times New Roman" w:hAnsi="Times New Roman" w:cs="Times New Roman"/>
+              </w:rPr>
+            </w:pPr>
+            <w:r>
+              <w:rPr>
+                <w:rFonts w:ascii="Times New Roman" w:hAnsi="Times New Roman" w:cs="Times New Roman"/>
+              </w:rPr>
+              <w:t>W tiene</w:t>
+            </w:r>
+          </w:p>
+          <w:p>
+            <w:pPr>
+              <w:jc w:val="both"/>
+              <w:rPr>
+                <w:rFonts w:ascii="Times New Roman" w:hAnsi="Times New Roman" w:cs="Times New Roman"/>
+              </w:rPr>
+            </w:pPr>
+            <w:r>
+              <w:rPr>
+                <w:rFonts w:ascii="Times New Roman" w:hAnsi="Times New Roman" w:cs="Times New Roman"/>
+              </w:rPr>
+              <w:t>Nombre= “</w:t>
+            </w:r>
+            <w:r>
+              <w:rPr>
+                <w:rFonts w:ascii="Times New Roman" w:hAnsi="Times New Roman" w:cs="Times New Roman"/>
+              </w:rPr>
+              <w:t>SMG</w:t>
+            </w:r>
+            <w:r>
+              <w:rPr>
+                <w:rFonts w:ascii="Times New Roman" w:hAnsi="Times New Roman" w:cs="Times New Roman"/>
+              </w:rPr>
+              <w:t>”</w:t>
+            </w:r>
+          </w:p>
+          <w:p>
+            <w:pPr>
+              <w:jc w:val="both"/>
+              <w:rPr>
+                <w:rFonts w:ascii="Times New Roman" w:hAnsi="Times New Roman" w:cs="Times New Roman"/>
+              </w:rPr>
+            </w:pPr>
+            <w:proofErr w:type="spellStart"/>
+            <w:r>
+              <w:rPr>
+                <w:rFonts w:ascii="Times New Roman" w:hAnsi="Times New Roman" w:cs="Times New Roman"/>
+              </w:rPr>
+              <w:t>Range</w:t>
+            </w:r>
+            <w:proofErr w:type="spellEnd"/>
+            <w:proofErr w:type="gramStart"/>
+            <w:r>
+              <w:rPr>
+                <w:rFonts w:ascii="Times New Roman" w:hAnsi="Times New Roman" w:cs="Times New Roman"/>
+              </w:rPr>
+              <w:t>=</w:t>
+            </w:r>
+            <w:r>
+              <w:rPr>
+                <w:rFonts w:ascii="Times New Roman" w:hAnsi="Times New Roman" w:cs="Times New Roman"/>
+              </w:rPr>
+              <w:t>”Raro</w:t>
+            </w:r>
+            <w:proofErr w:type="gramEnd"/>
+            <w:r>
+              <w:rPr>
+                <w:rFonts w:ascii="Times New Roman" w:hAnsi="Times New Roman" w:cs="Times New Roman"/>
+              </w:rPr>
+              <w:t>”</w:t>
+            </w:r>
+          </w:p>
+          <w:p>
+            <w:pPr>
+              <w:jc w:val="both"/>
+              <w:rPr>
+                <w:rFonts w:ascii="Times New Roman" w:hAnsi="Times New Roman" w:cs="Times New Roman"/>
+                <w:lang w:val="en-US"/>
+              </w:rPr>
+            </w:pPr>
+            <w:r>
+              <w:rPr>
+                <w:rFonts w:ascii="Times New Roman" w:hAnsi="Times New Roman" w:cs="Times New Roman"/>
+                <w:lang w:val="en-US"/>
+              </w:rPr>
+              <w:t>Type</w:t>
+            </w:r>
+            <w:proofErr w:type="gramStart"/>
+            <w:r>
+              <w:rPr>
+                <w:rFonts w:ascii="Times New Roman" w:hAnsi="Times New Roman" w:cs="Times New Roman"/>
+                <w:lang w:val="en-US"/>
+              </w:rPr>
+              <w:t>=”</w:t>
+            </w:r>
+            <w:r>
+              <w:rPr>
+                <w:rFonts w:ascii="Times New Roman" w:hAnsi="Times New Roman" w:cs="Times New Roman"/>
+                <w:lang w:val="en-US"/>
+              </w:rPr>
+              <w:t>SMG</w:t>
+            </w:r>
+            <w:proofErr w:type="gramEnd"/>
+            <w:r>
+              <w:rPr>
+                <w:rFonts w:ascii="Times New Roman" w:hAnsi="Times New Roman" w:cs="Times New Roman"/>
+                <w:lang w:val="en-US"/>
+              </w:rPr>
+              <w:t>”</w:t>
+            </w:r>
+          </w:p>
+          <w:p>
+            <w:pPr>
+              <w:jc w:val="both"/>
+              <w:rPr>
+                <w:rFonts w:ascii="Times New Roman" w:hAnsi="Times New Roman" w:cs="Times New Roman"/>
+                <w:lang w:val="en-US"/>
+              </w:rPr>
+            </w:pPr>
+            <w:r>
+              <w:rPr>
+                <w:rFonts w:ascii="Times New Roman" w:hAnsi="Times New Roman" w:cs="Times New Roman"/>
+                <w:lang w:val="en-US"/>
+              </w:rPr>
+              <w:t>Supplies=30</w:t>
+            </w:r>
+          </w:p>
+        </w:tc>
+        <w:tc>
+          <w:tcPr>
+            <w:tcW w:w="1869" w:type="dxa"/>
+          </w:tcPr>
+          <w:p>
+            <w:pPr>
+              <w:jc w:val="both"/>
+              <w:rPr>
+                <w:rFonts w:ascii="Times New Roman" w:hAnsi="Times New Roman" w:cs="Times New Roman"/>
+              </w:rPr>
+            </w:pPr>
+            <w:r>
+              <w:rPr>
+                <w:rFonts w:ascii="Times New Roman" w:hAnsi="Times New Roman" w:cs="Times New Roman"/>
+              </w:rPr>
+              <w:t>El elemento del top es un Rifle</w:t>
+            </w:r>
+            <w:r>
+              <w:rPr>
+                <w:rFonts w:ascii="Times New Roman" w:hAnsi="Times New Roman" w:cs="Times New Roman"/>
+              </w:rPr>
+              <w:t xml:space="preserve"> raro</w:t>
+            </w:r>
+            <w:r>
+              <w:rPr>
+                <w:rFonts w:ascii="Times New Roman" w:hAnsi="Times New Roman" w:cs="Times New Roman"/>
+              </w:rPr>
+              <w:t xml:space="preserve"> </w:t>
+            </w:r>
+            <w:proofErr w:type="spellStart"/>
+            <w:r>
+              <w:rPr>
+                <w:rFonts w:ascii="Times New Roman" w:hAnsi="Times New Roman" w:cs="Times New Roman"/>
+              </w:rPr>
+              <w:t>llamado</w:t>
+            </w:r>
+            <w:r>
+              <w:rPr>
+                <w:rFonts w:ascii="Times New Roman" w:hAnsi="Times New Roman" w:cs="Times New Roman"/>
+              </w:rPr>
+              <w:t>SMG</w:t>
+            </w:r>
+            <w:proofErr w:type="spellEnd"/>
+            <w:r>
+              <w:rPr>
+                <w:rFonts w:ascii="Times New Roman" w:hAnsi="Times New Roman" w:cs="Times New Roman"/>
+              </w:rPr>
+              <w:t xml:space="preserve"> con 30 municiones.</w:t>
+            </w:r>
+          </w:p>
+          <w:p>
+            <w:pPr>
+              <w:jc w:val="both"/>
+              <w:rPr>
+                <w:rFonts w:ascii="Times New Roman" w:hAnsi="Times New Roman" w:cs="Times New Roman"/>
+              </w:rPr>
+            </w:pPr>
+            <w:r>
+              <w:rPr>
+                <w:rFonts w:ascii="Times New Roman" w:hAnsi="Times New Roman" w:cs="Times New Roman"/>
+              </w:rPr>
+              <w:t xml:space="preserve">La </w:t>
+            </w:r>
+            <w:proofErr w:type="spellStart"/>
+            <w:r>
+              <w:rPr>
+                <w:rFonts w:ascii="Times New Roman" w:hAnsi="Times New Roman" w:cs="Times New Roman"/>
+              </w:rPr>
+              <w:t>Stack</w:t>
+            </w:r>
+            <w:proofErr w:type="spellEnd"/>
+            <w:r>
+              <w:rPr>
+                <w:rFonts w:ascii="Times New Roman" w:hAnsi="Times New Roman" w:cs="Times New Roman"/>
+              </w:rPr>
+              <w:t xml:space="preserve"> es de tamaño </w:t>
+            </w:r>
+            <w:r>
+              <w:rPr>
+                <w:rFonts w:ascii="Times New Roman" w:hAnsi="Times New Roman" w:cs="Times New Roman"/>
+              </w:rPr>
+              <w:t>3</w:t>
+            </w:r>
+            <w:r>
+              <w:rPr>
+                <w:rFonts w:ascii="Times New Roman" w:hAnsi="Times New Roman" w:cs="Times New Roman"/>
+              </w:rPr>
+              <w:t>.</w:t>
+            </w:r>
+          </w:p>
+        </w:tc>
+      </w:tr>
+    </w:tbl>
+    <w:p>
+      <w:pPr>
+        <w:rPr>
+          <w:b/>
+        </w:rPr>
+      </w:pPr>
+    </w:p>
+    <w:tbl>
+      <w:tblPr>
+        <w:tblStyle w:val="Tablaconcuadrcula"/>
+        <w:tblW w:w="0" w:type="auto"/>
+        <w:tblLook w:val="04A0" w:firstRow="1" w:lastRow="0" w:firstColumn="1" w:lastColumn="0" w:noHBand="0" w:noVBand="1"/>
+      </w:tblPr>
+      <w:tblGrid>
+        <w:gridCol w:w="1612"/>
+        <w:gridCol w:w="1664"/>
+        <w:gridCol w:w="1937"/>
+        <w:gridCol w:w="1746"/>
+        <w:gridCol w:w="1869"/>
+      </w:tblGrid>
+      <w:tr>
+        <w:tc>
+          <w:tcPr>
+            <w:tcW w:w="8828" w:type="dxa"/>
+            <w:gridSpan w:val="5"/>
+          </w:tcPr>
+          <w:p>
+            <w:pPr>
+              <w:jc w:val="both"/>
+              <w:rPr>
+                <w:rFonts w:ascii="Times New Roman" w:hAnsi="Times New Roman" w:cs="Times New Roman"/>
+              </w:rPr>
+            </w:pPr>
+            <w:r>
+              <w:rPr>
+                <w:rFonts w:ascii="Times New Roman" w:hAnsi="Times New Roman" w:cs="Times New Roman"/>
+              </w:rPr>
+              <w:t xml:space="preserve">Prueba </w:t>
+            </w:r>
+            <w:r>
+              <w:rPr>
+                <w:rFonts w:ascii="Times New Roman" w:hAnsi="Times New Roman" w:cs="Times New Roman"/>
+              </w:rPr>
+              <w:t>2</w:t>
+            </w:r>
+            <w:r>
+              <w:rPr>
+                <w:rFonts w:ascii="Times New Roman" w:hAnsi="Times New Roman" w:cs="Times New Roman"/>
+              </w:rPr>
+              <w:t xml:space="preserve">: </w:t>
+            </w:r>
+            <w:r>
+              <w:rPr>
+                <w:rFonts w:ascii="Times New Roman" w:hAnsi="Times New Roman" w:cs="Times New Roman"/>
+              </w:rPr>
+              <w:t xml:space="preserve">Elimina elementos satisfactoriamente de la </w:t>
+            </w:r>
+            <w:proofErr w:type="spellStart"/>
+            <w:r>
+              <w:rPr>
+                <w:rFonts w:ascii="Times New Roman" w:hAnsi="Times New Roman" w:cs="Times New Roman"/>
+              </w:rPr>
+              <w:t>Stack</w:t>
+            </w:r>
+            <w:proofErr w:type="spellEnd"/>
+            <w:r>
+              <w:rPr>
+                <w:rFonts w:ascii="Times New Roman" w:hAnsi="Times New Roman" w:cs="Times New Roman"/>
+              </w:rPr>
+              <w:t xml:space="preserve"> </w:t>
+            </w:r>
+          </w:p>
+        </w:tc>
+      </w:tr>
+      <w:tr>
+        <w:tc>
+          <w:tcPr>
+            <w:tcW w:w="1612" w:type="dxa"/>
+          </w:tcPr>
+          <w:p>
+            <w:pPr>
+              <w:jc w:val="both"/>
+              <w:rPr>
+                <w:rFonts w:ascii="Times New Roman" w:hAnsi="Times New Roman" w:cs="Times New Roman"/>
+              </w:rPr>
+            </w:pPr>
+            <w:r>
+              <w:rPr>
+                <w:rFonts w:ascii="Times New Roman" w:hAnsi="Times New Roman" w:cs="Times New Roman"/>
+              </w:rPr>
+              <w:t>Clase</w:t>
+            </w:r>
+          </w:p>
+        </w:tc>
+        <w:tc>
+          <w:tcPr>
+            <w:tcW w:w="1664" w:type="dxa"/>
+          </w:tcPr>
+          <w:p>
+            <w:pPr>
+              <w:jc w:val="both"/>
+              <w:rPr>
+                <w:rFonts w:ascii="Times New Roman" w:hAnsi="Times New Roman" w:cs="Times New Roman"/>
+              </w:rPr>
+            </w:pPr>
+            <w:r>
+              <w:rPr>
+                <w:rFonts w:ascii="Times New Roman" w:hAnsi="Times New Roman" w:cs="Times New Roman"/>
+              </w:rPr>
+              <w:t>Método</w:t>
+            </w:r>
+          </w:p>
+        </w:tc>
+        <w:tc>
+          <w:tcPr>
+            <w:tcW w:w="1937" w:type="dxa"/>
+          </w:tcPr>
+          <w:p>
+            <w:pPr>
+              <w:jc w:val="both"/>
+              <w:rPr>
+                <w:rFonts w:ascii="Times New Roman" w:hAnsi="Times New Roman" w:cs="Times New Roman"/>
+              </w:rPr>
+            </w:pPr>
+            <w:r>
+              <w:rPr>
+                <w:rFonts w:ascii="Times New Roman" w:hAnsi="Times New Roman" w:cs="Times New Roman"/>
+              </w:rPr>
+              <w:t>Escenario</w:t>
+            </w:r>
+          </w:p>
+        </w:tc>
+        <w:tc>
+          <w:tcPr>
+            <w:tcW w:w="1746" w:type="dxa"/>
+          </w:tcPr>
+          <w:p>
+            <w:pPr>
+              <w:jc w:val="both"/>
+              <w:rPr>
+                <w:rFonts w:ascii="Times New Roman" w:hAnsi="Times New Roman" w:cs="Times New Roman"/>
+              </w:rPr>
+            </w:pPr>
+            <w:r>
+              <w:rPr>
+                <w:rFonts w:ascii="Times New Roman" w:hAnsi="Times New Roman" w:cs="Times New Roman"/>
+              </w:rPr>
+              <w:t>Entrada</w:t>
+            </w:r>
+          </w:p>
+        </w:tc>
+        <w:tc>
+          <w:tcPr>
+            <w:tcW w:w="1869" w:type="dxa"/>
+          </w:tcPr>
+          <w:p>
+            <w:pPr>
+              <w:jc w:val="both"/>
+              <w:rPr>
+                <w:rFonts w:ascii="Times New Roman" w:hAnsi="Times New Roman" w:cs="Times New Roman"/>
+              </w:rPr>
+            </w:pPr>
+            <w:r>
+              <w:rPr>
+                <w:rFonts w:ascii="Times New Roman" w:hAnsi="Times New Roman" w:cs="Times New Roman"/>
+              </w:rPr>
+              <w:t>Resultado</w:t>
+            </w:r>
+          </w:p>
+        </w:tc>
+      </w:tr>
+      <w:tr>
+        <w:tc>
+          <w:tcPr>
+            <w:tcW w:w="1612" w:type="dxa"/>
+          </w:tcPr>
+          <w:p>
+            <w:pPr>
+              <w:jc w:val="both"/>
+              <w:rPr>
+                <w:rFonts w:ascii="Times New Roman" w:hAnsi="Times New Roman" w:cs="Times New Roman"/>
+              </w:rPr>
+            </w:pPr>
+            <w:proofErr w:type="spellStart"/>
+            <w:r>
+              <w:rPr>
+                <w:rFonts w:ascii="Times New Roman" w:hAnsi="Times New Roman" w:cs="Times New Roman"/>
+              </w:rPr>
+              <w:t>StackWeapon</w:t>
+            </w:r>
+            <w:proofErr w:type="spellEnd"/>
+          </w:p>
+        </w:tc>
+        <w:tc>
+          <w:tcPr>
+            <w:tcW w:w="1664" w:type="dxa"/>
+          </w:tcPr>
+          <w:p>
+            <w:pPr>
+              <w:jc w:val="both"/>
+              <w:rPr>
+                <w:rFonts w:ascii="Times New Roman" w:hAnsi="Times New Roman" w:cs="Times New Roman"/>
+              </w:rPr>
+            </w:pPr>
+            <w:r>
+              <w:rPr>
+                <w:rFonts w:ascii="Times New Roman" w:hAnsi="Times New Roman" w:cs="Times New Roman"/>
+              </w:rPr>
+              <w:t>+</w:t>
+            </w:r>
+            <w:proofErr w:type="spellStart"/>
+            <w:r>
+              <w:rPr>
+                <w:rFonts w:ascii="Times New Roman" w:hAnsi="Times New Roman" w:cs="Times New Roman"/>
+              </w:rPr>
+              <w:t>Weapon</w:t>
+            </w:r>
+            <w:proofErr w:type="spellEnd"/>
+            <w:r>
+              <w:rPr>
+                <w:rFonts w:ascii="Times New Roman" w:hAnsi="Times New Roman" w:cs="Times New Roman"/>
+              </w:rPr>
+              <w:t xml:space="preserve"> </w:t>
+            </w:r>
+            <w:proofErr w:type="gramStart"/>
+            <w:r>
+              <w:rPr>
+                <w:rFonts w:ascii="Times New Roman" w:hAnsi="Times New Roman" w:cs="Times New Roman"/>
+              </w:rPr>
+              <w:t>P</w:t>
+            </w:r>
+            <w:r>
+              <w:rPr>
+                <w:rFonts w:ascii="Times New Roman" w:hAnsi="Times New Roman" w:cs="Times New Roman"/>
+              </w:rPr>
+              <w:t>op(</w:t>
+            </w:r>
+            <w:proofErr w:type="gramEnd"/>
+            <w:r>
+              <w:rPr>
+                <w:rFonts w:ascii="Times New Roman" w:hAnsi="Times New Roman" w:cs="Times New Roman"/>
+              </w:rPr>
+              <w:t>)</w:t>
+            </w:r>
+          </w:p>
+        </w:tc>
+        <w:tc>
+          <w:tcPr>
+            <w:tcW w:w="1937" w:type="dxa"/>
+          </w:tcPr>
+          <w:p>
+            <w:pPr>
+              <w:jc w:val="both"/>
+              <w:rPr>
+                <w:rFonts w:ascii="Times New Roman" w:hAnsi="Times New Roman" w:cs="Times New Roman"/>
+              </w:rPr>
+            </w:pPr>
+            <w:r>
+              <w:rPr>
+                <w:rFonts w:ascii="Times New Roman" w:hAnsi="Times New Roman" w:cs="Times New Roman"/>
+              </w:rPr>
+              <w:t xml:space="preserve">Se ha creado un </w:t>
+            </w:r>
+            <w:proofErr w:type="spellStart"/>
+            <w:r>
+              <w:rPr>
+                <w:rFonts w:ascii="Times New Roman" w:hAnsi="Times New Roman" w:cs="Times New Roman"/>
+              </w:rPr>
+              <w:t>StackWeapon</w:t>
+            </w:r>
+            <w:proofErr w:type="spellEnd"/>
+          </w:p>
+        </w:tc>
+        <w:tc>
+          <w:tcPr>
+            <w:tcW w:w="1746" w:type="dxa"/>
+          </w:tcPr>
+          <w:p>
+            <w:pPr>
+              <w:jc w:val="both"/>
+              <w:rPr>
+                <w:rFonts w:ascii="Times New Roman" w:hAnsi="Times New Roman" w:cs="Times New Roman"/>
+              </w:rPr>
+            </w:pPr>
+            <w:r>
+              <w:rPr>
+                <w:rFonts w:ascii="Times New Roman" w:hAnsi="Times New Roman" w:cs="Times New Roman"/>
+              </w:rPr>
+              <w:t>Ninguna</w:t>
+            </w:r>
+          </w:p>
+        </w:tc>
+        <w:tc>
+          <w:tcPr>
+            <w:tcW w:w="1869" w:type="dxa"/>
+          </w:tcPr>
+          <w:p>
+            <w:pPr>
+              <w:jc w:val="both"/>
+              <w:rPr>
+                <w:rFonts w:ascii="Times New Roman" w:hAnsi="Times New Roman" w:cs="Times New Roman"/>
+              </w:rPr>
+            </w:pPr>
+            <w:r>
+              <w:rPr>
+                <w:rFonts w:ascii="Times New Roman" w:hAnsi="Times New Roman" w:cs="Times New Roman"/>
+              </w:rPr>
+              <w:t xml:space="preserve">Lanza una excepción porque no se puede eliminar el hacha de la </w:t>
+            </w:r>
+            <w:proofErr w:type="spellStart"/>
+            <w:r>
+              <w:rPr>
+                <w:rFonts w:ascii="Times New Roman" w:hAnsi="Times New Roman" w:cs="Times New Roman"/>
+              </w:rPr>
+              <w:t>Stack</w:t>
+            </w:r>
+            <w:proofErr w:type="spellEnd"/>
+            <w:r>
+              <w:rPr>
+                <w:rFonts w:ascii="Times New Roman" w:hAnsi="Times New Roman" w:cs="Times New Roman"/>
+              </w:rPr>
+              <w:t>.</w:t>
+            </w:r>
+          </w:p>
+        </w:tc>
+      </w:tr>
+      <w:tr>
+        <w:tc>
+          <w:tcPr>
+            <w:tcW w:w="1612" w:type="dxa"/>
+          </w:tcPr>
+          <w:p>
+            <w:pPr>
+              <w:jc w:val="both"/>
+              <w:rPr>
+                <w:rFonts w:ascii="Times New Roman" w:hAnsi="Times New Roman" w:cs="Times New Roman"/>
+              </w:rPr>
+            </w:pPr>
+            <w:proofErr w:type="spellStart"/>
+            <w:r>
+              <w:rPr>
+                <w:rFonts w:ascii="Times New Roman" w:hAnsi="Times New Roman" w:cs="Times New Roman"/>
+              </w:rPr>
+              <w:t>StackWeapon</w:t>
+            </w:r>
+            <w:proofErr w:type="spellEnd"/>
+          </w:p>
+        </w:tc>
+        <w:tc>
+          <w:tcPr>
+            <w:tcW w:w="1664" w:type="dxa"/>
+          </w:tcPr>
+          <w:p>
+            <w:pPr>
+              <w:jc w:val="both"/>
+              <w:rPr>
+                <w:rFonts w:ascii="Times New Roman" w:hAnsi="Times New Roman" w:cs="Times New Roman"/>
+              </w:rPr>
+            </w:pPr>
+            <w:r>
+              <w:rPr>
+                <w:rFonts w:ascii="Times New Roman" w:hAnsi="Times New Roman" w:cs="Times New Roman"/>
+              </w:rPr>
+              <w:t>+</w:t>
+            </w:r>
+            <w:proofErr w:type="spellStart"/>
+            <w:r>
+              <w:rPr>
+                <w:rFonts w:ascii="Times New Roman" w:hAnsi="Times New Roman" w:cs="Times New Roman"/>
+              </w:rPr>
+              <w:t>Weapon</w:t>
+            </w:r>
+            <w:proofErr w:type="spellEnd"/>
+            <w:r>
+              <w:rPr>
+                <w:rFonts w:ascii="Times New Roman" w:hAnsi="Times New Roman" w:cs="Times New Roman"/>
+              </w:rPr>
+              <w:t xml:space="preserve"> </w:t>
+            </w:r>
+            <w:proofErr w:type="gramStart"/>
+            <w:r>
+              <w:rPr>
+                <w:rFonts w:ascii="Times New Roman" w:hAnsi="Times New Roman" w:cs="Times New Roman"/>
+              </w:rPr>
+              <w:t>Pop(</w:t>
+            </w:r>
+            <w:proofErr w:type="gramEnd"/>
+            <w:r>
+              <w:rPr>
+                <w:rFonts w:ascii="Times New Roman" w:hAnsi="Times New Roman" w:cs="Times New Roman"/>
+              </w:rPr>
+              <w:t>)</w:t>
+            </w:r>
+          </w:p>
+        </w:tc>
+        <w:tc>
+          <w:tcPr>
+            <w:tcW w:w="1937" w:type="dxa"/>
+          </w:tcPr>
+          <w:p>
+            <w:pPr>
+              <w:jc w:val="both"/>
+              <w:rPr>
+                <w:rFonts w:ascii="Times New Roman" w:hAnsi="Times New Roman" w:cs="Times New Roman"/>
+              </w:rPr>
+            </w:pPr>
+            <w:r>
+              <w:rPr>
+                <w:rFonts w:ascii="Times New Roman" w:hAnsi="Times New Roman" w:cs="Times New Roman"/>
+              </w:rPr>
+              <w:t xml:space="preserve">Se ha creado un </w:t>
+            </w:r>
+            <w:proofErr w:type="spellStart"/>
+            <w:r>
+              <w:rPr>
+                <w:rFonts w:ascii="Times New Roman" w:hAnsi="Times New Roman" w:cs="Times New Roman"/>
+              </w:rPr>
+              <w:t>StackWeapon</w:t>
+            </w:r>
+            <w:proofErr w:type="spellEnd"/>
+            <w:r>
+              <w:rPr>
+                <w:rFonts w:ascii="Times New Roman" w:hAnsi="Times New Roman" w:cs="Times New Roman"/>
+              </w:rPr>
+              <w:t xml:space="preserve"> y se añadió </w:t>
+            </w:r>
+            <w:r>
+              <w:rPr>
+                <w:rFonts w:ascii="Times New Roman" w:hAnsi="Times New Roman" w:cs="Times New Roman"/>
+              </w:rPr>
+              <w:t>la siguiente arma:</w:t>
+            </w:r>
+          </w:p>
+          <w:p>
+            <w:pPr>
+              <w:jc w:val="both"/>
+              <w:rPr>
+                <w:rFonts w:ascii="Times New Roman" w:hAnsi="Times New Roman" w:cs="Times New Roman"/>
+              </w:rPr>
+            </w:pPr>
+          </w:p>
+          <w:p>
+            <w:pPr>
+              <w:jc w:val="both"/>
+              <w:rPr>
+                <w:rFonts w:ascii="Times New Roman" w:hAnsi="Times New Roman" w:cs="Times New Roman"/>
+              </w:rPr>
+            </w:pPr>
+            <w:r>
+              <w:rPr>
+                <w:rFonts w:ascii="Times New Roman" w:hAnsi="Times New Roman" w:cs="Times New Roman"/>
+              </w:rPr>
+              <w:t>Nombre= “M16”</w:t>
+            </w:r>
+          </w:p>
+          <w:p>
+            <w:pPr>
+              <w:jc w:val="both"/>
+              <w:rPr>
+                <w:rFonts w:ascii="Times New Roman" w:hAnsi="Times New Roman" w:cs="Times New Roman"/>
+              </w:rPr>
+            </w:pPr>
+            <w:proofErr w:type="spellStart"/>
+            <w:r>
+              <w:rPr>
+                <w:rFonts w:ascii="Times New Roman" w:hAnsi="Times New Roman" w:cs="Times New Roman"/>
+              </w:rPr>
+              <w:t>Range</w:t>
+            </w:r>
+            <w:proofErr w:type="spellEnd"/>
+            <w:proofErr w:type="gramStart"/>
+            <w:r>
+              <w:rPr>
+                <w:rFonts w:ascii="Times New Roman" w:hAnsi="Times New Roman" w:cs="Times New Roman"/>
+              </w:rPr>
+              <w:t>=”Común</w:t>
+            </w:r>
+            <w:proofErr w:type="gramEnd"/>
+            <w:r>
+              <w:rPr>
+                <w:rFonts w:ascii="Times New Roman" w:hAnsi="Times New Roman" w:cs="Times New Roman"/>
+              </w:rPr>
+              <w:t>”</w:t>
+            </w:r>
+          </w:p>
+          <w:p>
+            <w:pPr>
+              <w:jc w:val="both"/>
+              <w:rPr>
+                <w:rFonts w:ascii="Times New Roman" w:hAnsi="Times New Roman" w:cs="Times New Roman"/>
+              </w:rPr>
+            </w:pPr>
+            <w:proofErr w:type="spellStart"/>
+            <w:r>
+              <w:rPr>
+                <w:rFonts w:ascii="Times New Roman" w:hAnsi="Times New Roman" w:cs="Times New Roman"/>
+              </w:rPr>
+              <w:t>Type</w:t>
+            </w:r>
+            <w:proofErr w:type="spellEnd"/>
+            <w:proofErr w:type="gramStart"/>
+            <w:r>
+              <w:rPr>
+                <w:rFonts w:ascii="Times New Roman" w:hAnsi="Times New Roman" w:cs="Times New Roman"/>
+              </w:rPr>
+              <w:t>=”Rifle</w:t>
+            </w:r>
+            <w:proofErr w:type="gramEnd"/>
+            <w:r>
+              <w:rPr>
+                <w:rFonts w:ascii="Times New Roman" w:hAnsi="Times New Roman" w:cs="Times New Roman"/>
+              </w:rPr>
+              <w:t>”</w:t>
+            </w:r>
+          </w:p>
+          <w:p>
+            <w:pPr>
+              <w:jc w:val="both"/>
+              <w:rPr>
+                <w:rFonts w:ascii="Times New Roman" w:hAnsi="Times New Roman" w:cs="Times New Roman"/>
+              </w:rPr>
+            </w:pPr>
+            <w:proofErr w:type="spellStart"/>
+            <w:r>
+              <w:rPr>
+                <w:rFonts w:ascii="Times New Roman" w:hAnsi="Times New Roman" w:cs="Times New Roman"/>
+              </w:rPr>
+              <w:t>Supplies</w:t>
+            </w:r>
+            <w:proofErr w:type="spellEnd"/>
+            <w:r>
+              <w:rPr>
+                <w:rFonts w:ascii="Times New Roman" w:hAnsi="Times New Roman" w:cs="Times New Roman"/>
+              </w:rPr>
+              <w:t>=30</w:t>
+            </w:r>
+          </w:p>
+          <w:p>
+            <w:pPr>
+              <w:jc w:val="both"/>
+              <w:rPr>
+                <w:rFonts w:ascii="Times New Roman" w:hAnsi="Times New Roman" w:cs="Times New Roman"/>
+              </w:rPr>
+            </w:pPr>
+          </w:p>
+        </w:tc>
+        <w:tc>
+          <w:tcPr>
+            <w:tcW w:w="1746" w:type="dxa"/>
+          </w:tcPr>
+          <w:p>
+            <w:pPr>
+              <w:jc w:val="both"/>
+              <w:rPr>
+                <w:rFonts w:ascii="Times New Roman" w:hAnsi="Times New Roman" w:cs="Times New Roman"/>
+              </w:rPr>
+            </w:pPr>
+            <w:r>
+              <w:rPr>
+                <w:rFonts w:ascii="Times New Roman" w:hAnsi="Times New Roman" w:cs="Times New Roman"/>
+              </w:rPr>
+              <w:t>Ninguna</w:t>
+            </w:r>
+          </w:p>
+        </w:tc>
+        <w:tc>
+          <w:tcPr>
+            <w:tcW w:w="1869" w:type="dxa"/>
+          </w:tcPr>
+          <w:p>
+            <w:pPr>
+              <w:jc w:val="both"/>
+              <w:rPr>
+                <w:rFonts w:ascii="Times New Roman" w:hAnsi="Times New Roman" w:cs="Times New Roman"/>
+              </w:rPr>
+            </w:pPr>
+            <w:r>
+              <w:rPr>
+                <w:rFonts w:ascii="Times New Roman" w:hAnsi="Times New Roman" w:cs="Times New Roman"/>
+              </w:rPr>
+              <w:t xml:space="preserve">El elemento del top de la </w:t>
+            </w:r>
+            <w:proofErr w:type="spellStart"/>
+            <w:r>
+              <w:rPr>
+                <w:rFonts w:ascii="Times New Roman" w:hAnsi="Times New Roman" w:cs="Times New Roman"/>
+              </w:rPr>
+              <w:t>Stack</w:t>
+            </w:r>
+            <w:proofErr w:type="spellEnd"/>
+            <w:r>
+              <w:rPr>
+                <w:rFonts w:ascii="Times New Roman" w:hAnsi="Times New Roman" w:cs="Times New Roman"/>
+              </w:rPr>
+              <w:t xml:space="preserve"> es el hacha y la </w:t>
+            </w:r>
+            <w:proofErr w:type="spellStart"/>
+            <w:r>
+              <w:rPr>
+                <w:rFonts w:ascii="Times New Roman" w:hAnsi="Times New Roman" w:cs="Times New Roman"/>
+              </w:rPr>
+              <w:t>Stack</w:t>
+            </w:r>
+            <w:proofErr w:type="spellEnd"/>
+            <w:r>
+              <w:rPr>
+                <w:rFonts w:ascii="Times New Roman" w:hAnsi="Times New Roman" w:cs="Times New Roman"/>
+              </w:rPr>
+              <w:t xml:space="preserve"> es de tamaño 1.</w:t>
+            </w:r>
+          </w:p>
+        </w:tc>
+      </w:tr>
+      <w:tr>
+        <w:tc>
+          <w:tcPr>
+            <w:tcW w:w="1612" w:type="dxa"/>
+          </w:tcPr>
+          <w:p>
+            <w:pPr>
+              <w:jc w:val="both"/>
+              <w:rPr>
+                <w:rFonts w:ascii="Times New Roman" w:hAnsi="Times New Roman" w:cs="Times New Roman"/>
+              </w:rPr>
+            </w:pPr>
+            <w:proofErr w:type="spellStart"/>
+            <w:r>
+              <w:rPr>
+                <w:rFonts w:ascii="Times New Roman" w:hAnsi="Times New Roman" w:cs="Times New Roman"/>
+              </w:rPr>
+              <w:t>StackWeapon</w:t>
+            </w:r>
+            <w:proofErr w:type="spellEnd"/>
+          </w:p>
+        </w:tc>
+        <w:tc>
+          <w:tcPr>
+            <w:tcW w:w="1664" w:type="dxa"/>
+          </w:tcPr>
+          <w:p>
+            <w:pPr>
+              <w:jc w:val="both"/>
+              <w:rPr>
+                <w:rFonts w:ascii="Times New Roman" w:hAnsi="Times New Roman" w:cs="Times New Roman"/>
+              </w:rPr>
+            </w:pPr>
+            <w:r>
+              <w:rPr>
+                <w:rFonts w:ascii="Times New Roman" w:hAnsi="Times New Roman" w:cs="Times New Roman"/>
+              </w:rPr>
+              <w:t>+</w:t>
+            </w:r>
+            <w:proofErr w:type="spellStart"/>
+            <w:r>
+              <w:rPr>
+                <w:rFonts w:ascii="Times New Roman" w:hAnsi="Times New Roman" w:cs="Times New Roman"/>
+              </w:rPr>
+              <w:t>Weapon</w:t>
+            </w:r>
+            <w:proofErr w:type="spellEnd"/>
+            <w:r>
+              <w:rPr>
+                <w:rFonts w:ascii="Times New Roman" w:hAnsi="Times New Roman" w:cs="Times New Roman"/>
+              </w:rPr>
+              <w:t xml:space="preserve"> </w:t>
+            </w:r>
+            <w:proofErr w:type="gramStart"/>
+            <w:r>
+              <w:rPr>
+                <w:rFonts w:ascii="Times New Roman" w:hAnsi="Times New Roman" w:cs="Times New Roman"/>
+              </w:rPr>
+              <w:t>Pop(</w:t>
+            </w:r>
+            <w:proofErr w:type="gramEnd"/>
+            <w:r>
+              <w:rPr>
+                <w:rFonts w:ascii="Times New Roman" w:hAnsi="Times New Roman" w:cs="Times New Roman"/>
+              </w:rPr>
+              <w:t>)</w:t>
+            </w:r>
+          </w:p>
+        </w:tc>
+        <w:tc>
+          <w:tcPr>
+            <w:tcW w:w="1937" w:type="dxa"/>
+          </w:tcPr>
+          <w:p>
+            <w:pPr>
+              <w:jc w:val="both"/>
+              <w:rPr>
+                <w:rFonts w:ascii="Times New Roman" w:hAnsi="Times New Roman" w:cs="Times New Roman"/>
+              </w:rPr>
+            </w:pPr>
+            <w:r>
+              <w:rPr>
+                <w:rFonts w:ascii="Times New Roman" w:hAnsi="Times New Roman" w:cs="Times New Roman"/>
+              </w:rPr>
+              <w:t xml:space="preserve">Se ha creado un </w:t>
+            </w:r>
+            <w:proofErr w:type="spellStart"/>
+            <w:r>
+              <w:rPr>
+                <w:rFonts w:ascii="Times New Roman" w:hAnsi="Times New Roman" w:cs="Times New Roman"/>
+              </w:rPr>
+              <w:t>StackWeapon</w:t>
+            </w:r>
+            <w:proofErr w:type="spellEnd"/>
+            <w:r>
+              <w:rPr>
+                <w:rFonts w:ascii="Times New Roman" w:hAnsi="Times New Roman" w:cs="Times New Roman"/>
+              </w:rPr>
+              <w:t xml:space="preserve"> y se añadió la siguiente arma:</w:t>
+            </w:r>
+          </w:p>
+          <w:p>
+            <w:pPr>
+              <w:jc w:val="both"/>
+              <w:rPr>
+                <w:rFonts w:ascii="Times New Roman" w:hAnsi="Times New Roman" w:cs="Times New Roman"/>
+              </w:rPr>
+            </w:pPr>
+          </w:p>
+          <w:p>
+            <w:pPr>
+              <w:jc w:val="both"/>
+              <w:rPr>
+                <w:rFonts w:ascii="Times New Roman" w:hAnsi="Times New Roman" w:cs="Times New Roman"/>
+                <w:lang w:val="en-US"/>
+              </w:rPr>
+            </w:pPr>
+            <w:proofErr w:type="spellStart"/>
+            <w:r>
+              <w:rPr>
+                <w:rFonts w:ascii="Times New Roman" w:hAnsi="Times New Roman" w:cs="Times New Roman"/>
+                <w:lang w:val="en-US"/>
+              </w:rPr>
+              <w:t>Nombre</w:t>
+            </w:r>
+            <w:proofErr w:type="spellEnd"/>
+            <w:r>
+              <w:rPr>
+                <w:rFonts w:ascii="Times New Roman" w:hAnsi="Times New Roman" w:cs="Times New Roman"/>
+                <w:lang w:val="en-US"/>
+              </w:rPr>
+              <w:t>= “M16”</w:t>
+            </w:r>
+          </w:p>
+          <w:p>
+            <w:pPr>
+              <w:jc w:val="both"/>
+              <w:rPr>
+                <w:rFonts w:ascii="Times New Roman" w:hAnsi="Times New Roman" w:cs="Times New Roman"/>
+                <w:lang w:val="en-US"/>
+              </w:rPr>
+            </w:pPr>
+            <w:r>
+              <w:rPr>
+                <w:rFonts w:ascii="Times New Roman" w:hAnsi="Times New Roman" w:cs="Times New Roman"/>
+                <w:lang w:val="en-US"/>
+              </w:rPr>
+              <w:t>Range</w:t>
+            </w:r>
+            <w:proofErr w:type="gramStart"/>
+            <w:r>
+              <w:rPr>
+                <w:rFonts w:ascii="Times New Roman" w:hAnsi="Times New Roman" w:cs="Times New Roman"/>
+                <w:lang w:val="en-US"/>
+              </w:rPr>
+              <w:t>=”</w:t>
+            </w:r>
+            <w:proofErr w:type="spellStart"/>
+            <w:r>
+              <w:rPr>
+                <w:rFonts w:ascii="Times New Roman" w:hAnsi="Times New Roman" w:cs="Times New Roman"/>
+                <w:lang w:val="en-US"/>
+              </w:rPr>
+              <w:t>Común</w:t>
+            </w:r>
+            <w:proofErr w:type="spellEnd"/>
+            <w:proofErr w:type="gramEnd"/>
+            <w:r>
+              <w:rPr>
+                <w:rFonts w:ascii="Times New Roman" w:hAnsi="Times New Roman" w:cs="Times New Roman"/>
+                <w:lang w:val="en-US"/>
+              </w:rPr>
+              <w:t>”</w:t>
+            </w:r>
+          </w:p>
+          <w:p>
+            <w:pPr>
+              <w:jc w:val="both"/>
+              <w:rPr>
+                <w:rFonts w:ascii="Times New Roman" w:hAnsi="Times New Roman" w:cs="Times New Roman"/>
+                <w:lang w:val="en-US"/>
+              </w:rPr>
+            </w:pPr>
+            <w:r>
+              <w:rPr>
+                <w:rFonts w:ascii="Times New Roman" w:hAnsi="Times New Roman" w:cs="Times New Roman"/>
+                <w:lang w:val="en-US"/>
+              </w:rPr>
+              <w:t>Type</w:t>
+            </w:r>
+            <w:proofErr w:type="gramStart"/>
+            <w:r>
+              <w:rPr>
+                <w:rFonts w:ascii="Times New Roman" w:hAnsi="Times New Roman" w:cs="Times New Roman"/>
+                <w:lang w:val="en-US"/>
+              </w:rPr>
+              <w:t>=”Rifle</w:t>
+            </w:r>
+            <w:proofErr w:type="gramEnd"/>
+            <w:r>
+              <w:rPr>
+                <w:rFonts w:ascii="Times New Roman" w:hAnsi="Times New Roman" w:cs="Times New Roman"/>
+                <w:lang w:val="en-US"/>
+              </w:rPr>
+              <w:t>”</w:t>
+            </w:r>
+          </w:p>
+          <w:p>
+            <w:pPr>
+              <w:jc w:val="both"/>
+              <w:rPr>
+                <w:rFonts w:ascii="Times New Roman" w:hAnsi="Times New Roman" w:cs="Times New Roman"/>
+                <w:lang w:val="en-US"/>
+              </w:rPr>
+            </w:pPr>
+            <w:r>
+              <w:rPr>
+                <w:rFonts w:ascii="Times New Roman" w:hAnsi="Times New Roman" w:cs="Times New Roman"/>
+                <w:lang w:val="en-US"/>
+              </w:rPr>
+              <w:t>Supplies=30</w:t>
+            </w:r>
+          </w:p>
+          <w:p>
+            <w:pPr>
+              <w:jc w:val="both"/>
+              <w:rPr>
+                <w:rFonts w:ascii="Times New Roman" w:hAnsi="Times New Roman" w:cs="Times New Roman"/>
+                <w:lang w:val="en-US"/>
+              </w:rPr>
+            </w:pPr>
+          </w:p>
+          <w:p>
+            <w:pPr>
+              <w:jc w:val="both"/>
+              <w:rPr>
+                <w:rFonts w:ascii="Times New Roman" w:hAnsi="Times New Roman" w:cs="Times New Roman"/>
+              </w:rPr>
+            </w:pPr>
+            <w:r>
+              <w:rPr>
+                <w:rFonts w:ascii="Times New Roman" w:hAnsi="Times New Roman" w:cs="Times New Roman"/>
+              </w:rPr>
+              <w:lastRenderedPageBreak/>
+              <w:t>Y luego la siguiente arma:</w:t>
+            </w:r>
+          </w:p>
+          <w:p>
+            <w:pPr>
+              <w:jc w:val="both"/>
+              <w:rPr>
+                <w:rFonts w:ascii="Times New Roman" w:hAnsi="Times New Roman" w:cs="Times New Roman"/>
+              </w:rPr>
+            </w:pPr>
+          </w:p>
+          <w:p>
+            <w:pPr>
+              <w:jc w:val="both"/>
+              <w:rPr>
+                <w:rFonts w:ascii="Times New Roman" w:hAnsi="Times New Roman" w:cs="Times New Roman"/>
+                <w:lang w:val="en-US"/>
+              </w:rPr>
+            </w:pPr>
+            <w:proofErr w:type="spellStart"/>
+            <w:r>
+              <w:rPr>
+                <w:rFonts w:ascii="Times New Roman" w:hAnsi="Times New Roman" w:cs="Times New Roman"/>
+                <w:lang w:val="en-US"/>
+              </w:rPr>
+              <w:t>Nombre</w:t>
+            </w:r>
+            <w:proofErr w:type="spellEnd"/>
+            <w:r>
+              <w:rPr>
+                <w:rFonts w:ascii="Times New Roman" w:hAnsi="Times New Roman" w:cs="Times New Roman"/>
+                <w:lang w:val="en-US"/>
+              </w:rPr>
+              <w:t>= “SMG”</w:t>
+            </w:r>
+          </w:p>
+          <w:p>
+            <w:pPr>
+              <w:jc w:val="both"/>
+              <w:rPr>
+                <w:rFonts w:ascii="Times New Roman" w:hAnsi="Times New Roman" w:cs="Times New Roman"/>
+                <w:lang w:val="en-US"/>
+              </w:rPr>
+            </w:pPr>
+            <w:r>
+              <w:rPr>
+                <w:rFonts w:ascii="Times New Roman" w:hAnsi="Times New Roman" w:cs="Times New Roman"/>
+                <w:lang w:val="en-US"/>
+              </w:rPr>
+              <w:t>Range</w:t>
+            </w:r>
+            <w:proofErr w:type="gramStart"/>
+            <w:r>
+              <w:rPr>
+                <w:rFonts w:ascii="Times New Roman" w:hAnsi="Times New Roman" w:cs="Times New Roman"/>
+                <w:lang w:val="en-US"/>
+              </w:rPr>
+              <w:t>=”</w:t>
+            </w:r>
+            <w:proofErr w:type="spellStart"/>
+            <w:r>
+              <w:rPr>
+                <w:rFonts w:ascii="Times New Roman" w:hAnsi="Times New Roman" w:cs="Times New Roman"/>
+                <w:lang w:val="en-US"/>
+              </w:rPr>
+              <w:t>Raro</w:t>
+            </w:r>
+            <w:proofErr w:type="spellEnd"/>
+            <w:proofErr w:type="gramEnd"/>
+            <w:r>
+              <w:rPr>
+                <w:rFonts w:ascii="Times New Roman" w:hAnsi="Times New Roman" w:cs="Times New Roman"/>
+                <w:lang w:val="en-US"/>
+              </w:rPr>
+              <w:t>”</w:t>
+            </w:r>
+          </w:p>
+          <w:p>
+            <w:pPr>
+              <w:jc w:val="both"/>
+              <w:rPr>
+                <w:rFonts w:ascii="Times New Roman" w:hAnsi="Times New Roman" w:cs="Times New Roman"/>
+                <w:lang w:val="en-US"/>
+              </w:rPr>
+            </w:pPr>
+            <w:r>
+              <w:rPr>
+                <w:rFonts w:ascii="Times New Roman" w:hAnsi="Times New Roman" w:cs="Times New Roman"/>
+                <w:lang w:val="en-US"/>
+              </w:rPr>
+              <w:t>Type</w:t>
+            </w:r>
+            <w:proofErr w:type="gramStart"/>
+            <w:r>
+              <w:rPr>
+                <w:rFonts w:ascii="Times New Roman" w:hAnsi="Times New Roman" w:cs="Times New Roman"/>
+                <w:lang w:val="en-US"/>
+              </w:rPr>
+              <w:t>=”</w:t>
+            </w:r>
+            <w:r>
+              <w:rPr>
+                <w:rFonts w:ascii="Times New Roman" w:hAnsi="Times New Roman" w:cs="Times New Roman"/>
+                <w:lang w:val="en-US"/>
+              </w:rPr>
+              <w:t>SMG</w:t>
+            </w:r>
+            <w:proofErr w:type="gramEnd"/>
+            <w:r>
+              <w:rPr>
+                <w:rFonts w:ascii="Times New Roman" w:hAnsi="Times New Roman" w:cs="Times New Roman"/>
+                <w:lang w:val="en-US"/>
+              </w:rPr>
+              <w:t>”</w:t>
+            </w:r>
+          </w:p>
+          <w:p>
+            <w:pPr>
+              <w:jc w:val="both"/>
+              <w:rPr>
+                <w:rFonts w:ascii="Times New Roman" w:hAnsi="Times New Roman" w:cs="Times New Roman"/>
+                <w:lang w:val="en-US"/>
+              </w:rPr>
+            </w:pPr>
+            <w:r>
+              <w:rPr>
+                <w:rFonts w:ascii="Times New Roman" w:hAnsi="Times New Roman" w:cs="Times New Roman"/>
+                <w:lang w:val="en-US"/>
+              </w:rPr>
+              <w:t>Supplies=30</w:t>
+            </w:r>
+          </w:p>
+          <w:p>
+            <w:pPr>
+              <w:jc w:val="both"/>
+              <w:rPr>
+                <w:rFonts w:ascii="Times New Roman" w:hAnsi="Times New Roman" w:cs="Times New Roman"/>
+                <w:lang w:val="en-US"/>
+              </w:rPr>
+            </w:pPr>
+          </w:p>
+        </w:tc>
+        <w:tc>
+          <w:tcPr>
+            <w:tcW w:w="1746" w:type="dxa"/>
+          </w:tcPr>
+          <w:p>
+            <w:pPr>
+              <w:jc w:val="both"/>
+              <w:rPr>
+                <w:rFonts w:ascii="Times New Roman" w:hAnsi="Times New Roman" w:cs="Times New Roman"/>
+              </w:rPr>
+            </w:pPr>
+            <w:r>
+              <w:rPr>
+                <w:rFonts w:ascii="Times New Roman" w:hAnsi="Times New Roman" w:cs="Times New Roman"/>
+              </w:rPr>
+              <w:lastRenderedPageBreak/>
+              <w:t>Ninguna</w:t>
+            </w:r>
+          </w:p>
+        </w:tc>
+        <w:tc>
+          <w:tcPr>
+            <w:tcW w:w="1869" w:type="dxa"/>
+          </w:tcPr>
+          <w:p>
+            <w:pPr>
+              <w:jc w:val="both"/>
+              <w:rPr>
+                <w:rFonts w:ascii="Times New Roman" w:hAnsi="Times New Roman" w:cs="Times New Roman"/>
+              </w:rPr>
+            </w:pPr>
+            <w:r>
+              <w:rPr>
+                <w:rFonts w:ascii="Times New Roman" w:hAnsi="Times New Roman" w:cs="Times New Roman"/>
+              </w:rPr>
+              <w:t xml:space="preserve">El elemento del top de la </w:t>
+            </w:r>
+            <w:proofErr w:type="spellStart"/>
+            <w:r>
+              <w:rPr>
+                <w:rFonts w:ascii="Times New Roman" w:hAnsi="Times New Roman" w:cs="Times New Roman"/>
+              </w:rPr>
+              <w:t>Stack</w:t>
+            </w:r>
+            <w:proofErr w:type="spellEnd"/>
+            <w:r>
+              <w:rPr>
+                <w:rFonts w:ascii="Times New Roman" w:hAnsi="Times New Roman" w:cs="Times New Roman"/>
+              </w:rPr>
+              <w:t xml:space="preserve"> es el </w:t>
+            </w:r>
+            <w:r>
+              <w:rPr>
+                <w:rFonts w:ascii="Times New Roman" w:hAnsi="Times New Roman" w:cs="Times New Roman"/>
+              </w:rPr>
+              <w:t>SMG</w:t>
+            </w:r>
+            <w:r>
+              <w:rPr>
+                <w:rFonts w:ascii="Times New Roman" w:hAnsi="Times New Roman" w:cs="Times New Roman"/>
+              </w:rPr>
+              <w:t xml:space="preserve"> y la </w:t>
+            </w:r>
+            <w:proofErr w:type="spellStart"/>
+            <w:r>
+              <w:rPr>
+                <w:rFonts w:ascii="Times New Roman" w:hAnsi="Times New Roman" w:cs="Times New Roman"/>
+              </w:rPr>
+              <w:t>Stack</w:t>
+            </w:r>
+            <w:proofErr w:type="spellEnd"/>
+            <w:r>
+              <w:rPr>
+                <w:rFonts w:ascii="Times New Roman" w:hAnsi="Times New Roman" w:cs="Times New Roman"/>
+              </w:rPr>
+              <w:t xml:space="preserve"> es de tamaño </w:t>
+            </w:r>
+            <w:r>
+              <w:rPr>
+                <w:rFonts w:ascii="Times New Roman" w:hAnsi="Times New Roman" w:cs="Times New Roman"/>
+              </w:rPr>
+              <w:t>3</w:t>
+            </w:r>
+            <w:r>
+              <w:rPr>
+                <w:rFonts w:ascii="Times New Roman" w:hAnsi="Times New Roman" w:cs="Times New Roman"/>
+              </w:rPr>
+              <w:t>.</w:t>
+            </w:r>
+          </w:p>
+        </w:tc>
+      </w:tr>
+    </w:tbl>
+    <w:p>
+      <w:pPr>
+        <w:rPr>
+          <w:b/>
+        </w:rPr>
+      </w:pPr>
+    </w:p>
+    <w:tbl>
+      <w:tblPr>
+        <w:tblStyle w:val="Tablaconcuadrcula"/>
+        <w:tblW w:w="0" w:type="auto"/>
+        <w:tblLook w:val="04A0" w:firstRow="1" w:lastRow="0" w:firstColumn="1" w:lastColumn="0" w:noHBand="0" w:noVBand="1"/>
+      </w:tblPr>
+      <w:tblGrid>
+        <w:gridCol w:w="1578"/>
+        <w:gridCol w:w="1609"/>
+        <w:gridCol w:w="2307"/>
+        <w:gridCol w:w="1592"/>
+        <w:gridCol w:w="1742"/>
+      </w:tblGrid>
+      <w:tr>
+        <w:tc>
+          <w:tcPr>
+            <w:tcW w:w="8828" w:type="dxa"/>
+            <w:gridSpan w:val="5"/>
+          </w:tcPr>
+          <w:p>
+            <w:pPr>
+              <w:jc w:val="both"/>
+              <w:rPr>
+                <w:rFonts w:ascii="Times New Roman" w:hAnsi="Times New Roman" w:cs="Times New Roman"/>
+              </w:rPr>
+            </w:pPr>
+            <w:r>
+              <w:rPr>
+                <w:rFonts w:ascii="Times New Roman" w:hAnsi="Times New Roman" w:cs="Times New Roman"/>
+              </w:rPr>
+              <w:t xml:space="preserve">Prueba </w:t>
+            </w:r>
+            <w:r>
+              <w:rPr>
+                <w:rFonts w:ascii="Times New Roman" w:hAnsi="Times New Roman" w:cs="Times New Roman"/>
+              </w:rPr>
+              <w:t>2</w:t>
+            </w:r>
+            <w:r>
+              <w:rPr>
+                <w:rFonts w:ascii="Times New Roman" w:hAnsi="Times New Roman" w:cs="Times New Roman"/>
+              </w:rPr>
+              <w:t>:</w:t>
+            </w:r>
+            <w:r>
+              <w:rPr>
+                <w:rFonts w:ascii="Times New Roman" w:hAnsi="Times New Roman" w:cs="Times New Roman"/>
+              </w:rPr>
+              <w:t xml:space="preserve"> El método use </w:t>
+            </w:r>
+            <w:proofErr w:type="spellStart"/>
+            <w:r>
+              <w:rPr>
+                <w:rFonts w:ascii="Times New Roman" w:hAnsi="Times New Roman" w:cs="Times New Roman"/>
+              </w:rPr>
+              <w:t>weapon</w:t>
+            </w:r>
+            <w:proofErr w:type="spellEnd"/>
+            <w:r>
+              <w:rPr>
+                <w:rFonts w:ascii="Times New Roman" w:hAnsi="Times New Roman" w:cs="Times New Roman"/>
+              </w:rPr>
+              <w:t xml:space="preserve"> decrementa las municiones del arma y la elimina del </w:t>
+            </w:r>
+            <w:proofErr w:type="spellStart"/>
+            <w:r>
+              <w:rPr>
+                <w:rFonts w:ascii="Times New Roman" w:hAnsi="Times New Roman" w:cs="Times New Roman"/>
+              </w:rPr>
+              <w:t>Stack</w:t>
+            </w:r>
+            <w:proofErr w:type="spellEnd"/>
+            <w:r>
+              <w:rPr>
+                <w:rFonts w:ascii="Times New Roman" w:hAnsi="Times New Roman" w:cs="Times New Roman"/>
+              </w:rPr>
+              <w:t xml:space="preserve"> cuando se quede sin municiones. </w:t>
+            </w:r>
+          </w:p>
+        </w:tc>
+      </w:tr>
+      <w:tr>
+        <w:tc>
+          <w:tcPr>
+            <w:tcW w:w="1612" w:type="dxa"/>
+          </w:tcPr>
+          <w:p>
+            <w:pPr>
+              <w:jc w:val="both"/>
+              <w:rPr>
+                <w:rFonts w:ascii="Times New Roman" w:hAnsi="Times New Roman" w:cs="Times New Roman"/>
+              </w:rPr>
+            </w:pPr>
+            <w:r>
+              <w:rPr>
+                <w:rFonts w:ascii="Times New Roman" w:hAnsi="Times New Roman" w:cs="Times New Roman"/>
+              </w:rPr>
+              <w:t>Clase</w:t>
+            </w:r>
+          </w:p>
+        </w:tc>
+        <w:tc>
+          <w:tcPr>
+            <w:tcW w:w="1664" w:type="dxa"/>
+          </w:tcPr>
+          <w:p>
+            <w:pPr>
+              <w:jc w:val="both"/>
+              <w:rPr>
+                <w:rFonts w:ascii="Times New Roman" w:hAnsi="Times New Roman" w:cs="Times New Roman"/>
+              </w:rPr>
+            </w:pPr>
+            <w:r>
+              <w:rPr>
+                <w:rFonts w:ascii="Times New Roman" w:hAnsi="Times New Roman" w:cs="Times New Roman"/>
+              </w:rPr>
+              <w:t>Método</w:t>
+            </w:r>
+          </w:p>
+        </w:tc>
+        <w:tc>
+          <w:tcPr>
+            <w:tcW w:w="1937" w:type="dxa"/>
+          </w:tcPr>
+          <w:p>
+            <w:pPr>
+              <w:jc w:val="both"/>
+              <w:rPr>
+                <w:rFonts w:ascii="Times New Roman" w:hAnsi="Times New Roman" w:cs="Times New Roman"/>
+              </w:rPr>
+            </w:pPr>
+            <w:r>
+              <w:rPr>
+                <w:rFonts w:ascii="Times New Roman" w:hAnsi="Times New Roman" w:cs="Times New Roman"/>
+              </w:rPr>
+              <w:t>Escenario</w:t>
+            </w:r>
+          </w:p>
+        </w:tc>
+        <w:tc>
+          <w:tcPr>
+            <w:tcW w:w="1746" w:type="dxa"/>
+          </w:tcPr>
+          <w:p>
+            <w:pPr>
+              <w:jc w:val="both"/>
+              <w:rPr>
+                <w:rFonts w:ascii="Times New Roman" w:hAnsi="Times New Roman" w:cs="Times New Roman"/>
+              </w:rPr>
+            </w:pPr>
+            <w:r>
+              <w:rPr>
+                <w:rFonts w:ascii="Times New Roman" w:hAnsi="Times New Roman" w:cs="Times New Roman"/>
+              </w:rPr>
+              <w:t>Entrada</w:t>
+            </w:r>
+          </w:p>
+        </w:tc>
+        <w:tc>
+          <w:tcPr>
+            <w:tcW w:w="1869" w:type="dxa"/>
+          </w:tcPr>
+          <w:p>
+            <w:pPr>
+              <w:jc w:val="both"/>
+              <w:rPr>
+                <w:rFonts w:ascii="Times New Roman" w:hAnsi="Times New Roman" w:cs="Times New Roman"/>
+              </w:rPr>
+            </w:pPr>
+            <w:r>
+              <w:rPr>
+                <w:rFonts w:ascii="Times New Roman" w:hAnsi="Times New Roman" w:cs="Times New Roman"/>
+              </w:rPr>
+              <w:t>Resultado</w:t>
+            </w:r>
+          </w:p>
+        </w:tc>
+      </w:tr>
+      <w:tr>
+        <w:tc>
+          <w:tcPr>
+            <w:tcW w:w="1612" w:type="dxa"/>
+          </w:tcPr>
+          <w:p>
+            <w:pPr>
+              <w:jc w:val="both"/>
+              <w:rPr>
+                <w:rFonts w:ascii="Times New Roman" w:hAnsi="Times New Roman" w:cs="Times New Roman"/>
+              </w:rPr>
+            </w:pPr>
+            <w:proofErr w:type="spellStart"/>
+            <w:r>
+              <w:rPr>
+                <w:rFonts w:ascii="Times New Roman" w:hAnsi="Times New Roman" w:cs="Times New Roman"/>
+              </w:rPr>
+              <w:t>StackWeapon</w:t>
+            </w:r>
+            <w:proofErr w:type="spellEnd"/>
+          </w:p>
+        </w:tc>
+        <w:tc>
+          <w:tcPr>
+            <w:tcW w:w="1664" w:type="dxa"/>
+          </w:tcPr>
+          <w:p>
+            <w:pPr>
+              <w:jc w:val="both"/>
+              <w:rPr>
+                <w:rFonts w:ascii="Times New Roman" w:hAnsi="Times New Roman" w:cs="Times New Roman"/>
+              </w:rPr>
+            </w:pPr>
+            <w:r>
+              <w:rPr>
+                <w:rFonts w:ascii="Times New Roman" w:hAnsi="Times New Roman" w:cs="Times New Roman"/>
+              </w:rPr>
+              <w:t xml:space="preserve">+ </w:t>
+            </w:r>
+            <w:proofErr w:type="spellStart"/>
+            <w:r>
+              <w:rPr>
+                <w:rFonts w:ascii="Times New Roman" w:hAnsi="Times New Roman" w:cs="Times New Roman"/>
+              </w:rPr>
+              <w:t>void</w:t>
+            </w:r>
+            <w:proofErr w:type="spellEnd"/>
+            <w:r>
+              <w:rPr>
+                <w:rFonts w:ascii="Times New Roman" w:hAnsi="Times New Roman" w:cs="Times New Roman"/>
+              </w:rPr>
+              <w:t xml:space="preserve"> </w:t>
+            </w:r>
+            <w:proofErr w:type="spellStart"/>
+            <w:proofErr w:type="gramStart"/>
+            <w:r>
+              <w:rPr>
+                <w:rFonts w:ascii="Times New Roman" w:hAnsi="Times New Roman" w:cs="Times New Roman"/>
+              </w:rPr>
+              <w:t>useWeapon</w:t>
+            </w:r>
+            <w:proofErr w:type="spellEnd"/>
+            <w:r>
+              <w:rPr>
+                <w:rFonts w:ascii="Times New Roman" w:hAnsi="Times New Roman" w:cs="Times New Roman"/>
+              </w:rPr>
+              <w:t>(</w:t>
+            </w:r>
+            <w:proofErr w:type="gramEnd"/>
+            <w:r>
+              <w:rPr>
+                <w:rFonts w:ascii="Times New Roman" w:hAnsi="Times New Roman" w:cs="Times New Roman"/>
+              </w:rPr>
+              <w:t>)</w:t>
+            </w:r>
+          </w:p>
+        </w:tc>
+        <w:tc>
+          <w:tcPr>
+            <w:tcW w:w="1937" w:type="dxa"/>
+          </w:tcPr>
+          <w:p>
+            <w:pPr>
+              <w:jc w:val="both"/>
+              <w:rPr>
+                <w:rFonts w:ascii="Times New Roman" w:hAnsi="Times New Roman" w:cs="Times New Roman"/>
+              </w:rPr>
+            </w:pPr>
+            <w:r>
+              <w:rPr>
+                <w:rFonts w:ascii="Times New Roman" w:hAnsi="Times New Roman" w:cs="Times New Roman"/>
+              </w:rPr>
+              <w:t xml:space="preserve">Se ha creado una </w:t>
+            </w:r>
+            <w:proofErr w:type="spellStart"/>
+            <w:r>
+              <w:rPr>
+                <w:rFonts w:ascii="Times New Roman" w:hAnsi="Times New Roman" w:cs="Times New Roman"/>
+              </w:rPr>
+              <w:t>StackWeapon</w:t>
+            </w:r>
+            <w:proofErr w:type="spellEnd"/>
+          </w:p>
+        </w:tc>
+        <w:tc>
+          <w:tcPr>
+            <w:tcW w:w="1746" w:type="dxa"/>
+          </w:tcPr>
+          <w:p>
+            <w:pPr>
+              <w:jc w:val="both"/>
+              <w:rPr>
+                <w:rFonts w:ascii="Times New Roman" w:hAnsi="Times New Roman" w:cs="Times New Roman"/>
+              </w:rPr>
+            </w:pPr>
+            <w:r>
+              <w:rPr>
+                <w:rFonts w:ascii="Times New Roman" w:hAnsi="Times New Roman" w:cs="Times New Roman"/>
+              </w:rPr>
+              <w:t>Ninguna</w:t>
+            </w:r>
+          </w:p>
+        </w:tc>
+        <w:tc>
+          <w:tcPr>
+            <w:tcW w:w="1869" w:type="dxa"/>
+          </w:tcPr>
+          <w:p>
+            <w:pPr>
+              <w:jc w:val="both"/>
+              <w:rPr>
+                <w:rFonts w:ascii="Times New Roman" w:hAnsi="Times New Roman" w:cs="Times New Roman"/>
+              </w:rPr>
+            </w:pPr>
+            <w:r>
+              <w:rPr>
+                <w:rFonts w:ascii="Times New Roman" w:hAnsi="Times New Roman" w:cs="Times New Roman"/>
+              </w:rPr>
+              <w:t xml:space="preserve">El elemento del top es el hacha por lo tanto sus municiones siguen siendo uno y la </w:t>
+            </w:r>
+            <w:proofErr w:type="spellStart"/>
+            <w:r>
+              <w:rPr>
+                <w:rFonts w:ascii="Times New Roman" w:hAnsi="Times New Roman" w:cs="Times New Roman"/>
+              </w:rPr>
+              <w:t>Stack</w:t>
+            </w:r>
+            <w:proofErr w:type="spellEnd"/>
+            <w:r>
+              <w:rPr>
+                <w:rFonts w:ascii="Times New Roman" w:hAnsi="Times New Roman" w:cs="Times New Roman"/>
+              </w:rPr>
+              <w:t xml:space="preserve"> es de tamaño 1</w:t>
+            </w:r>
+          </w:p>
+        </w:tc>
+      </w:tr>
+      <w:tr>
+        <w:tc>
+          <w:tcPr>
+            <w:tcW w:w="1612" w:type="dxa"/>
+          </w:tcPr>
+          <w:p>
+            <w:pPr>
+              <w:jc w:val="both"/>
+              <w:rPr>
+                <w:rFonts w:ascii="Times New Roman" w:hAnsi="Times New Roman" w:cs="Times New Roman"/>
+              </w:rPr>
+            </w:pPr>
+            <w:proofErr w:type="spellStart"/>
+            <w:r>
+              <w:rPr>
+                <w:rFonts w:ascii="Times New Roman" w:hAnsi="Times New Roman" w:cs="Times New Roman"/>
+              </w:rPr>
+              <w:t>StackWeapon</w:t>
+            </w:r>
+            <w:proofErr w:type="spellEnd"/>
+          </w:p>
+        </w:tc>
+        <w:tc>
+          <w:tcPr>
+            <w:tcW w:w="1664" w:type="dxa"/>
+          </w:tcPr>
+          <w:p>
+            <w:pPr>
+              <w:jc w:val="both"/>
+              <w:rPr>
+                <w:rFonts w:ascii="Times New Roman" w:hAnsi="Times New Roman" w:cs="Times New Roman"/>
+              </w:rPr>
+            </w:pPr>
+            <w:r>
+              <w:rPr>
+                <w:rFonts w:ascii="Times New Roman" w:hAnsi="Times New Roman" w:cs="Times New Roman"/>
+              </w:rPr>
+              <w:t xml:space="preserve">+ </w:t>
+            </w:r>
+            <w:proofErr w:type="spellStart"/>
+            <w:r>
+              <w:rPr>
+                <w:rFonts w:ascii="Times New Roman" w:hAnsi="Times New Roman" w:cs="Times New Roman"/>
+              </w:rPr>
+              <w:t>void</w:t>
+            </w:r>
+            <w:proofErr w:type="spellEnd"/>
+            <w:r>
+              <w:rPr>
+                <w:rFonts w:ascii="Times New Roman" w:hAnsi="Times New Roman" w:cs="Times New Roman"/>
+              </w:rPr>
+              <w:t xml:space="preserve"> </w:t>
+            </w:r>
+            <w:proofErr w:type="spellStart"/>
+            <w:proofErr w:type="gramStart"/>
+            <w:r>
+              <w:rPr>
+                <w:rFonts w:ascii="Times New Roman" w:hAnsi="Times New Roman" w:cs="Times New Roman"/>
+              </w:rPr>
+              <w:t>useWeapon</w:t>
+            </w:r>
+            <w:proofErr w:type="spellEnd"/>
+            <w:r>
+              <w:rPr>
+                <w:rFonts w:ascii="Times New Roman" w:hAnsi="Times New Roman" w:cs="Times New Roman"/>
+              </w:rPr>
+              <w:t>(</w:t>
+            </w:r>
+            <w:proofErr w:type="gramEnd"/>
+            <w:r>
+              <w:rPr>
+                <w:rFonts w:ascii="Times New Roman" w:hAnsi="Times New Roman" w:cs="Times New Roman"/>
+              </w:rPr>
+              <w:t>)</w:t>
+            </w:r>
+          </w:p>
+        </w:tc>
+        <w:tc>
+          <w:tcPr>
+            <w:tcW w:w="1937" w:type="dxa"/>
+          </w:tcPr>
+          <w:p>
+            <w:pPr>
+              <w:jc w:val="both"/>
+              <w:rPr>
+                <w:rFonts w:ascii="Times New Roman" w:hAnsi="Times New Roman" w:cs="Times New Roman"/>
+              </w:rPr>
+            </w:pPr>
+            <w:r>
+              <w:rPr>
+                <w:rFonts w:ascii="Times New Roman" w:hAnsi="Times New Roman" w:cs="Times New Roman"/>
+              </w:rPr>
+              <w:t xml:space="preserve">Se ha creado una </w:t>
+            </w:r>
+            <w:proofErr w:type="spellStart"/>
+            <w:r>
+              <w:rPr>
+                <w:rFonts w:ascii="Times New Roman" w:hAnsi="Times New Roman" w:cs="Times New Roman"/>
+              </w:rPr>
+              <w:t>StackWeapon</w:t>
+            </w:r>
+            <w:proofErr w:type="spellEnd"/>
+            <w:r>
+              <w:rPr>
+                <w:rFonts w:ascii="Times New Roman" w:hAnsi="Times New Roman" w:cs="Times New Roman"/>
+              </w:rPr>
+              <w:t>.</w:t>
+            </w:r>
+          </w:p>
+          <w:p>
+            <w:pPr>
+              <w:jc w:val="both"/>
+              <w:rPr>
+                <w:rFonts w:ascii="Times New Roman" w:hAnsi="Times New Roman" w:cs="Times New Roman"/>
+              </w:rPr>
+            </w:pPr>
+            <w:r>
+              <w:rPr>
+                <w:rFonts w:ascii="Times New Roman" w:hAnsi="Times New Roman" w:cs="Times New Roman"/>
+              </w:rPr>
+              <w:t>Se le ha añadido la siguiente arma:</w:t>
+            </w:r>
+          </w:p>
+          <w:p>
+            <w:pPr>
+              <w:jc w:val="both"/>
+              <w:rPr>
+                <w:rFonts w:ascii="Times New Roman" w:hAnsi="Times New Roman" w:cs="Times New Roman"/>
+              </w:rPr>
+            </w:pPr>
+          </w:p>
+          <w:p>
+            <w:pPr>
+              <w:jc w:val="both"/>
+              <w:rPr>
+                <w:rFonts w:ascii="Times New Roman" w:hAnsi="Times New Roman" w:cs="Times New Roman"/>
+                <w:lang w:val="en-US"/>
+              </w:rPr>
+            </w:pPr>
+            <w:proofErr w:type="spellStart"/>
+            <w:r>
+              <w:rPr>
+                <w:rFonts w:ascii="Times New Roman" w:hAnsi="Times New Roman" w:cs="Times New Roman"/>
+                <w:lang w:val="en-US"/>
+              </w:rPr>
+              <w:t>Nombre</w:t>
+            </w:r>
+            <w:proofErr w:type="spellEnd"/>
+            <w:r>
+              <w:rPr>
+                <w:rFonts w:ascii="Times New Roman" w:hAnsi="Times New Roman" w:cs="Times New Roman"/>
+                <w:lang w:val="en-US"/>
+              </w:rPr>
+              <w:t>= “M16”</w:t>
+            </w:r>
+          </w:p>
+          <w:p>
+            <w:pPr>
+              <w:jc w:val="both"/>
+              <w:rPr>
+                <w:rFonts w:ascii="Times New Roman" w:hAnsi="Times New Roman" w:cs="Times New Roman"/>
+                <w:lang w:val="en-US"/>
+              </w:rPr>
+            </w:pPr>
+            <w:r>
+              <w:rPr>
+                <w:rFonts w:ascii="Times New Roman" w:hAnsi="Times New Roman" w:cs="Times New Roman"/>
+                <w:lang w:val="en-US"/>
+              </w:rPr>
+              <w:t>Range</w:t>
+            </w:r>
+            <w:proofErr w:type="gramStart"/>
+            <w:r>
+              <w:rPr>
+                <w:rFonts w:ascii="Times New Roman" w:hAnsi="Times New Roman" w:cs="Times New Roman"/>
+                <w:lang w:val="en-US"/>
+              </w:rPr>
+              <w:t>=”</w:t>
+            </w:r>
+            <w:proofErr w:type="spellStart"/>
+            <w:r>
+              <w:rPr>
+                <w:rFonts w:ascii="Times New Roman" w:hAnsi="Times New Roman" w:cs="Times New Roman"/>
+                <w:lang w:val="en-US"/>
+              </w:rPr>
+              <w:t>Común</w:t>
+            </w:r>
+            <w:proofErr w:type="spellEnd"/>
+            <w:proofErr w:type="gramEnd"/>
+            <w:r>
+              <w:rPr>
+                <w:rFonts w:ascii="Times New Roman" w:hAnsi="Times New Roman" w:cs="Times New Roman"/>
+                <w:lang w:val="en-US"/>
+              </w:rPr>
+              <w:t>”</w:t>
+            </w:r>
+          </w:p>
+          <w:p>
+            <w:pPr>
+              <w:jc w:val="both"/>
+              <w:rPr>
+                <w:rFonts w:ascii="Times New Roman" w:hAnsi="Times New Roman" w:cs="Times New Roman"/>
+                <w:lang w:val="en-US"/>
+              </w:rPr>
+            </w:pPr>
+            <w:r>
+              <w:rPr>
+                <w:rFonts w:ascii="Times New Roman" w:hAnsi="Times New Roman" w:cs="Times New Roman"/>
+                <w:lang w:val="en-US"/>
+              </w:rPr>
+              <w:t>Type</w:t>
+            </w:r>
+            <w:proofErr w:type="gramStart"/>
+            <w:r>
+              <w:rPr>
+                <w:rFonts w:ascii="Times New Roman" w:hAnsi="Times New Roman" w:cs="Times New Roman"/>
+                <w:lang w:val="en-US"/>
+              </w:rPr>
+              <w:t>=”Rifle</w:t>
+            </w:r>
+            <w:proofErr w:type="gramEnd"/>
+            <w:r>
+              <w:rPr>
+                <w:rFonts w:ascii="Times New Roman" w:hAnsi="Times New Roman" w:cs="Times New Roman"/>
+                <w:lang w:val="en-US"/>
+              </w:rPr>
+              <w:t>”</w:t>
+            </w:r>
+          </w:p>
+          <w:p>
+            <w:pPr>
+              <w:jc w:val="both"/>
+              <w:rPr>
+                <w:rFonts w:ascii="Times New Roman" w:hAnsi="Times New Roman" w:cs="Times New Roman"/>
+                <w:lang w:val="en-US"/>
+              </w:rPr>
+            </w:pPr>
+            <w:r>
+              <w:rPr>
+                <w:rFonts w:ascii="Times New Roman" w:hAnsi="Times New Roman" w:cs="Times New Roman"/>
+                <w:lang w:val="en-US"/>
+              </w:rPr>
+              <w:t>Supplies=30</w:t>
+            </w:r>
+          </w:p>
+          <w:p>
+            <w:pPr>
+              <w:jc w:val="both"/>
+              <w:rPr>
+                <w:rFonts w:ascii="Times New Roman" w:hAnsi="Times New Roman" w:cs="Times New Roman"/>
+                <w:lang w:val="en-US"/>
+              </w:rPr>
+            </w:pPr>
+          </w:p>
+          <w:p>
+            <w:pPr>
+              <w:jc w:val="both"/>
+              <w:rPr>
+                <w:rFonts w:ascii="Times New Roman" w:hAnsi="Times New Roman" w:cs="Times New Roman"/>
+                <w:lang w:val="en-US"/>
+              </w:rPr>
+            </w:pPr>
+            <w:r>
+              <w:rPr>
+                <w:rFonts w:ascii="Times New Roman" w:hAnsi="Times New Roman" w:cs="Times New Roman"/>
+                <w:lang w:val="en-US"/>
+              </w:rPr>
+              <w:t xml:space="preserve">Y se </w:t>
+            </w:r>
+            <w:proofErr w:type="spellStart"/>
+            <w:r>
+              <w:rPr>
+                <w:rFonts w:ascii="Times New Roman" w:hAnsi="Times New Roman" w:cs="Times New Roman"/>
+                <w:lang w:val="en-US"/>
+              </w:rPr>
+              <w:t>usa</w:t>
+            </w:r>
+            <w:proofErr w:type="spellEnd"/>
+            <w:r>
+              <w:rPr>
+                <w:rFonts w:ascii="Times New Roman" w:hAnsi="Times New Roman" w:cs="Times New Roman"/>
+                <w:lang w:val="en-US"/>
+              </w:rPr>
+              <w:t xml:space="preserve"> 29 </w:t>
+            </w:r>
+            <w:proofErr w:type="spellStart"/>
+            <w:r>
+              <w:rPr>
+                <w:rFonts w:ascii="Times New Roman" w:hAnsi="Times New Roman" w:cs="Times New Roman"/>
+                <w:lang w:val="en-US"/>
+              </w:rPr>
+              <w:t>veces</w:t>
+            </w:r>
+            <w:proofErr w:type="spellEnd"/>
+            <w:r>
+              <w:rPr>
+                <w:rFonts w:ascii="Times New Roman" w:hAnsi="Times New Roman" w:cs="Times New Roman"/>
+                <w:lang w:val="en-US"/>
+              </w:rPr>
+              <w:t xml:space="preserve"> </w:t>
+            </w:r>
+          </w:p>
+        </w:tc>
+        <w:tc>
+          <w:tcPr>
+            <w:tcW w:w="1746" w:type="dxa"/>
+          </w:tcPr>
+          <w:p>
+            <w:pPr>
+              <w:jc w:val="both"/>
+              <w:rPr>
+                <w:rFonts w:ascii="Times New Roman" w:hAnsi="Times New Roman" w:cs="Times New Roman"/>
+              </w:rPr>
+            </w:pPr>
+            <w:r>
+              <w:rPr>
+                <w:rFonts w:ascii="Times New Roman" w:hAnsi="Times New Roman" w:cs="Times New Roman"/>
+              </w:rPr>
+              <w:t>Ninguna</w:t>
+            </w:r>
+          </w:p>
+        </w:tc>
+        <w:tc>
+          <w:tcPr>
+            <w:tcW w:w="1869" w:type="dxa"/>
+          </w:tcPr>
+          <w:p>
+            <w:pPr>
+              <w:jc w:val="both"/>
+              <w:rPr>
+                <w:rFonts w:ascii="Times New Roman" w:hAnsi="Times New Roman" w:cs="Times New Roman"/>
+              </w:rPr>
+            </w:pPr>
+            <w:r>
+              <w:rPr>
+                <w:rFonts w:ascii="Times New Roman" w:hAnsi="Times New Roman" w:cs="Times New Roman"/>
+              </w:rPr>
+              <w:t xml:space="preserve">El elemento del top es </w:t>
+            </w:r>
+            <w:r>
+              <w:rPr>
+                <w:rFonts w:ascii="Times New Roman" w:hAnsi="Times New Roman" w:cs="Times New Roman"/>
+              </w:rPr>
+              <w:t>el M16, al que le queda una munición.</w:t>
+            </w:r>
+          </w:p>
+        </w:tc>
+      </w:tr>
+      <w:tr>
+        <w:tc>
+          <w:tcPr>
+            <w:tcW w:w="1612" w:type="dxa"/>
+          </w:tcPr>
+          <w:p>
+            <w:pPr>
+              <w:jc w:val="both"/>
+              <w:rPr>
+                <w:rFonts w:ascii="Times New Roman" w:hAnsi="Times New Roman" w:cs="Times New Roman"/>
+              </w:rPr>
+            </w:pPr>
+            <w:proofErr w:type="spellStart"/>
+            <w:r>
+              <w:rPr>
+                <w:rFonts w:ascii="Times New Roman" w:hAnsi="Times New Roman" w:cs="Times New Roman"/>
+              </w:rPr>
+              <w:t>StackWeapon</w:t>
+            </w:r>
+            <w:proofErr w:type="spellEnd"/>
+          </w:p>
+        </w:tc>
+        <w:tc>
+          <w:tcPr>
+            <w:tcW w:w="1664" w:type="dxa"/>
+          </w:tcPr>
+          <w:p>
+            <w:pPr>
+              <w:jc w:val="both"/>
+              <w:rPr>
+                <w:rFonts w:ascii="Times New Roman" w:hAnsi="Times New Roman" w:cs="Times New Roman"/>
+              </w:rPr>
+            </w:pPr>
+            <w:r>
+              <w:rPr>
+                <w:rFonts w:ascii="Times New Roman" w:hAnsi="Times New Roman" w:cs="Times New Roman"/>
+              </w:rPr>
+              <w:t xml:space="preserve">+ </w:t>
+            </w:r>
+            <w:proofErr w:type="spellStart"/>
+            <w:r>
+              <w:rPr>
+                <w:rFonts w:ascii="Times New Roman" w:hAnsi="Times New Roman" w:cs="Times New Roman"/>
+              </w:rPr>
+              <w:t>void</w:t>
+            </w:r>
+            <w:proofErr w:type="spellEnd"/>
+            <w:r>
+              <w:rPr>
+                <w:rFonts w:ascii="Times New Roman" w:hAnsi="Times New Roman" w:cs="Times New Roman"/>
+              </w:rPr>
+              <w:t xml:space="preserve"> </w:t>
+            </w:r>
+            <w:proofErr w:type="spellStart"/>
+            <w:proofErr w:type="gramStart"/>
+            <w:r>
+              <w:rPr>
+                <w:rFonts w:ascii="Times New Roman" w:hAnsi="Times New Roman" w:cs="Times New Roman"/>
+              </w:rPr>
+              <w:t>useWeapon</w:t>
+            </w:r>
+            <w:proofErr w:type="spellEnd"/>
+            <w:r>
+              <w:rPr>
+                <w:rFonts w:ascii="Times New Roman" w:hAnsi="Times New Roman" w:cs="Times New Roman"/>
+              </w:rPr>
+              <w:t>(</w:t>
+            </w:r>
+            <w:proofErr w:type="gramEnd"/>
+            <w:r>
+              <w:rPr>
+                <w:rFonts w:ascii="Times New Roman" w:hAnsi="Times New Roman" w:cs="Times New Roman"/>
+              </w:rPr>
+              <w:t>)</w:t>
+            </w:r>
+          </w:p>
+        </w:tc>
+        <w:tc>
+          <w:tcPr>
+            <w:tcW w:w="1937" w:type="dxa"/>
+          </w:tcPr>
+          <w:p>
+            <w:pPr>
+              <w:jc w:val="both"/>
+              <w:rPr>
+                <w:rFonts w:ascii="Times New Roman" w:hAnsi="Times New Roman" w:cs="Times New Roman"/>
+              </w:rPr>
+            </w:pPr>
+            <w:r>
+              <w:rPr>
+                <w:rFonts w:ascii="Times New Roman" w:hAnsi="Times New Roman" w:cs="Times New Roman"/>
+              </w:rPr>
+              <w:t xml:space="preserve">Se ha creado una </w:t>
+            </w:r>
+            <w:proofErr w:type="spellStart"/>
+            <w:r>
+              <w:rPr>
+                <w:rFonts w:ascii="Times New Roman" w:hAnsi="Times New Roman" w:cs="Times New Roman"/>
+              </w:rPr>
+              <w:t>StackWeapon</w:t>
+            </w:r>
+            <w:proofErr w:type="spellEnd"/>
+            <w:r>
+              <w:rPr>
+                <w:rFonts w:ascii="Times New Roman" w:hAnsi="Times New Roman" w:cs="Times New Roman"/>
+              </w:rPr>
+              <w:t>.</w:t>
+            </w:r>
+          </w:p>
+          <w:p>
+            <w:pPr>
+              <w:jc w:val="both"/>
+              <w:rPr>
+                <w:rFonts w:ascii="Times New Roman" w:hAnsi="Times New Roman" w:cs="Times New Roman"/>
+              </w:rPr>
+            </w:pPr>
+            <w:r>
+              <w:rPr>
+                <w:rFonts w:ascii="Times New Roman" w:hAnsi="Times New Roman" w:cs="Times New Roman"/>
+              </w:rPr>
+              <w:t>Se le ha añadido la siguiente arma:</w:t>
+            </w:r>
+          </w:p>
+          <w:p>
+            <w:pPr>
+              <w:jc w:val="both"/>
+              <w:rPr>
+                <w:rFonts w:ascii="Times New Roman" w:hAnsi="Times New Roman" w:cs="Times New Roman"/>
+              </w:rPr>
+            </w:pPr>
+          </w:p>
+          <w:p>
+            <w:pPr>
+              <w:jc w:val="both"/>
+              <w:rPr>
+                <w:rFonts w:ascii="Times New Roman" w:hAnsi="Times New Roman" w:cs="Times New Roman"/>
+                <w:lang w:val="en-US"/>
+              </w:rPr>
+            </w:pPr>
+            <w:proofErr w:type="spellStart"/>
+            <w:r>
+              <w:rPr>
+                <w:rFonts w:ascii="Times New Roman" w:hAnsi="Times New Roman" w:cs="Times New Roman"/>
+                <w:lang w:val="en-US"/>
+              </w:rPr>
+              <w:t>Nombre</w:t>
+            </w:r>
+            <w:proofErr w:type="spellEnd"/>
+            <w:r>
+              <w:rPr>
+                <w:rFonts w:ascii="Times New Roman" w:hAnsi="Times New Roman" w:cs="Times New Roman"/>
+                <w:lang w:val="en-US"/>
+              </w:rPr>
+              <w:t>= “M16”</w:t>
+            </w:r>
+          </w:p>
+          <w:p>
+            <w:pPr>
+              <w:jc w:val="both"/>
+              <w:rPr>
+                <w:rFonts w:ascii="Times New Roman" w:hAnsi="Times New Roman" w:cs="Times New Roman"/>
+                <w:lang w:val="en-US"/>
+              </w:rPr>
+            </w:pPr>
+            <w:r>
+              <w:rPr>
+                <w:rFonts w:ascii="Times New Roman" w:hAnsi="Times New Roman" w:cs="Times New Roman"/>
+                <w:lang w:val="en-US"/>
+              </w:rPr>
+              <w:t>Range</w:t>
+            </w:r>
+            <w:proofErr w:type="gramStart"/>
+            <w:r>
+              <w:rPr>
+                <w:rFonts w:ascii="Times New Roman" w:hAnsi="Times New Roman" w:cs="Times New Roman"/>
+                <w:lang w:val="en-US"/>
+              </w:rPr>
+              <w:t>=”</w:t>
+            </w:r>
+            <w:proofErr w:type="spellStart"/>
+            <w:r>
+              <w:rPr>
+                <w:rFonts w:ascii="Times New Roman" w:hAnsi="Times New Roman" w:cs="Times New Roman"/>
+                <w:lang w:val="en-US"/>
+              </w:rPr>
+              <w:t>Común</w:t>
+            </w:r>
+            <w:proofErr w:type="spellEnd"/>
+            <w:proofErr w:type="gramEnd"/>
+            <w:r>
+              <w:rPr>
+                <w:rFonts w:ascii="Times New Roman" w:hAnsi="Times New Roman" w:cs="Times New Roman"/>
+                <w:lang w:val="en-US"/>
+              </w:rPr>
+              <w:t>”</w:t>
+            </w:r>
+          </w:p>
+          <w:p>
+            <w:pPr>
+              <w:jc w:val="both"/>
+              <w:rPr>
+                <w:rFonts w:ascii="Times New Roman" w:hAnsi="Times New Roman" w:cs="Times New Roman"/>
+                <w:lang w:val="en-US"/>
+              </w:rPr>
+            </w:pPr>
+            <w:r>
+              <w:rPr>
+                <w:rFonts w:ascii="Times New Roman" w:hAnsi="Times New Roman" w:cs="Times New Roman"/>
+                <w:lang w:val="en-US"/>
+              </w:rPr>
+              <w:t>Type</w:t>
+            </w:r>
+            <w:proofErr w:type="gramStart"/>
+            <w:r>
+              <w:rPr>
+                <w:rFonts w:ascii="Times New Roman" w:hAnsi="Times New Roman" w:cs="Times New Roman"/>
+                <w:lang w:val="en-US"/>
+              </w:rPr>
+              <w:t>=”Rifle</w:t>
+            </w:r>
+            <w:proofErr w:type="gramEnd"/>
+            <w:r>
+              <w:rPr>
+                <w:rFonts w:ascii="Times New Roman" w:hAnsi="Times New Roman" w:cs="Times New Roman"/>
+                <w:lang w:val="en-US"/>
+              </w:rPr>
+              <w:t>”</w:t>
+            </w:r>
+          </w:p>
+          <w:p>
+            <w:pPr>
+              <w:jc w:val="both"/>
+              <w:rPr>
+                <w:rFonts w:ascii="Times New Roman" w:hAnsi="Times New Roman" w:cs="Times New Roman"/>
+                <w:lang w:val="en-US"/>
+              </w:rPr>
+            </w:pPr>
+            <w:r>
+              <w:rPr>
+                <w:rFonts w:ascii="Times New Roman" w:hAnsi="Times New Roman" w:cs="Times New Roman"/>
+                <w:lang w:val="en-US"/>
+              </w:rPr>
+              <w:t>Supplies=30</w:t>
+            </w:r>
+          </w:p>
+          <w:p>
+            <w:pPr>
+              <w:jc w:val="both"/>
+              <w:rPr>
+                <w:rFonts w:ascii="Times New Roman" w:hAnsi="Times New Roman" w:cs="Times New Roman"/>
+                <w:lang w:val="en-US"/>
+              </w:rPr>
+            </w:pPr>
+          </w:p>
+          <w:p>
+            <w:pPr>
+              <w:jc w:val="both"/>
+              <w:rPr>
+                <w:rFonts w:ascii="Times New Roman" w:hAnsi="Times New Roman" w:cs="Times New Roman"/>
+                <w:lang w:val="en-US"/>
+              </w:rPr>
+            </w:pPr>
+            <w:r>
+              <w:rPr>
+                <w:rFonts w:ascii="Times New Roman" w:hAnsi="Times New Roman" w:cs="Times New Roman"/>
+                <w:lang w:val="en-US"/>
+              </w:rPr>
+              <w:t xml:space="preserve">Y se </w:t>
+            </w:r>
+            <w:proofErr w:type="spellStart"/>
+            <w:r>
+              <w:rPr>
+                <w:rFonts w:ascii="Times New Roman" w:hAnsi="Times New Roman" w:cs="Times New Roman"/>
+                <w:lang w:val="en-US"/>
+              </w:rPr>
+              <w:t>usa</w:t>
+            </w:r>
+            <w:proofErr w:type="spellEnd"/>
+            <w:r>
+              <w:rPr>
+                <w:rFonts w:ascii="Times New Roman" w:hAnsi="Times New Roman" w:cs="Times New Roman"/>
+                <w:lang w:val="en-US"/>
+              </w:rPr>
+              <w:t xml:space="preserve"> </w:t>
+            </w:r>
+            <w:r>
+              <w:rPr>
+                <w:rFonts w:ascii="Times New Roman" w:hAnsi="Times New Roman" w:cs="Times New Roman"/>
+                <w:lang w:val="en-US"/>
+              </w:rPr>
+              <w:t>30</w:t>
+            </w:r>
+            <w:r>
+              <w:rPr>
+                <w:rFonts w:ascii="Times New Roman" w:hAnsi="Times New Roman" w:cs="Times New Roman"/>
+                <w:lang w:val="en-US"/>
+              </w:rPr>
+              <w:t xml:space="preserve"> </w:t>
+            </w:r>
+            <w:proofErr w:type="spellStart"/>
+            <w:r>
+              <w:rPr>
+                <w:rFonts w:ascii="Times New Roman" w:hAnsi="Times New Roman" w:cs="Times New Roman"/>
+                <w:lang w:val="en-US"/>
+              </w:rPr>
+              <w:t>veces</w:t>
+            </w:r>
+            <w:proofErr w:type="spellEnd"/>
+            <w:r>
+              <w:rPr>
+                <w:rFonts w:ascii="Times New Roman" w:hAnsi="Times New Roman" w:cs="Times New Roman"/>
+                <w:lang w:val="en-US"/>
+              </w:rPr>
+              <w:t xml:space="preserve"> </w:t>
+            </w:r>
+          </w:p>
+        </w:tc>
+        <w:tc>
+          <w:tcPr>
+            <w:tcW w:w="1746" w:type="dxa"/>
+          </w:tcPr>
+          <w:p>
+            <w:pPr>
+              <w:jc w:val="both"/>
+              <w:rPr>
+                <w:rFonts w:ascii="Times New Roman" w:hAnsi="Times New Roman" w:cs="Times New Roman"/>
+              </w:rPr>
+            </w:pPr>
+            <w:r>
+              <w:rPr>
+                <w:rFonts w:ascii="Times New Roman" w:hAnsi="Times New Roman" w:cs="Times New Roman"/>
+              </w:rPr>
+              <w:t>Ninguna</w:t>
+            </w:r>
+          </w:p>
+        </w:tc>
+        <w:tc>
+          <w:tcPr>
+            <w:tcW w:w="1869" w:type="dxa"/>
+          </w:tcPr>
+          <w:p>
+            <w:pPr>
+              <w:jc w:val="both"/>
+              <w:rPr>
+                <w:rFonts w:ascii="Times New Roman" w:hAnsi="Times New Roman" w:cs="Times New Roman"/>
+              </w:rPr>
+            </w:pPr>
+            <w:r>
+              <w:rPr>
+                <w:rFonts w:ascii="Times New Roman" w:hAnsi="Times New Roman" w:cs="Times New Roman"/>
+              </w:rPr>
+              <w:t xml:space="preserve">El elemento del top es el </w:t>
+            </w:r>
+            <w:r>
+              <w:rPr>
+                <w:rFonts w:ascii="Times New Roman" w:hAnsi="Times New Roman" w:cs="Times New Roman"/>
+              </w:rPr>
+              <w:t xml:space="preserve">hacha, la </w:t>
+            </w:r>
+            <w:proofErr w:type="spellStart"/>
+            <w:r>
+              <w:rPr>
+                <w:rFonts w:ascii="Times New Roman" w:hAnsi="Times New Roman" w:cs="Times New Roman"/>
+              </w:rPr>
+              <w:t>Stack</w:t>
+            </w:r>
+            <w:proofErr w:type="spellEnd"/>
+            <w:r>
+              <w:rPr>
+                <w:rFonts w:ascii="Times New Roman" w:hAnsi="Times New Roman" w:cs="Times New Roman"/>
+              </w:rPr>
+              <w:t xml:space="preserve"> es de tamaño 1. </w:t>
+            </w:r>
+          </w:p>
+        </w:tc>
+      </w:tr>
+      <w:tr>
+        <w:tc>
+          <w:tcPr>
+            <w:tcW w:w="1612" w:type="dxa"/>
+          </w:tcPr>
+          <w:p>
+            <w:pPr>
+              <w:jc w:val="both"/>
+              <w:rPr>
+                <w:rFonts w:ascii="Times New Roman" w:hAnsi="Times New Roman" w:cs="Times New Roman"/>
+              </w:rPr>
+            </w:pPr>
+            <w:proofErr w:type="spellStart"/>
+            <w:r>
+              <w:rPr>
+                <w:rFonts w:ascii="Times New Roman" w:hAnsi="Times New Roman" w:cs="Times New Roman"/>
+              </w:rPr>
+              <w:t>StackWeapon</w:t>
+            </w:r>
+            <w:proofErr w:type="spellEnd"/>
+          </w:p>
+        </w:tc>
+        <w:tc>
+          <w:tcPr>
+            <w:tcW w:w="1664" w:type="dxa"/>
+          </w:tcPr>
+          <w:p>
+            <w:pPr>
+              <w:jc w:val="both"/>
+              <w:rPr>
+                <w:rFonts w:ascii="Times New Roman" w:hAnsi="Times New Roman" w:cs="Times New Roman"/>
+              </w:rPr>
+            </w:pPr>
+            <w:r>
+              <w:rPr>
+                <w:rFonts w:ascii="Times New Roman" w:hAnsi="Times New Roman" w:cs="Times New Roman"/>
+              </w:rPr>
+              <w:t xml:space="preserve">+ </w:t>
+            </w:r>
+            <w:proofErr w:type="spellStart"/>
+            <w:r>
+              <w:rPr>
+                <w:rFonts w:ascii="Times New Roman" w:hAnsi="Times New Roman" w:cs="Times New Roman"/>
+              </w:rPr>
+              <w:t>void</w:t>
+            </w:r>
+            <w:proofErr w:type="spellEnd"/>
+            <w:r>
+              <w:rPr>
+                <w:rFonts w:ascii="Times New Roman" w:hAnsi="Times New Roman" w:cs="Times New Roman"/>
+              </w:rPr>
+              <w:t xml:space="preserve"> </w:t>
+            </w:r>
+            <w:proofErr w:type="spellStart"/>
+            <w:proofErr w:type="gramStart"/>
+            <w:r>
+              <w:rPr>
+                <w:rFonts w:ascii="Times New Roman" w:hAnsi="Times New Roman" w:cs="Times New Roman"/>
+              </w:rPr>
+              <w:t>useWeapon</w:t>
+            </w:r>
+            <w:proofErr w:type="spellEnd"/>
+            <w:r>
+              <w:rPr>
+                <w:rFonts w:ascii="Times New Roman" w:hAnsi="Times New Roman" w:cs="Times New Roman"/>
+              </w:rPr>
+              <w:t>(</w:t>
+            </w:r>
+            <w:proofErr w:type="gramEnd"/>
+            <w:r>
+              <w:rPr>
+                <w:rFonts w:ascii="Times New Roman" w:hAnsi="Times New Roman" w:cs="Times New Roman"/>
+              </w:rPr>
+              <w:t>)</w:t>
+            </w:r>
+          </w:p>
+        </w:tc>
+        <w:tc>
+          <w:tcPr>
+            <w:tcW w:w="1937" w:type="dxa"/>
+          </w:tcPr>
+          <w:p>
+            <w:pPr>
+              <w:jc w:val="both"/>
+              <w:rPr>
+                <w:rFonts w:ascii="Times New Roman" w:hAnsi="Times New Roman" w:cs="Times New Roman"/>
+              </w:rPr>
+            </w:pPr>
+            <w:r>
+              <w:rPr>
+                <w:rFonts w:ascii="Times New Roman" w:hAnsi="Times New Roman" w:cs="Times New Roman"/>
+              </w:rPr>
+              <w:t xml:space="preserve">Se ha creado una </w:t>
+            </w:r>
+            <w:proofErr w:type="spellStart"/>
+            <w:r>
+              <w:rPr>
+                <w:rFonts w:ascii="Times New Roman" w:hAnsi="Times New Roman" w:cs="Times New Roman"/>
+              </w:rPr>
+              <w:t>StackWeapon</w:t>
+            </w:r>
+            <w:proofErr w:type="spellEnd"/>
+            <w:r>
+              <w:rPr>
+                <w:rFonts w:ascii="Times New Roman" w:hAnsi="Times New Roman" w:cs="Times New Roman"/>
+              </w:rPr>
+              <w:t>.</w:t>
+            </w:r>
+          </w:p>
+          <w:p>
+            <w:pPr>
+              <w:jc w:val="both"/>
+              <w:rPr>
+                <w:rFonts w:ascii="Times New Roman" w:hAnsi="Times New Roman" w:cs="Times New Roman"/>
+              </w:rPr>
+            </w:pPr>
+            <w:r>
+              <w:rPr>
+                <w:rFonts w:ascii="Times New Roman" w:hAnsi="Times New Roman" w:cs="Times New Roman"/>
+              </w:rPr>
+              <w:t>Se le ha añadido la siguiente arma:</w:t>
+            </w:r>
+          </w:p>
+          <w:p>
+            <w:pPr>
+              <w:jc w:val="both"/>
+              <w:rPr>
+                <w:rFonts w:ascii="Times New Roman" w:hAnsi="Times New Roman" w:cs="Times New Roman"/>
+              </w:rPr>
+            </w:pPr>
+          </w:p>
+          <w:p>
+            <w:pPr>
+              <w:jc w:val="both"/>
+              <w:rPr>
+                <w:rFonts w:ascii="Times New Roman" w:hAnsi="Times New Roman" w:cs="Times New Roman"/>
+                <w:lang w:val="en-US"/>
+              </w:rPr>
+            </w:pPr>
+            <w:proofErr w:type="spellStart"/>
+            <w:r>
+              <w:rPr>
+                <w:rFonts w:ascii="Times New Roman" w:hAnsi="Times New Roman" w:cs="Times New Roman"/>
+                <w:lang w:val="en-US"/>
+              </w:rPr>
+              <w:t>Nombre</w:t>
+            </w:r>
+            <w:proofErr w:type="spellEnd"/>
+            <w:r>
+              <w:rPr>
+                <w:rFonts w:ascii="Times New Roman" w:hAnsi="Times New Roman" w:cs="Times New Roman"/>
+                <w:lang w:val="en-US"/>
+              </w:rPr>
+              <w:t>= “M16”</w:t>
+            </w:r>
+          </w:p>
+          <w:p>
+            <w:pPr>
+              <w:jc w:val="both"/>
+              <w:rPr>
+                <w:rFonts w:ascii="Times New Roman" w:hAnsi="Times New Roman" w:cs="Times New Roman"/>
+                <w:lang w:val="en-US"/>
+              </w:rPr>
+            </w:pPr>
+            <w:r>
+              <w:rPr>
+                <w:rFonts w:ascii="Times New Roman" w:hAnsi="Times New Roman" w:cs="Times New Roman"/>
+                <w:lang w:val="en-US"/>
+              </w:rPr>
+              <w:t>Range</w:t>
+            </w:r>
+            <w:proofErr w:type="gramStart"/>
+            <w:r>
+              <w:rPr>
+                <w:rFonts w:ascii="Times New Roman" w:hAnsi="Times New Roman" w:cs="Times New Roman"/>
+                <w:lang w:val="en-US"/>
+              </w:rPr>
+              <w:t>=”</w:t>
+            </w:r>
+            <w:proofErr w:type="spellStart"/>
+            <w:r>
+              <w:rPr>
+                <w:rFonts w:ascii="Times New Roman" w:hAnsi="Times New Roman" w:cs="Times New Roman"/>
+                <w:lang w:val="en-US"/>
+              </w:rPr>
+              <w:t>Común</w:t>
+            </w:r>
+            <w:proofErr w:type="spellEnd"/>
+            <w:proofErr w:type="gramEnd"/>
+            <w:r>
+              <w:rPr>
+                <w:rFonts w:ascii="Times New Roman" w:hAnsi="Times New Roman" w:cs="Times New Roman"/>
+                <w:lang w:val="en-US"/>
+              </w:rPr>
+              <w:t>”</w:t>
+            </w:r>
+          </w:p>
+          <w:p>
+            <w:pPr>
+              <w:jc w:val="both"/>
+              <w:rPr>
+                <w:rFonts w:ascii="Times New Roman" w:hAnsi="Times New Roman" w:cs="Times New Roman"/>
+                <w:lang w:val="en-US"/>
+              </w:rPr>
+            </w:pPr>
+            <w:r>
+              <w:rPr>
+                <w:rFonts w:ascii="Times New Roman" w:hAnsi="Times New Roman" w:cs="Times New Roman"/>
+                <w:lang w:val="en-US"/>
+              </w:rPr>
+              <w:t>Type</w:t>
+            </w:r>
+            <w:proofErr w:type="gramStart"/>
+            <w:r>
+              <w:rPr>
+                <w:rFonts w:ascii="Times New Roman" w:hAnsi="Times New Roman" w:cs="Times New Roman"/>
+                <w:lang w:val="en-US"/>
+              </w:rPr>
+              <w:t>=”Rifle</w:t>
+            </w:r>
+            <w:proofErr w:type="gramEnd"/>
+            <w:r>
+              <w:rPr>
+                <w:rFonts w:ascii="Times New Roman" w:hAnsi="Times New Roman" w:cs="Times New Roman"/>
+                <w:lang w:val="en-US"/>
+              </w:rPr>
+              <w:t>”</w:t>
+            </w:r>
+          </w:p>
+          <w:p>
+            <w:pPr>
+              <w:jc w:val="both"/>
+              <w:rPr>
+                <w:rFonts w:ascii="Times New Roman" w:hAnsi="Times New Roman" w:cs="Times New Roman"/>
+                <w:lang w:val="en-US"/>
+              </w:rPr>
+            </w:pPr>
+            <w:r>
+              <w:rPr>
+                <w:rFonts w:ascii="Times New Roman" w:hAnsi="Times New Roman" w:cs="Times New Roman"/>
+                <w:lang w:val="en-US"/>
+              </w:rPr>
+              <w:t>Supplies=30</w:t>
+            </w:r>
+          </w:p>
+          <w:p>
+            <w:pPr>
+              <w:jc w:val="both"/>
+              <w:rPr>
+                <w:rFonts w:ascii="Times New Roman" w:hAnsi="Times New Roman" w:cs="Times New Roman"/>
+                <w:lang w:val="en-US"/>
+              </w:rPr>
+            </w:pPr>
+          </w:p>
+          <w:p>
+            <w:pPr>
+              <w:jc w:val="both"/>
+              <w:rPr>
+                <w:rFonts w:ascii="Times New Roman" w:hAnsi="Times New Roman" w:cs="Times New Roman"/>
+              </w:rPr>
+            </w:pPr>
+            <w:r>
+              <w:rPr>
+                <w:rFonts w:ascii="Times New Roman" w:hAnsi="Times New Roman" w:cs="Times New Roman"/>
+              </w:rPr>
+              <w:t xml:space="preserve">Y </w:t>
+            </w:r>
+            <w:r>
+              <w:rPr>
+                <w:rFonts w:ascii="Times New Roman" w:hAnsi="Times New Roman" w:cs="Times New Roman"/>
+              </w:rPr>
+              <w:t>luego la siguiente arma:</w:t>
+            </w:r>
+          </w:p>
+          <w:p>
+            <w:pPr>
+              <w:jc w:val="both"/>
+              <w:rPr>
+                <w:rFonts w:ascii="Times New Roman" w:hAnsi="Times New Roman" w:cs="Times New Roman"/>
+              </w:rPr>
+            </w:pPr>
+          </w:p>
+          <w:p>
+            <w:pPr>
+              <w:jc w:val="both"/>
+              <w:rPr>
+                <w:rFonts w:ascii="Times New Roman" w:hAnsi="Times New Roman" w:cs="Times New Roman"/>
+                <w:lang w:val="en-US"/>
+              </w:rPr>
+            </w:pPr>
+            <w:proofErr w:type="spellStart"/>
+            <w:r>
+              <w:rPr>
+                <w:rFonts w:ascii="Times New Roman" w:hAnsi="Times New Roman" w:cs="Times New Roman"/>
+                <w:lang w:val="en-US"/>
+              </w:rPr>
+              <w:t>Nombre</w:t>
+            </w:r>
+            <w:proofErr w:type="spellEnd"/>
+            <w:r>
+              <w:rPr>
+                <w:rFonts w:ascii="Times New Roman" w:hAnsi="Times New Roman" w:cs="Times New Roman"/>
+                <w:lang w:val="en-US"/>
+              </w:rPr>
+              <w:t>= “SMG”</w:t>
+            </w:r>
+          </w:p>
+          <w:p>
+            <w:pPr>
+              <w:jc w:val="both"/>
+              <w:rPr>
+                <w:rFonts w:ascii="Times New Roman" w:hAnsi="Times New Roman" w:cs="Times New Roman"/>
+                <w:lang w:val="en-US"/>
+              </w:rPr>
+            </w:pPr>
+            <w:r>
+              <w:rPr>
+                <w:rFonts w:ascii="Times New Roman" w:hAnsi="Times New Roman" w:cs="Times New Roman"/>
+                <w:lang w:val="en-US"/>
+              </w:rPr>
+              <w:t>Range</w:t>
+            </w:r>
+            <w:proofErr w:type="gramStart"/>
+            <w:r>
+              <w:rPr>
+                <w:rFonts w:ascii="Times New Roman" w:hAnsi="Times New Roman" w:cs="Times New Roman"/>
+                <w:lang w:val="en-US"/>
+              </w:rPr>
+              <w:t>=”</w:t>
+            </w:r>
+            <w:proofErr w:type="spellStart"/>
+            <w:r>
+              <w:rPr>
+                <w:rFonts w:ascii="Times New Roman" w:hAnsi="Times New Roman" w:cs="Times New Roman"/>
+                <w:lang w:val="en-US"/>
+              </w:rPr>
+              <w:t>Raro</w:t>
+            </w:r>
+            <w:proofErr w:type="spellEnd"/>
+            <w:proofErr w:type="gramEnd"/>
+            <w:r>
+              <w:rPr>
+                <w:rFonts w:ascii="Times New Roman" w:hAnsi="Times New Roman" w:cs="Times New Roman"/>
+                <w:lang w:val="en-US"/>
+              </w:rPr>
+              <w:t>”</w:t>
+            </w:r>
+          </w:p>
+          <w:p>
+            <w:pPr>
+              <w:jc w:val="both"/>
+              <w:rPr>
+                <w:rFonts w:ascii="Times New Roman" w:hAnsi="Times New Roman" w:cs="Times New Roman"/>
+                <w:lang w:val="en-US"/>
+              </w:rPr>
+            </w:pPr>
+            <w:r>
+              <w:rPr>
+                <w:rFonts w:ascii="Times New Roman" w:hAnsi="Times New Roman" w:cs="Times New Roman"/>
+                <w:lang w:val="en-US"/>
+              </w:rPr>
+              <w:t>Type</w:t>
+            </w:r>
+            <w:proofErr w:type="gramStart"/>
+            <w:r>
+              <w:rPr>
+                <w:rFonts w:ascii="Times New Roman" w:hAnsi="Times New Roman" w:cs="Times New Roman"/>
+                <w:lang w:val="en-US"/>
+              </w:rPr>
+              <w:t>=”</w:t>
+            </w:r>
+            <w:r>
+              <w:rPr>
+                <w:rFonts w:ascii="Times New Roman" w:hAnsi="Times New Roman" w:cs="Times New Roman"/>
+                <w:lang w:val="en-US"/>
+              </w:rPr>
+              <w:t>SMG</w:t>
+            </w:r>
+            <w:proofErr w:type="gramEnd"/>
+            <w:r>
+              <w:rPr>
+                <w:rFonts w:ascii="Times New Roman" w:hAnsi="Times New Roman" w:cs="Times New Roman"/>
+                <w:lang w:val="en-US"/>
+              </w:rPr>
+              <w:t>”</w:t>
+            </w:r>
+          </w:p>
+          <w:p>
+            <w:pPr>
+              <w:jc w:val="both"/>
+              <w:rPr>
+                <w:rFonts w:ascii="Times New Roman" w:hAnsi="Times New Roman" w:cs="Times New Roman"/>
+                <w:lang w:val="en-US"/>
+              </w:rPr>
+            </w:pPr>
+            <w:r>
+              <w:rPr>
+                <w:rFonts w:ascii="Times New Roman" w:hAnsi="Times New Roman" w:cs="Times New Roman"/>
+                <w:lang w:val="en-US"/>
+              </w:rPr>
+              <w:t>Supplies=30</w:t>
+            </w:r>
+          </w:p>
+          <w:p>
+            <w:pPr>
+              <w:jc w:val="both"/>
+              <w:rPr>
+                <w:rFonts w:ascii="Times New Roman" w:hAnsi="Times New Roman" w:cs="Times New Roman"/>
+              </w:rPr>
+            </w:pPr>
+          </w:p>
+          <w:p>
+            <w:pPr>
+              <w:jc w:val="both"/>
+              <w:rPr>
+                <w:rFonts w:ascii="Times New Roman" w:hAnsi="Times New Roman" w:cs="Times New Roman"/>
+              </w:rPr>
+            </w:pPr>
+            <w:r>
+              <w:rPr>
+                <w:rFonts w:ascii="Times New Roman" w:hAnsi="Times New Roman" w:cs="Times New Roman"/>
+              </w:rPr>
+              <w:t xml:space="preserve">Y se usa 29 veces </w:t>
+            </w:r>
+            <w:r>
+              <w:rPr>
+                <w:rFonts w:ascii="Times New Roman" w:hAnsi="Times New Roman" w:cs="Times New Roman"/>
+              </w:rPr>
+              <w:t>el arma del top.</w:t>
+            </w:r>
+          </w:p>
+        </w:tc>
+        <w:tc>
+          <w:tcPr>
+            <w:tcW w:w="1746" w:type="dxa"/>
+          </w:tcPr>
+          <w:p>
+            <w:pPr>
+              <w:jc w:val="both"/>
+              <w:rPr>
+                <w:rFonts w:ascii="Times New Roman" w:hAnsi="Times New Roman" w:cs="Times New Roman"/>
+              </w:rPr>
+            </w:pPr>
+            <w:r>
+              <w:rPr>
+                <w:rFonts w:ascii="Times New Roman" w:hAnsi="Times New Roman" w:cs="Times New Roman"/>
+              </w:rPr>
+              <w:lastRenderedPageBreak/>
+              <w:t>Ninguna</w:t>
+            </w:r>
+          </w:p>
+        </w:tc>
+        <w:tc>
+          <w:tcPr>
+            <w:tcW w:w="1869" w:type="dxa"/>
+          </w:tcPr>
+          <w:p>
+            <w:pPr>
+              <w:jc w:val="both"/>
+              <w:rPr>
+                <w:rFonts w:ascii="Times New Roman" w:hAnsi="Times New Roman" w:cs="Times New Roman"/>
+              </w:rPr>
+            </w:pPr>
+            <w:r>
+              <w:rPr>
+                <w:rFonts w:ascii="Times New Roman" w:hAnsi="Times New Roman" w:cs="Times New Roman"/>
+              </w:rPr>
+              <w:t>El elemento del top es el</w:t>
+            </w:r>
+            <w:r>
+              <w:rPr>
+                <w:rFonts w:ascii="Times New Roman" w:hAnsi="Times New Roman" w:cs="Times New Roman"/>
+              </w:rPr>
+              <w:t xml:space="preserve"> SMG y su atributo </w:t>
+            </w:r>
+            <w:proofErr w:type="spellStart"/>
+            <w:r>
+              <w:rPr>
+                <w:rFonts w:ascii="Times New Roman" w:hAnsi="Times New Roman" w:cs="Times New Roman"/>
+              </w:rPr>
+              <w:t>supplies</w:t>
+            </w:r>
+            <w:proofErr w:type="spellEnd"/>
+            <w:r>
+              <w:rPr>
+                <w:rFonts w:ascii="Times New Roman" w:hAnsi="Times New Roman" w:cs="Times New Roman"/>
+              </w:rPr>
+              <w:t>=1</w:t>
+            </w:r>
+          </w:p>
+        </w:tc>
+      </w:tr>
+      <w:tr>
+        <w:tc>
+          <w:tcPr>
+            <w:tcW w:w="1612" w:type="dxa"/>
+          </w:tcPr>
+          <w:p>
+            <w:pPr>
+              <w:jc w:val="both"/>
+              <w:rPr>
+                <w:rFonts w:ascii="Times New Roman" w:hAnsi="Times New Roman" w:cs="Times New Roman"/>
+              </w:rPr>
+            </w:pPr>
+            <w:proofErr w:type="spellStart"/>
+            <w:r>
+              <w:rPr>
+                <w:rFonts w:ascii="Times New Roman" w:hAnsi="Times New Roman" w:cs="Times New Roman"/>
+              </w:rPr>
+              <w:t>StackWeapon</w:t>
+            </w:r>
+            <w:proofErr w:type="spellEnd"/>
+          </w:p>
+        </w:tc>
+        <w:tc>
+          <w:tcPr>
+            <w:tcW w:w="1664" w:type="dxa"/>
+          </w:tcPr>
+          <w:p>
+            <w:pPr>
+              <w:jc w:val="both"/>
+              <w:rPr>
+                <w:rFonts w:ascii="Times New Roman" w:hAnsi="Times New Roman" w:cs="Times New Roman"/>
+              </w:rPr>
+            </w:pPr>
+            <w:r>
+              <w:rPr>
+                <w:rFonts w:ascii="Times New Roman" w:hAnsi="Times New Roman" w:cs="Times New Roman"/>
+              </w:rPr>
+              <w:t xml:space="preserve">+ </w:t>
+            </w:r>
+            <w:proofErr w:type="spellStart"/>
+            <w:r>
+              <w:rPr>
+                <w:rFonts w:ascii="Times New Roman" w:hAnsi="Times New Roman" w:cs="Times New Roman"/>
+              </w:rPr>
+              <w:t>void</w:t>
+            </w:r>
+            <w:proofErr w:type="spellEnd"/>
+            <w:r>
+              <w:rPr>
+                <w:rFonts w:ascii="Times New Roman" w:hAnsi="Times New Roman" w:cs="Times New Roman"/>
+              </w:rPr>
+              <w:t xml:space="preserve"> </w:t>
+            </w:r>
+            <w:proofErr w:type="spellStart"/>
+            <w:proofErr w:type="gramStart"/>
+            <w:r>
+              <w:rPr>
+                <w:rFonts w:ascii="Times New Roman" w:hAnsi="Times New Roman" w:cs="Times New Roman"/>
+              </w:rPr>
+              <w:t>useWeapon</w:t>
+            </w:r>
+            <w:proofErr w:type="spellEnd"/>
+            <w:r>
+              <w:rPr>
+                <w:rFonts w:ascii="Times New Roman" w:hAnsi="Times New Roman" w:cs="Times New Roman"/>
+              </w:rPr>
+              <w:t>(</w:t>
+            </w:r>
+            <w:proofErr w:type="gramEnd"/>
+            <w:r>
+              <w:rPr>
+                <w:rFonts w:ascii="Times New Roman" w:hAnsi="Times New Roman" w:cs="Times New Roman"/>
+              </w:rPr>
+              <w:t>)</w:t>
+            </w:r>
+          </w:p>
+        </w:tc>
+        <w:tc>
+          <w:tcPr>
+            <w:tcW w:w="1937" w:type="dxa"/>
+          </w:tcPr>
+          <w:p>
+            <w:pPr>
+              <w:jc w:val="both"/>
+              <w:rPr>
+                <w:rFonts w:ascii="Times New Roman" w:hAnsi="Times New Roman" w:cs="Times New Roman"/>
+              </w:rPr>
+            </w:pPr>
+            <w:r>
+              <w:rPr>
+                <w:rFonts w:ascii="Times New Roman" w:hAnsi="Times New Roman" w:cs="Times New Roman"/>
+              </w:rPr>
+              <w:t>El mismo que el anterior, pero el arma del top se usa 30 veces</w:t>
+            </w:r>
+            <w:r>
+              <w:rPr>
+                <w:rFonts w:ascii="Times New Roman" w:hAnsi="Times New Roman" w:cs="Times New Roman"/>
+              </w:rPr>
+              <w:t xml:space="preserve"> </w:t>
+            </w:r>
+          </w:p>
+        </w:tc>
+        <w:tc>
+          <w:tcPr>
+            <w:tcW w:w="1746" w:type="dxa"/>
+          </w:tcPr>
+          <w:p>
+            <w:pPr>
+              <w:jc w:val="both"/>
+              <w:rPr>
+                <w:rFonts w:ascii="Times New Roman" w:hAnsi="Times New Roman" w:cs="Times New Roman"/>
+              </w:rPr>
+            </w:pPr>
+            <w:r>
+              <w:rPr>
+                <w:rFonts w:ascii="Times New Roman" w:hAnsi="Times New Roman" w:cs="Times New Roman"/>
+              </w:rPr>
+              <w:t>Ninguna</w:t>
+            </w:r>
+          </w:p>
+        </w:tc>
+        <w:tc>
+          <w:tcPr>
+            <w:tcW w:w="1869" w:type="dxa"/>
+          </w:tcPr>
+          <w:p>
+            <w:pPr>
+              <w:jc w:val="both"/>
+              <w:rPr>
+                <w:rFonts w:ascii="Times New Roman" w:hAnsi="Times New Roman" w:cs="Times New Roman"/>
+              </w:rPr>
+            </w:pPr>
+            <w:r>
+              <w:rPr>
+                <w:rFonts w:ascii="Times New Roman" w:hAnsi="Times New Roman" w:cs="Times New Roman"/>
+              </w:rPr>
+              <w:t xml:space="preserve">El elemento del top es el </w:t>
+            </w:r>
+            <w:r>
+              <w:rPr>
+                <w:rFonts w:ascii="Times New Roman" w:hAnsi="Times New Roman" w:cs="Times New Roman"/>
+              </w:rPr>
+              <w:t xml:space="preserve">M16 y su elemento </w:t>
+            </w:r>
+            <w:proofErr w:type="spellStart"/>
+            <w:r>
+              <w:rPr>
+                <w:rFonts w:ascii="Times New Roman" w:hAnsi="Times New Roman" w:cs="Times New Roman"/>
+              </w:rPr>
+              <w:t>supplies</w:t>
+            </w:r>
+            <w:proofErr w:type="spellEnd"/>
+            <w:r>
+              <w:rPr>
+                <w:rFonts w:ascii="Times New Roman" w:hAnsi="Times New Roman" w:cs="Times New Roman"/>
+              </w:rPr>
+              <w:t xml:space="preserve"> es 30</w:t>
+            </w:r>
+          </w:p>
+        </w:tc>
+      </w:tr>
+      <w:tr>
+        <w:tc>
+          <w:tcPr>
+            <w:tcW w:w="1612" w:type="dxa"/>
+          </w:tcPr>
+          <w:p>
+            <w:pPr>
+              <w:jc w:val="both"/>
+              <w:rPr>
+                <w:rFonts w:ascii="Times New Roman" w:hAnsi="Times New Roman" w:cs="Times New Roman"/>
+              </w:rPr>
+            </w:pPr>
+            <w:proofErr w:type="spellStart"/>
+            <w:r>
+              <w:rPr>
+                <w:rFonts w:ascii="Times New Roman" w:hAnsi="Times New Roman" w:cs="Times New Roman"/>
+              </w:rPr>
+              <w:t>StackWeapon</w:t>
+            </w:r>
+            <w:proofErr w:type="spellEnd"/>
+          </w:p>
+        </w:tc>
+        <w:tc>
+          <w:tcPr>
+            <w:tcW w:w="1664" w:type="dxa"/>
+          </w:tcPr>
+          <w:p>
+            <w:pPr>
+              <w:jc w:val="both"/>
+              <w:rPr>
+                <w:rFonts w:ascii="Times New Roman" w:hAnsi="Times New Roman" w:cs="Times New Roman"/>
+              </w:rPr>
+            </w:pPr>
+            <w:r>
+              <w:rPr>
+                <w:rFonts w:ascii="Times New Roman" w:hAnsi="Times New Roman" w:cs="Times New Roman"/>
+              </w:rPr>
+              <w:t xml:space="preserve">+ </w:t>
+            </w:r>
+            <w:proofErr w:type="spellStart"/>
+            <w:r>
+              <w:rPr>
+                <w:rFonts w:ascii="Times New Roman" w:hAnsi="Times New Roman" w:cs="Times New Roman"/>
+              </w:rPr>
+              <w:t>void</w:t>
+            </w:r>
+            <w:proofErr w:type="spellEnd"/>
+            <w:r>
+              <w:rPr>
+                <w:rFonts w:ascii="Times New Roman" w:hAnsi="Times New Roman" w:cs="Times New Roman"/>
+              </w:rPr>
+              <w:t xml:space="preserve"> </w:t>
+            </w:r>
+            <w:proofErr w:type="spellStart"/>
+            <w:proofErr w:type="gramStart"/>
+            <w:r>
+              <w:rPr>
+                <w:rFonts w:ascii="Times New Roman" w:hAnsi="Times New Roman" w:cs="Times New Roman"/>
+              </w:rPr>
+              <w:t>useWeapon</w:t>
+            </w:r>
+            <w:proofErr w:type="spellEnd"/>
+            <w:r>
+              <w:rPr>
+                <w:rFonts w:ascii="Times New Roman" w:hAnsi="Times New Roman" w:cs="Times New Roman"/>
+              </w:rPr>
+              <w:t>(</w:t>
+            </w:r>
+            <w:proofErr w:type="gramEnd"/>
+            <w:r>
+              <w:rPr>
+                <w:rFonts w:ascii="Times New Roman" w:hAnsi="Times New Roman" w:cs="Times New Roman"/>
+              </w:rPr>
+              <w:t>)</w:t>
+            </w:r>
+          </w:p>
+        </w:tc>
+        <w:tc>
+          <w:tcPr>
+            <w:tcW w:w="1937" w:type="dxa"/>
+          </w:tcPr>
+          <w:p>
+            <w:pPr>
+              <w:jc w:val="both"/>
+              <w:rPr>
+                <w:rFonts w:ascii="Times New Roman" w:hAnsi="Times New Roman" w:cs="Times New Roman"/>
+              </w:rPr>
+            </w:pPr>
+            <w:r>
+              <w:rPr>
+                <w:rFonts w:ascii="Times New Roman" w:hAnsi="Times New Roman" w:cs="Times New Roman"/>
+              </w:rPr>
+              <w:t xml:space="preserve">El mismo que el anterior, pero el arma del top se usa </w:t>
+            </w:r>
+            <w:r>
+              <w:rPr>
+                <w:rFonts w:ascii="Times New Roman" w:hAnsi="Times New Roman" w:cs="Times New Roman"/>
+              </w:rPr>
+              <w:t>29 veces</w:t>
+            </w:r>
+          </w:p>
+          <w:p>
+            <w:pPr>
+              <w:jc w:val="both"/>
+              <w:rPr>
+                <w:rFonts w:ascii="Times New Roman" w:hAnsi="Times New Roman" w:cs="Times New Roman"/>
+              </w:rPr>
+            </w:pPr>
+          </w:p>
+          <w:p>
+            <w:pPr>
+              <w:jc w:val="both"/>
+              <w:rPr>
+                <w:rFonts w:ascii="Times New Roman" w:hAnsi="Times New Roman" w:cs="Times New Roman"/>
+              </w:rPr>
+            </w:pPr>
+            <w:r>
+              <w:rPr>
+                <w:rFonts w:ascii="Times New Roman" w:hAnsi="Times New Roman" w:cs="Times New Roman"/>
+              </w:rPr>
+              <w:t>Y Luego se le añade un arma</w:t>
+            </w:r>
+          </w:p>
+          <w:p>
+            <w:pPr>
+              <w:jc w:val="both"/>
+              <w:rPr>
+                <w:rFonts w:ascii="Times New Roman" w:hAnsi="Times New Roman" w:cs="Times New Roman"/>
+              </w:rPr>
+            </w:pPr>
+          </w:p>
+          <w:p>
+            <w:pPr>
+              <w:jc w:val="both"/>
+              <w:rPr>
+                <w:rFonts w:ascii="Times New Roman" w:hAnsi="Times New Roman" w:cs="Times New Roman"/>
+              </w:rPr>
+            </w:pPr>
+            <w:r>
+              <w:rPr>
+                <w:rFonts w:ascii="Times New Roman" w:hAnsi="Times New Roman" w:cs="Times New Roman"/>
+              </w:rPr>
+              <w:t>Nombre= “</w:t>
+            </w:r>
+            <w:r>
+              <w:rPr>
+                <w:rFonts w:ascii="Times New Roman" w:hAnsi="Times New Roman" w:cs="Times New Roman"/>
+              </w:rPr>
+              <w:t>Lanzacohetes</w:t>
+            </w:r>
+            <w:r>
+              <w:rPr>
+                <w:rFonts w:ascii="Times New Roman" w:hAnsi="Times New Roman" w:cs="Times New Roman"/>
+              </w:rPr>
+              <w:t>”</w:t>
+            </w:r>
+          </w:p>
+          <w:p>
+            <w:pPr>
+              <w:jc w:val="both"/>
+              <w:rPr>
+                <w:rFonts w:ascii="Times New Roman" w:hAnsi="Times New Roman" w:cs="Times New Roman"/>
+              </w:rPr>
+            </w:pPr>
+            <w:proofErr w:type="spellStart"/>
+            <w:r>
+              <w:rPr>
+                <w:rFonts w:ascii="Times New Roman" w:hAnsi="Times New Roman" w:cs="Times New Roman"/>
+              </w:rPr>
+              <w:t>Range</w:t>
+            </w:r>
+            <w:proofErr w:type="spellEnd"/>
+            <w:proofErr w:type="gramStart"/>
+            <w:r>
+              <w:rPr>
+                <w:rFonts w:ascii="Times New Roman" w:hAnsi="Times New Roman" w:cs="Times New Roman"/>
+              </w:rPr>
+              <w:t>=”</w:t>
+            </w:r>
+            <w:r>
+              <w:rPr>
+                <w:rFonts w:ascii="Times New Roman" w:hAnsi="Times New Roman" w:cs="Times New Roman"/>
+              </w:rPr>
+              <w:t>Raro</w:t>
+            </w:r>
+            <w:proofErr w:type="gramEnd"/>
+            <w:r>
+              <w:rPr>
+                <w:rFonts w:ascii="Times New Roman" w:hAnsi="Times New Roman" w:cs="Times New Roman"/>
+              </w:rPr>
+              <w:t>”</w:t>
+            </w:r>
+          </w:p>
+          <w:p>
+            <w:pPr>
+              <w:jc w:val="both"/>
+              <w:rPr>
+                <w:rFonts w:ascii="Times New Roman" w:hAnsi="Times New Roman" w:cs="Times New Roman"/>
+              </w:rPr>
+            </w:pPr>
+            <w:proofErr w:type="spellStart"/>
+            <w:r>
+              <w:rPr>
+                <w:rFonts w:ascii="Times New Roman" w:hAnsi="Times New Roman" w:cs="Times New Roman"/>
+              </w:rPr>
+              <w:t>Type</w:t>
+            </w:r>
+            <w:proofErr w:type="spellEnd"/>
+            <w:proofErr w:type="gramStart"/>
+            <w:r>
+              <w:rPr>
+                <w:rFonts w:ascii="Times New Roman" w:hAnsi="Times New Roman" w:cs="Times New Roman"/>
+              </w:rPr>
+              <w:t>=”</w:t>
+            </w:r>
+            <w:r>
+              <w:rPr>
+                <w:rFonts w:ascii="Times New Roman" w:hAnsi="Times New Roman" w:cs="Times New Roman"/>
+              </w:rPr>
+              <w:t>Lanzagranadas</w:t>
+            </w:r>
+            <w:proofErr w:type="gramEnd"/>
+            <w:r>
+              <w:rPr>
+                <w:rFonts w:ascii="Times New Roman" w:hAnsi="Times New Roman" w:cs="Times New Roman"/>
+              </w:rPr>
+              <w:t>”</w:t>
+            </w:r>
+          </w:p>
+          <w:p>
+            <w:pPr>
+              <w:jc w:val="both"/>
+              <w:rPr>
+                <w:rFonts w:ascii="Times New Roman" w:hAnsi="Times New Roman" w:cs="Times New Roman"/>
+                <w:lang w:val="en-US"/>
+              </w:rPr>
+            </w:pPr>
+            <w:r>
+              <w:rPr>
+                <w:rFonts w:ascii="Times New Roman" w:hAnsi="Times New Roman" w:cs="Times New Roman"/>
+                <w:lang w:val="en-US"/>
+              </w:rPr>
+              <w:t>Supplies=</w:t>
+            </w:r>
+            <w:r>
+              <w:rPr>
+                <w:rFonts w:ascii="Times New Roman" w:hAnsi="Times New Roman" w:cs="Times New Roman"/>
+                <w:lang w:val="en-US"/>
+              </w:rPr>
+              <w:t>1</w:t>
+            </w:r>
+          </w:p>
+          <w:p>
+            <w:pPr>
+              <w:jc w:val="both"/>
+              <w:rPr>
+                <w:rFonts w:ascii="Times New Roman" w:hAnsi="Times New Roman" w:cs="Times New Roman"/>
+                <w:lang w:val="en-US"/>
+              </w:rPr>
+            </w:pPr>
+          </w:p>
+          <w:p>
+            <w:pPr>
+              <w:jc w:val="both"/>
+              <w:rPr>
+                <w:rFonts w:ascii="Times New Roman" w:hAnsi="Times New Roman" w:cs="Times New Roman"/>
+              </w:rPr>
+            </w:pPr>
+            <w:r>
+              <w:rPr>
+                <w:rFonts w:ascii="Times New Roman" w:hAnsi="Times New Roman" w:cs="Times New Roman"/>
+              </w:rPr>
+              <w:t>Y se usa el ar</w:t>
+            </w:r>
+            <w:r>
+              <w:rPr>
+                <w:rFonts w:ascii="Times New Roman" w:hAnsi="Times New Roman" w:cs="Times New Roman"/>
+              </w:rPr>
+              <w:t>ma 2 veces.</w:t>
+            </w:r>
+            <w:bookmarkStart w:id="0" w:name="_GoBack"/>
+            <w:bookmarkEnd w:id="0"/>
+          </w:p>
+          <w:p>
+            <w:pPr>
+              <w:jc w:val="both"/>
+              <w:rPr>
+                <w:rFonts w:ascii="Times New Roman" w:hAnsi="Times New Roman" w:cs="Times New Roman"/>
+              </w:rPr>
+            </w:pPr>
+          </w:p>
+        </w:tc>
+        <w:tc>
+          <w:tcPr>
+            <w:tcW w:w="1746" w:type="dxa"/>
+          </w:tcPr>
+          <w:p>
+            <w:pPr>
+              <w:jc w:val="both"/>
+              <w:rPr>
+                <w:rFonts w:ascii="Times New Roman" w:hAnsi="Times New Roman" w:cs="Times New Roman"/>
+              </w:rPr>
+            </w:pPr>
+            <w:r>
+              <w:rPr>
+                <w:rFonts w:ascii="Times New Roman" w:hAnsi="Times New Roman" w:cs="Times New Roman"/>
+              </w:rPr>
+              <w:t>Ninguna</w:t>
+            </w:r>
+          </w:p>
+        </w:tc>
+        <w:tc>
+          <w:tcPr>
+            <w:tcW w:w="1869" w:type="dxa"/>
+          </w:tcPr>
+          <w:p>
+            <w:pPr>
+              <w:jc w:val="both"/>
+              <w:rPr>
+                <w:rFonts w:ascii="Times New Roman" w:hAnsi="Times New Roman" w:cs="Times New Roman"/>
+              </w:rPr>
+            </w:pPr>
+            <w:r>
+              <w:rPr>
+                <w:rFonts w:ascii="Times New Roman" w:hAnsi="Times New Roman" w:cs="Times New Roman"/>
+              </w:rPr>
+              <w:t xml:space="preserve">El elemento del top es el M16 y su elemento </w:t>
+            </w:r>
+            <w:proofErr w:type="spellStart"/>
+            <w:r>
+              <w:rPr>
+                <w:rFonts w:ascii="Times New Roman" w:hAnsi="Times New Roman" w:cs="Times New Roman"/>
+              </w:rPr>
+              <w:t>supplies</w:t>
+            </w:r>
+            <w:proofErr w:type="spellEnd"/>
+            <w:r>
+              <w:rPr>
+                <w:rFonts w:ascii="Times New Roman" w:hAnsi="Times New Roman" w:cs="Times New Roman"/>
+              </w:rPr>
+              <w:t xml:space="preserve"> es 30</w:t>
+            </w:r>
+          </w:p>
+        </w:tc>
+      </w:tr>
+    </w:tbl>
+    <w:p>
+      <w:pPr>
+        <w:rPr>
+          <w:b/>
         </w:rPr>
       </w:pPr>
     </w:p>

</xml_diff>

<commit_message>
Done implementación modo San Valentin
Falta acomodar diseños del matchmaking
</commit_message>
<xml_diff>
--- a/Método de la ingeniería/TAD StackWeapon.docx
+++ b/Método de la ingeniería/TAD StackWeapon.docx
@@ -876,11 +876,11 @@
         <w:tblLook w:val="04A0" w:firstRow="1" w:lastRow="0" w:firstColumn="1" w:lastColumn="0" w:noHBand="0" w:noVBand="1"/>
       </w:tblPr>
       <w:tblGrid>
-        <w:gridCol w:w="1612"/>
-        <w:gridCol w:w="1664"/>
-        <w:gridCol w:w="1937"/>
-        <w:gridCol w:w="1746"/>
-        <w:gridCol w:w="1869"/>
+        <w:gridCol w:w="1582"/>
+        <w:gridCol w:w="1627"/>
+        <w:gridCol w:w="1934"/>
+        <w:gridCol w:w="1917"/>
+        <w:gridCol w:w="1768"/>
       </w:tblGrid>
       <w:tr>
         <w:tc>
@@ -1116,55 +1116,93 @@
               <w:jc w:val="both"/>
               <w:rPr>
                 <w:rFonts w:ascii="Times New Roman" w:hAnsi="Times New Roman" w:cs="Times New Roman"/>
-              </w:rPr>
-            </w:pPr>
-            <w:r>
-              <w:rPr>
-                <w:rFonts w:ascii="Times New Roman" w:hAnsi="Times New Roman" w:cs="Times New Roman"/>
-              </w:rPr>
-              <w:t>W tiene</w:t>
-            </w:r>
-          </w:p>
-          <w:p>
-            <w:pPr>
-              <w:jc w:val="both"/>
-              <w:rPr>
-                <w:rFonts w:ascii="Times New Roman" w:hAnsi="Times New Roman" w:cs="Times New Roman"/>
-              </w:rPr>
-            </w:pPr>
-            <w:r>
-              <w:rPr>
-                <w:rFonts w:ascii="Times New Roman" w:hAnsi="Times New Roman" w:cs="Times New Roman"/>
-              </w:rPr>
-              <w:t>Nombre= “M16”</w:t>
-            </w:r>
-          </w:p>
-          <w:p>
-            <w:pPr>
-              <w:jc w:val="both"/>
-              <w:rPr>
-                <w:rFonts w:ascii="Times New Roman" w:hAnsi="Times New Roman" w:cs="Times New Roman"/>
-              </w:rPr>
-            </w:pPr>
-            <w:proofErr w:type="spellStart"/>
-            <w:r>
-              <w:rPr>
-                <w:rFonts w:ascii="Times New Roman" w:hAnsi="Times New Roman" w:cs="Times New Roman"/>
+                <w:lang w:val="en-US"/>
+              </w:rPr>
+            </w:pPr>
+            <w:r>
+              <w:rPr>
+                <w:rFonts w:ascii="Times New Roman" w:hAnsi="Times New Roman" w:cs="Times New Roman"/>
+                <w:lang w:val="en-US"/>
+              </w:rPr>
+              <w:t xml:space="preserve">W </w:t>
+            </w:r>
+            <w:proofErr w:type="spellStart"/>
+            <w:r>
+              <w:rPr>
+                <w:rFonts w:ascii="Times New Roman" w:hAnsi="Times New Roman" w:cs="Times New Roman"/>
+                <w:lang w:val="en-US"/>
+              </w:rPr>
+              <w:t>tiene</w:t>
+            </w:r>
+            <w:proofErr w:type="spellEnd"/>
+          </w:p>
+          <w:p>
+            <w:pPr>
+              <w:jc w:val="both"/>
+              <w:rPr>
+                <w:rFonts w:ascii="Times New Roman" w:hAnsi="Times New Roman" w:cs="Times New Roman"/>
+                <w:lang w:val="en-US"/>
+              </w:rPr>
+            </w:pPr>
+            <w:proofErr w:type="spellStart"/>
+            <w:r>
+              <w:rPr>
+                <w:rFonts w:ascii="Times New Roman" w:hAnsi="Times New Roman" w:cs="Times New Roman"/>
+                <w:lang w:val="en-US"/>
+              </w:rPr>
+              <w:t>Nombre</w:t>
+            </w:r>
+            <w:proofErr w:type="spellEnd"/>
+            <w:r>
+              <w:rPr>
+                <w:rFonts w:ascii="Times New Roman" w:hAnsi="Times New Roman" w:cs="Times New Roman"/>
+                <w:lang w:val="en-US"/>
+              </w:rPr>
+              <w:t>= “M16”</w:t>
+            </w:r>
+          </w:p>
+          <w:p>
+            <w:pPr>
+              <w:jc w:val="both"/>
+              <w:rPr>
+                <w:rFonts w:ascii="Times New Roman" w:hAnsi="Times New Roman" w:cs="Times New Roman"/>
+                <w:lang w:val="en-US"/>
+              </w:rPr>
+            </w:pPr>
+            <w:r>
+              <w:rPr>
+                <w:rFonts w:ascii="Times New Roman" w:hAnsi="Times New Roman" w:cs="Times New Roman"/>
+                <w:lang w:val="en-US"/>
               </w:rPr>
               <w:t>Range</w:t>
             </w:r>
-            <w:proofErr w:type="spellEnd"/>
             <w:proofErr w:type="gramStart"/>
             <w:r>
               <w:rPr>
                 <w:rFonts w:ascii="Times New Roman" w:hAnsi="Times New Roman" w:cs="Times New Roman"/>
-              </w:rPr>
-              <w:t>=”Común</w:t>
+                <w:lang w:val="en-US"/>
+              </w:rPr>
+              <w:t>=”Com</w:t>
+            </w:r>
+            <w:r>
+              <w:rPr>
+                <w:rFonts w:ascii="Times New Roman" w:hAnsi="Times New Roman" w:cs="Times New Roman"/>
+                <w:lang w:val="en-US"/>
+              </w:rPr>
+              <w:t>mo</w:t>
+            </w:r>
+            <w:r>
+              <w:rPr>
+                <w:rFonts w:ascii="Times New Roman" w:hAnsi="Times New Roman" w:cs="Times New Roman"/>
+                <w:lang w:val="en-US"/>
+              </w:rPr>
+              <w:t>n</w:t>
             </w:r>
             <w:proofErr w:type="gramEnd"/>
             <w:r>
               <w:rPr>
                 <w:rFonts w:ascii="Times New Roman" w:hAnsi="Times New Roman" w:cs="Times New Roman"/>
+                <w:lang w:val="en-US"/>
               </w:rPr>
               <w:t>”</w:t>
             </w:r>
@@ -1174,20 +1212,21 @@
               <w:jc w:val="both"/>
               <w:rPr>
                 <w:rFonts w:ascii="Times New Roman" w:hAnsi="Times New Roman" w:cs="Times New Roman"/>
-              </w:rPr>
-            </w:pPr>
-            <w:proofErr w:type="spellStart"/>
-            <w:r>
-              <w:rPr>
-                <w:rFonts w:ascii="Times New Roman" w:hAnsi="Times New Roman" w:cs="Times New Roman"/>
+                <w:lang w:val="en-US"/>
+              </w:rPr>
+            </w:pPr>
+            <w:r>
+              <w:rPr>
+                <w:rFonts w:ascii="Times New Roman" w:hAnsi="Times New Roman" w:cs="Times New Roman"/>
+                <w:lang w:val="en-US"/>
               </w:rPr>
               <w:t>Type</w:t>
             </w:r>
-            <w:proofErr w:type="spellEnd"/>
             <w:proofErr w:type="gramStart"/>
             <w:r>
               <w:rPr>
                 <w:rFonts w:ascii="Times New Roman" w:hAnsi="Times New Roman" w:cs="Times New Roman"/>
+                <w:lang w:val="en-US"/>
               </w:rPr>
               <w:t>=”Rifle</w:t>
             </w:r>
@@ -1195,6 +1234,7 @@
             <w:r>
               <w:rPr>
                 <w:rFonts w:ascii="Times New Roman" w:hAnsi="Times New Roman" w:cs="Times New Roman"/>
+                <w:lang w:val="en-US"/>
               </w:rPr>
               <w:t>”</w:t>
             </w:r>
@@ -1204,21 +1244,15 @@
               <w:jc w:val="both"/>
               <w:rPr>
                 <w:rFonts w:ascii="Times New Roman" w:hAnsi="Times New Roman" w:cs="Times New Roman"/>
-              </w:rPr>
-            </w:pPr>
-            <w:proofErr w:type="spellStart"/>
-            <w:r>
-              <w:rPr>
-                <w:rFonts w:ascii="Times New Roman" w:hAnsi="Times New Roman" w:cs="Times New Roman"/>
-              </w:rPr>
-              <w:t>Supplies</w:t>
-            </w:r>
-            <w:proofErr w:type="spellEnd"/>
-            <w:r>
-              <w:rPr>
-                <w:rFonts w:ascii="Times New Roman" w:hAnsi="Times New Roman" w:cs="Times New Roman"/>
-              </w:rPr>
-              <w:t>=30</w:t>
+                <w:lang w:val="en-US"/>
+              </w:rPr>
+            </w:pPr>
+            <w:r>
+              <w:rPr>
+                <w:rFonts w:ascii="Times New Roman" w:hAnsi="Times New Roman" w:cs="Times New Roman"/>
+                <w:lang w:val="en-US"/>
+              </w:rPr>
+              <w:t>Supplies=30</w:t>
             </w:r>
           </w:p>
         </w:tc>
@@ -1380,41 +1414,68 @@
               <w:jc w:val="both"/>
               <w:rPr>
                 <w:rFonts w:ascii="Times New Roman" w:hAnsi="Times New Roman" w:cs="Times New Roman"/>
-              </w:rPr>
-            </w:pPr>
-            <w:r>
-              <w:rPr>
-                <w:rFonts w:ascii="Times New Roman" w:hAnsi="Times New Roman" w:cs="Times New Roman"/>
-              </w:rPr>
-              <w:t>Nombre= “M16”</w:t>
-            </w:r>
-          </w:p>
-          <w:p>
-            <w:pPr>
-              <w:jc w:val="both"/>
-              <w:rPr>
-                <w:rFonts w:ascii="Times New Roman" w:hAnsi="Times New Roman" w:cs="Times New Roman"/>
-              </w:rPr>
-            </w:pPr>
-            <w:proofErr w:type="spellStart"/>
-            <w:r>
-              <w:rPr>
-                <w:rFonts w:ascii="Times New Roman" w:hAnsi="Times New Roman" w:cs="Times New Roman"/>
+                <w:lang w:val="en-US"/>
+              </w:rPr>
+            </w:pPr>
+            <w:proofErr w:type="spellStart"/>
+            <w:r>
+              <w:rPr>
+                <w:rFonts w:ascii="Times New Roman" w:hAnsi="Times New Roman" w:cs="Times New Roman"/>
+                <w:lang w:val="en-US"/>
+              </w:rPr>
+              <w:t>Nombre</w:t>
+            </w:r>
+            <w:proofErr w:type="spellEnd"/>
+            <w:r>
+              <w:rPr>
+                <w:rFonts w:ascii="Times New Roman" w:hAnsi="Times New Roman" w:cs="Times New Roman"/>
+                <w:lang w:val="en-US"/>
+              </w:rPr>
+              <w:t>= “M16”</w:t>
+            </w:r>
+          </w:p>
+          <w:p>
+            <w:pPr>
+              <w:jc w:val="both"/>
+              <w:rPr>
+                <w:rFonts w:ascii="Times New Roman" w:hAnsi="Times New Roman" w:cs="Times New Roman"/>
+                <w:lang w:val="en-US"/>
+              </w:rPr>
+            </w:pPr>
+            <w:r>
+              <w:rPr>
+                <w:rFonts w:ascii="Times New Roman" w:hAnsi="Times New Roman" w:cs="Times New Roman"/>
+                <w:lang w:val="en-US"/>
               </w:rPr>
               <w:t>Range</w:t>
             </w:r>
-            <w:proofErr w:type="spellEnd"/>
             <w:proofErr w:type="gramStart"/>
             <w:r>
               <w:rPr>
                 <w:rFonts w:ascii="Times New Roman" w:hAnsi="Times New Roman" w:cs="Times New Roman"/>
-              </w:rPr>
-              <w:t>=”Común</w:t>
+                <w:lang w:val="en-US"/>
+              </w:rPr>
+              <w:t>=”Com</w:t>
+            </w:r>
+            <w:r>
+              <w:rPr>
+                <w:rFonts w:ascii="Times New Roman" w:hAnsi="Times New Roman" w:cs="Times New Roman"/>
+                <w:lang w:val="en-US"/>
+              </w:rPr>
+              <w:t>mo</w:t>
+            </w:r>
+            <w:r>
+              <w:rPr>
+                <w:rFonts w:ascii="Times New Roman" w:hAnsi="Times New Roman" w:cs="Times New Roman"/>
+                <w:lang w:val="en-US"/>
+              </w:rPr>
+              <w:t>n</w:t>
             </w:r>
             <w:proofErr w:type="gramEnd"/>
             <w:r>
               <w:rPr>
                 <w:rFonts w:ascii="Times New Roman" w:hAnsi="Times New Roman" w:cs="Times New Roman"/>
+                <w:lang w:val="en-US"/>
               </w:rPr>
               <w:t>”</w:t>
             </w:r>
@@ -1424,20 +1485,21 @@
               <w:jc w:val="both"/>
               <w:rPr>
                 <w:rFonts w:ascii="Times New Roman" w:hAnsi="Times New Roman" w:cs="Times New Roman"/>
-              </w:rPr>
-            </w:pPr>
-            <w:proofErr w:type="spellStart"/>
-            <w:r>
-              <w:rPr>
-                <w:rFonts w:ascii="Times New Roman" w:hAnsi="Times New Roman" w:cs="Times New Roman"/>
+                <w:lang w:val="en-US"/>
+              </w:rPr>
+            </w:pPr>
+            <w:r>
+              <w:rPr>
+                <w:rFonts w:ascii="Times New Roman" w:hAnsi="Times New Roman" w:cs="Times New Roman"/>
+                <w:lang w:val="en-US"/>
               </w:rPr>
               <w:t>Type</w:t>
             </w:r>
-            <w:proofErr w:type="spellEnd"/>
             <w:proofErr w:type="gramStart"/>
             <w:r>
               <w:rPr>
                 <w:rFonts w:ascii="Times New Roman" w:hAnsi="Times New Roman" w:cs="Times New Roman"/>
+                <w:lang w:val="en-US"/>
               </w:rPr>
               <w:t>=”Rifle</w:t>
             </w:r>
@@ -1445,6 +1507,7 @@
             <w:r>
               <w:rPr>
                 <w:rFonts w:ascii="Times New Roman" w:hAnsi="Times New Roman" w:cs="Times New Roman"/>
+                <w:lang w:val="en-US"/>
               </w:rPr>
               <w:t>”</w:t>
             </w:r>
@@ -1454,21 +1517,15 @@
               <w:jc w:val="both"/>
               <w:rPr>
                 <w:rFonts w:ascii="Times New Roman" w:hAnsi="Times New Roman" w:cs="Times New Roman"/>
-              </w:rPr>
-            </w:pPr>
-            <w:proofErr w:type="spellStart"/>
-            <w:r>
-              <w:rPr>
-                <w:rFonts w:ascii="Times New Roman" w:hAnsi="Times New Roman" w:cs="Times New Roman"/>
-              </w:rPr>
-              <w:t>Supplies</w:t>
-            </w:r>
-            <w:proofErr w:type="spellEnd"/>
-            <w:r>
-              <w:rPr>
-                <w:rFonts w:ascii="Times New Roman" w:hAnsi="Times New Roman" w:cs="Times New Roman"/>
-              </w:rPr>
-              <w:t>=30</w:t>
+                <w:lang w:val="en-US"/>
+              </w:rPr>
+            </w:pPr>
+            <w:r>
+              <w:rPr>
+                <w:rFonts w:ascii="Times New Roman" w:hAnsi="Times New Roman" w:cs="Times New Roman"/>
+                <w:lang w:val="en-US"/>
+              </w:rPr>
+              <w:t>Supplies=30</w:t>
             </w:r>
           </w:p>
         </w:tc>
@@ -1481,37 +1538,125 @@
               <w:jc w:val="both"/>
               <w:rPr>
                 <w:rFonts w:ascii="Times New Roman" w:hAnsi="Times New Roman" w:cs="Times New Roman"/>
-              </w:rPr>
-            </w:pPr>
-            <w:r>
-              <w:rPr>
-                <w:rFonts w:ascii="Times New Roman" w:hAnsi="Times New Roman" w:cs="Times New Roman"/>
-              </w:rPr>
-              <w:t>W tiene</w:t>
-            </w:r>
-          </w:p>
-          <w:p>
-            <w:pPr>
-              <w:jc w:val="both"/>
-              <w:rPr>
-                <w:rFonts w:ascii="Times New Roman" w:hAnsi="Times New Roman" w:cs="Times New Roman"/>
-              </w:rPr>
-            </w:pPr>
-            <w:r>
-              <w:rPr>
-                <w:rFonts w:ascii="Times New Roman" w:hAnsi="Times New Roman" w:cs="Times New Roman"/>
-              </w:rPr>
-              <w:t>Nombre= “</w:t>
-            </w:r>
-            <w:r>
-              <w:rPr>
-                <w:rFonts w:ascii="Times New Roman" w:hAnsi="Times New Roman" w:cs="Times New Roman"/>
+                <w:lang w:val="en-US"/>
+              </w:rPr>
+            </w:pPr>
+            <w:r>
+              <w:rPr>
+                <w:rFonts w:ascii="Times New Roman" w:hAnsi="Times New Roman" w:cs="Times New Roman"/>
+                <w:lang w:val="en-US"/>
+              </w:rPr>
+              <w:t xml:space="preserve">W </w:t>
+            </w:r>
+            <w:proofErr w:type="spellStart"/>
+            <w:r>
+              <w:rPr>
+                <w:rFonts w:ascii="Times New Roman" w:hAnsi="Times New Roman" w:cs="Times New Roman"/>
+                <w:lang w:val="en-US"/>
+              </w:rPr>
+              <w:t>tiene</w:t>
+            </w:r>
+            <w:proofErr w:type="spellEnd"/>
+          </w:p>
+          <w:p>
+            <w:pPr>
+              <w:jc w:val="both"/>
+              <w:rPr>
+                <w:rFonts w:ascii="Times New Roman" w:hAnsi="Times New Roman" w:cs="Times New Roman"/>
+                <w:lang w:val="en-US"/>
+              </w:rPr>
+            </w:pPr>
+            <w:proofErr w:type="spellStart"/>
+            <w:r>
+              <w:rPr>
+                <w:rFonts w:ascii="Times New Roman" w:hAnsi="Times New Roman" w:cs="Times New Roman"/>
+                <w:lang w:val="en-US"/>
+              </w:rPr>
+              <w:t>Nombre</w:t>
+            </w:r>
+            <w:proofErr w:type="spellEnd"/>
+            <w:r>
+              <w:rPr>
+                <w:rFonts w:ascii="Times New Roman" w:hAnsi="Times New Roman" w:cs="Times New Roman"/>
+                <w:lang w:val="en-US"/>
+              </w:rPr>
+              <w:t>= “SMG”</w:t>
+            </w:r>
+          </w:p>
+          <w:p>
+            <w:pPr>
+              <w:jc w:val="both"/>
+              <w:rPr>
+                <w:rFonts w:ascii="Times New Roman" w:hAnsi="Times New Roman" w:cs="Times New Roman"/>
+                <w:lang w:val="en-US"/>
+              </w:rPr>
+            </w:pPr>
+            <w:r>
+              <w:rPr>
+                <w:rFonts w:ascii="Times New Roman" w:hAnsi="Times New Roman" w:cs="Times New Roman"/>
+                <w:lang w:val="en-US"/>
+              </w:rPr>
+              <w:t>Range</w:t>
+            </w:r>
+            <w:proofErr w:type="gramStart"/>
+            <w:r>
+              <w:rPr>
+                <w:rFonts w:ascii="Times New Roman" w:hAnsi="Times New Roman" w:cs="Times New Roman"/>
+                <w:lang w:val="en-US"/>
+              </w:rPr>
+              <w:t>=”Rar</w:t>
+            </w:r>
+            <w:r>
+              <w:rPr>
+                <w:rFonts w:ascii="Times New Roman" w:hAnsi="Times New Roman" w:cs="Times New Roman"/>
+                <w:lang w:val="en-US"/>
+              </w:rPr>
+              <w:t>e</w:t>
+            </w:r>
+            <w:proofErr w:type="gramEnd"/>
+            <w:r>
+              <w:rPr>
+                <w:rFonts w:ascii="Times New Roman" w:hAnsi="Times New Roman" w:cs="Times New Roman"/>
+                <w:lang w:val="en-US"/>
+              </w:rPr>
+              <w:t>”</w:t>
+            </w:r>
+          </w:p>
+          <w:p>
+            <w:pPr>
+              <w:jc w:val="both"/>
+              <w:rPr>
+                <w:rFonts w:ascii="Times New Roman" w:hAnsi="Times New Roman" w:cs="Times New Roman"/>
+                <w:lang w:val="en-US"/>
+              </w:rPr>
+            </w:pPr>
+            <w:r>
+              <w:rPr>
+                <w:rFonts w:ascii="Times New Roman" w:hAnsi="Times New Roman" w:cs="Times New Roman"/>
+                <w:lang w:val="en-US"/>
+              </w:rPr>
+              <w:t>Type</w:t>
+            </w:r>
+            <w:proofErr w:type="gramStart"/>
+            <w:r>
+              <w:rPr>
+                <w:rFonts w:ascii="Times New Roman" w:hAnsi="Times New Roman" w:cs="Times New Roman"/>
+                <w:lang w:val="en-US"/>
+              </w:rPr>
+              <w:t>=”</w:t>
+            </w:r>
+            <w:r>
+              <w:rPr>
+                <w:rFonts w:ascii="Times New Roman" w:hAnsi="Times New Roman" w:cs="Times New Roman"/>
+                <w:lang w:val="en-US"/>
               </w:rPr>
               <w:t>SMG</w:t>
             </w:r>
-            <w:r>
-              <w:rPr>
-                <w:rFonts w:ascii="Times New Roman" w:hAnsi="Times New Roman" w:cs="Times New Roman"/>
+            <w:proofErr w:type="gramEnd"/>
+            <w:r>
+              <w:rPr>
+                <w:rFonts w:ascii="Times New Roman" w:hAnsi="Times New Roman" w:cs="Times New Roman"/>
+                <w:lang w:val="en-US"/>
               </w:rPr>
               <w:t>”</w:t>
             </w:r>
@@ -1521,136 +1666,59 @@
               <w:jc w:val="both"/>
               <w:rPr>
                 <w:rFonts w:ascii="Times New Roman" w:hAnsi="Times New Roman" w:cs="Times New Roman"/>
-              </w:rPr>
-            </w:pPr>
-            <w:proofErr w:type="spellStart"/>
-            <w:r>
-              <w:rPr>
-                <w:rFonts w:ascii="Times New Roman" w:hAnsi="Times New Roman" w:cs="Times New Roman"/>
-              </w:rPr>
-              <w:t>Range</w:t>
-            </w:r>
-            <w:proofErr w:type="spellEnd"/>
-            <w:proofErr w:type="gramStart"/>
-            <w:r>
-              <w:rPr>
-                <w:rFonts w:ascii="Times New Roman" w:hAnsi="Times New Roman" w:cs="Times New Roman"/>
-              </w:rPr>
-              <w:t>=</w:t>
-            </w:r>
-            <w:r>
-              <w:rPr>
-                <w:rFonts w:ascii="Times New Roman" w:hAnsi="Times New Roman" w:cs="Times New Roman"/>
-              </w:rPr>
-              <w:t>”Raro</w:t>
-            </w:r>
-            <w:proofErr w:type="gramEnd"/>
-            <w:r>
-              <w:rPr>
-                <w:rFonts w:ascii="Times New Roman" w:hAnsi="Times New Roman" w:cs="Times New Roman"/>
-              </w:rPr>
-              <w:t>”</w:t>
-            </w:r>
-          </w:p>
-          <w:p>
-            <w:pPr>
-              <w:jc w:val="both"/>
-              <w:rPr>
-                <w:rFonts w:ascii="Times New Roman" w:hAnsi="Times New Roman" w:cs="Times New Roman"/>
-                <w:lang w:val="en-US"/>
-              </w:rPr>
-            </w:pPr>
-            <w:r>
-              <w:rPr>
-                <w:rFonts w:ascii="Times New Roman" w:hAnsi="Times New Roman" w:cs="Times New Roman"/>
-                <w:lang w:val="en-US"/>
-              </w:rPr>
-              <w:t>Type</w:t>
-            </w:r>
-            <w:proofErr w:type="gramStart"/>
-            <w:r>
-              <w:rPr>
-                <w:rFonts w:ascii="Times New Roman" w:hAnsi="Times New Roman" w:cs="Times New Roman"/>
-                <w:lang w:val="en-US"/>
-              </w:rPr>
-              <w:t>=”</w:t>
-            </w:r>
-            <w:r>
-              <w:rPr>
-                <w:rFonts w:ascii="Times New Roman" w:hAnsi="Times New Roman" w:cs="Times New Roman"/>
-                <w:lang w:val="en-US"/>
+                <w:lang w:val="en-US"/>
+              </w:rPr>
+            </w:pPr>
+            <w:r>
+              <w:rPr>
+                <w:rFonts w:ascii="Times New Roman" w:hAnsi="Times New Roman" w:cs="Times New Roman"/>
+                <w:lang w:val="en-US"/>
+              </w:rPr>
+              <w:t>Supplies=30</w:t>
+            </w:r>
+          </w:p>
+        </w:tc>
+        <w:tc>
+          <w:tcPr>
+            <w:tcW w:w="1869" w:type="dxa"/>
+          </w:tcPr>
+          <w:p>
+            <w:pPr>
+              <w:jc w:val="both"/>
+              <w:rPr>
+                <w:rFonts w:ascii="Times New Roman" w:hAnsi="Times New Roman" w:cs="Times New Roman"/>
+              </w:rPr>
+            </w:pPr>
+            <w:r>
+              <w:rPr>
+                <w:rFonts w:ascii="Times New Roman" w:hAnsi="Times New Roman" w:cs="Times New Roman"/>
+              </w:rPr>
+              <w:t>El elemento del top es un Rifle</w:t>
+            </w:r>
+            <w:r>
+              <w:rPr>
+                <w:rFonts w:ascii="Times New Roman" w:hAnsi="Times New Roman" w:cs="Times New Roman"/>
+              </w:rPr>
+              <w:t xml:space="preserve"> raro</w:t>
+            </w:r>
+            <w:r>
+              <w:rPr>
+                <w:rFonts w:ascii="Times New Roman" w:hAnsi="Times New Roman" w:cs="Times New Roman"/>
+              </w:rPr>
+              <w:t xml:space="preserve"> llamado</w:t>
+            </w:r>
+            <w:r>
+              <w:rPr>
+                <w:rFonts w:ascii="Times New Roman" w:hAnsi="Times New Roman" w:cs="Times New Roman"/>
+              </w:rPr>
+              <w:t xml:space="preserve"> </w:t>
+            </w:r>
+            <w:r>
+              <w:rPr>
+                <w:rFonts w:ascii="Times New Roman" w:hAnsi="Times New Roman" w:cs="Times New Roman"/>
               </w:rPr>
               <w:t>SMG</w:t>
             </w:r>
-            <w:proofErr w:type="gramEnd"/>
-            <w:r>
-              <w:rPr>
-                <w:rFonts w:ascii="Times New Roman" w:hAnsi="Times New Roman" w:cs="Times New Roman"/>
-                <w:lang w:val="en-US"/>
-              </w:rPr>
-              <w:t>”</w:t>
-            </w:r>
-          </w:p>
-          <w:p>
-            <w:pPr>
-              <w:jc w:val="both"/>
-              <w:rPr>
-                <w:rFonts w:ascii="Times New Roman" w:hAnsi="Times New Roman" w:cs="Times New Roman"/>
-                <w:lang w:val="en-US"/>
-              </w:rPr>
-            </w:pPr>
-            <w:r>
-              <w:rPr>
-                <w:rFonts w:ascii="Times New Roman" w:hAnsi="Times New Roman" w:cs="Times New Roman"/>
-                <w:lang w:val="en-US"/>
-              </w:rPr>
-              <w:t>Supplies=30</w:t>
-            </w:r>
-          </w:p>
-        </w:tc>
-        <w:tc>
-          <w:tcPr>
-            <w:tcW w:w="1869" w:type="dxa"/>
-          </w:tcPr>
-          <w:p>
-            <w:pPr>
-              <w:jc w:val="both"/>
-              <w:rPr>
-                <w:rFonts w:ascii="Times New Roman" w:hAnsi="Times New Roman" w:cs="Times New Roman"/>
-              </w:rPr>
-            </w:pPr>
-            <w:r>
-              <w:rPr>
-                <w:rFonts w:ascii="Times New Roman" w:hAnsi="Times New Roman" w:cs="Times New Roman"/>
-              </w:rPr>
-              <w:t>El elemento del top es un Rifle</w:t>
-            </w:r>
-            <w:r>
-              <w:rPr>
-                <w:rFonts w:ascii="Times New Roman" w:hAnsi="Times New Roman" w:cs="Times New Roman"/>
-              </w:rPr>
-              <w:t xml:space="preserve"> raro</w:t>
-            </w:r>
-            <w:r>
-              <w:rPr>
-                <w:rFonts w:ascii="Times New Roman" w:hAnsi="Times New Roman" w:cs="Times New Roman"/>
-              </w:rPr>
-              <w:t xml:space="preserve"> </w:t>
-            </w:r>
-            <w:proofErr w:type="spellStart"/>
-            <w:r>
-              <w:rPr>
-                <w:rFonts w:ascii="Times New Roman" w:hAnsi="Times New Roman" w:cs="Times New Roman"/>
-              </w:rPr>
-              <w:t>llamado</w:t>
-            </w:r>
-            <w:r>
-              <w:rPr>
-                <w:rFonts w:ascii="Times New Roman" w:hAnsi="Times New Roman" w:cs="Times New Roman"/>
-              </w:rPr>
-              <w:t>SMG</w:t>
-            </w:r>
-            <w:proofErr w:type="spellEnd"/>
             <w:r>
               <w:rPr>
                 <w:rFonts w:ascii="Times New Roman" w:hAnsi="Times New Roman" w:cs="Times New Roman"/>
@@ -2147,41 +2215,68 @@
               <w:jc w:val="both"/>
               <w:rPr>
                 <w:rFonts w:ascii="Times New Roman" w:hAnsi="Times New Roman" w:cs="Times New Roman"/>
-              </w:rPr>
-            </w:pPr>
-            <w:r>
-              <w:rPr>
-                <w:rFonts w:ascii="Times New Roman" w:hAnsi="Times New Roman" w:cs="Times New Roman"/>
-              </w:rPr>
-              <w:t>Nombre= “M16”</w:t>
-            </w:r>
-          </w:p>
-          <w:p>
-            <w:pPr>
-              <w:jc w:val="both"/>
-              <w:rPr>
-                <w:rFonts w:ascii="Times New Roman" w:hAnsi="Times New Roman" w:cs="Times New Roman"/>
-              </w:rPr>
-            </w:pPr>
-            <w:proofErr w:type="spellStart"/>
-            <w:r>
-              <w:rPr>
-                <w:rFonts w:ascii="Times New Roman" w:hAnsi="Times New Roman" w:cs="Times New Roman"/>
+                <w:lang w:val="en-US"/>
+              </w:rPr>
+            </w:pPr>
+            <w:proofErr w:type="spellStart"/>
+            <w:r>
+              <w:rPr>
+                <w:rFonts w:ascii="Times New Roman" w:hAnsi="Times New Roman" w:cs="Times New Roman"/>
+                <w:lang w:val="en-US"/>
+              </w:rPr>
+              <w:t>Nombre</w:t>
+            </w:r>
+            <w:proofErr w:type="spellEnd"/>
+            <w:r>
+              <w:rPr>
+                <w:rFonts w:ascii="Times New Roman" w:hAnsi="Times New Roman" w:cs="Times New Roman"/>
+                <w:lang w:val="en-US"/>
+              </w:rPr>
+              <w:t>= “M16”</w:t>
+            </w:r>
+          </w:p>
+          <w:p>
+            <w:pPr>
+              <w:jc w:val="both"/>
+              <w:rPr>
+                <w:rFonts w:ascii="Times New Roman" w:hAnsi="Times New Roman" w:cs="Times New Roman"/>
+                <w:lang w:val="en-US"/>
+              </w:rPr>
+            </w:pPr>
+            <w:r>
+              <w:rPr>
+                <w:rFonts w:ascii="Times New Roman" w:hAnsi="Times New Roman" w:cs="Times New Roman"/>
+                <w:lang w:val="en-US"/>
               </w:rPr>
               <w:t>Range</w:t>
             </w:r>
-            <w:proofErr w:type="spellEnd"/>
             <w:proofErr w:type="gramStart"/>
             <w:r>
               <w:rPr>
                 <w:rFonts w:ascii="Times New Roman" w:hAnsi="Times New Roman" w:cs="Times New Roman"/>
-              </w:rPr>
-              <w:t>=”Común</w:t>
+                <w:lang w:val="en-US"/>
+              </w:rPr>
+              <w:t>=”Com</w:t>
+            </w:r>
+            <w:r>
+              <w:rPr>
+                <w:rFonts w:ascii="Times New Roman" w:hAnsi="Times New Roman" w:cs="Times New Roman"/>
+                <w:lang w:val="en-US"/>
+              </w:rPr>
+              <w:t>mo</w:t>
+            </w:r>
+            <w:r>
+              <w:rPr>
+                <w:rFonts w:ascii="Times New Roman" w:hAnsi="Times New Roman" w:cs="Times New Roman"/>
+                <w:lang w:val="en-US"/>
+              </w:rPr>
+              <w:t>n</w:t>
             </w:r>
             <w:proofErr w:type="gramEnd"/>
             <w:r>
               <w:rPr>
                 <w:rFonts w:ascii="Times New Roman" w:hAnsi="Times New Roman" w:cs="Times New Roman"/>
+                <w:lang w:val="en-US"/>
               </w:rPr>
               <w:t>”</w:t>
             </w:r>
@@ -2191,20 +2286,21 @@
               <w:jc w:val="both"/>
               <w:rPr>
                 <w:rFonts w:ascii="Times New Roman" w:hAnsi="Times New Roman" w:cs="Times New Roman"/>
-              </w:rPr>
-            </w:pPr>
-            <w:proofErr w:type="spellStart"/>
-            <w:r>
-              <w:rPr>
-                <w:rFonts w:ascii="Times New Roman" w:hAnsi="Times New Roman" w:cs="Times New Roman"/>
+                <w:lang w:val="en-US"/>
+              </w:rPr>
+            </w:pPr>
+            <w:r>
+              <w:rPr>
+                <w:rFonts w:ascii="Times New Roman" w:hAnsi="Times New Roman" w:cs="Times New Roman"/>
+                <w:lang w:val="en-US"/>
               </w:rPr>
               <w:t>Type</w:t>
             </w:r>
-            <w:proofErr w:type="spellEnd"/>
             <w:proofErr w:type="gramStart"/>
             <w:r>
               <w:rPr>
                 <w:rFonts w:ascii="Times New Roman" w:hAnsi="Times New Roman" w:cs="Times New Roman"/>
+                <w:lang w:val="en-US"/>
               </w:rPr>
               <w:t>=”Rifle</w:t>
             </w:r>
@@ -2212,6 +2308,7 @@
             <w:r>
               <w:rPr>
                 <w:rFonts w:ascii="Times New Roman" w:hAnsi="Times New Roman" w:cs="Times New Roman"/>
+                <w:lang w:val="en-US"/>
               </w:rPr>
               <w:t>”</w:t>
             </w:r>
@@ -2221,28 +2318,23 @@
               <w:jc w:val="both"/>
               <w:rPr>
                 <w:rFonts w:ascii="Times New Roman" w:hAnsi="Times New Roman" w:cs="Times New Roman"/>
-              </w:rPr>
-            </w:pPr>
-            <w:proofErr w:type="spellStart"/>
-            <w:r>
-              <w:rPr>
-                <w:rFonts w:ascii="Times New Roman" w:hAnsi="Times New Roman" w:cs="Times New Roman"/>
-              </w:rPr>
-              <w:t>Supplies</w:t>
-            </w:r>
-            <w:proofErr w:type="spellEnd"/>
-            <w:r>
-              <w:rPr>
-                <w:rFonts w:ascii="Times New Roman" w:hAnsi="Times New Roman" w:cs="Times New Roman"/>
-              </w:rPr>
-              <w:t>=30</w:t>
-            </w:r>
-          </w:p>
-          <w:p>
-            <w:pPr>
-              <w:jc w:val="both"/>
-              <w:rPr>
-                <w:rFonts w:ascii="Times New Roman" w:hAnsi="Times New Roman" w:cs="Times New Roman"/>
+                <w:lang w:val="en-US"/>
+              </w:rPr>
+            </w:pPr>
+            <w:r>
+              <w:rPr>
+                <w:rFonts w:ascii="Times New Roman" w:hAnsi="Times New Roman" w:cs="Times New Roman"/>
+                <w:lang w:val="en-US"/>
+              </w:rPr>
+              <w:t>Supplies=30</w:t>
+            </w:r>
+          </w:p>
+          <w:p>
+            <w:pPr>
+              <w:jc w:val="both"/>
+              <w:rPr>
+                <w:rFonts w:ascii="Times New Roman" w:hAnsi="Times New Roman" w:cs="Times New Roman"/>
+                <w:lang w:val="en-US"/>
               </w:rPr>
             </w:pPr>
           </w:p>
@@ -2469,17 +2561,22 @@
                 <w:rFonts w:ascii="Times New Roman" w:hAnsi="Times New Roman" w:cs="Times New Roman"/>
                 <w:lang w:val="en-US"/>
               </w:rPr>
-              <w:t>=”</w:t>
-            </w:r>
-            <w:proofErr w:type="spellStart"/>
-            <w:r>
-              <w:rPr>
-                <w:rFonts w:ascii="Times New Roman" w:hAnsi="Times New Roman" w:cs="Times New Roman"/>
-                <w:lang w:val="en-US"/>
-              </w:rPr>
-              <w:t>Común</w:t>
-            </w:r>
-            <w:proofErr w:type="spellEnd"/>
+              <w:t>=”Com</w:t>
+            </w:r>
+            <w:r>
+              <w:rPr>
+                <w:rFonts w:ascii="Times New Roman" w:hAnsi="Times New Roman" w:cs="Times New Roman"/>
+                <w:lang w:val="en-US"/>
+              </w:rPr>
+              <w:t>mo</w:t>
+            </w:r>
+            <w:r>
+              <w:rPr>
+                <w:rFonts w:ascii="Times New Roman" w:hAnsi="Times New Roman" w:cs="Times New Roman"/>
+                <w:lang w:val="en-US"/>
+              </w:rPr>
+              <w:t>n</w:t>
+            </w:r>
             <w:proofErr w:type="gramEnd"/>
             <w:r>
               <w:rPr>
@@ -2615,17 +2712,15 @@
                 <w:rFonts w:ascii="Times New Roman" w:hAnsi="Times New Roman" w:cs="Times New Roman"/>
                 <w:lang w:val="en-US"/>
               </w:rPr>
-              <w:t>=”</w:t>
-            </w:r>
-            <w:proofErr w:type="spellStart"/>
-            <w:r>
-              <w:rPr>
-                <w:rFonts w:ascii="Times New Roman" w:hAnsi="Times New Roman" w:cs="Times New Roman"/>
-                <w:lang w:val="en-US"/>
-              </w:rPr>
-              <w:t>Raro</w:t>
-            </w:r>
-            <w:proofErr w:type="spellEnd"/>
+              <w:t>=”Rar</w:t>
+            </w:r>
+            <w:r>
+              <w:rPr>
+                <w:rFonts w:ascii="Times New Roman" w:hAnsi="Times New Roman" w:cs="Times New Roman"/>
+                <w:lang w:val="en-US"/>
+              </w:rPr>
+              <w:t>e</w:t>
+            </w:r>
             <w:proofErr w:type="gramEnd"/>
             <w:r>
               <w:rPr>
@@ -2755,7 +2850,7 @@
               <w:rPr>
                 <w:rFonts w:ascii="Times New Roman" w:hAnsi="Times New Roman" w:cs="Times New Roman"/>
               </w:rPr>
-              <w:t>SMG</w:t>
+              <w:t>M16</w:t>
             </w:r>
             <w:r>
               <w:rPr>
@@ -2781,7 +2876,7 @@
               <w:rPr>
                 <w:rFonts w:ascii="Times New Roman" w:hAnsi="Times New Roman" w:cs="Times New Roman"/>
               </w:rPr>
-              <w:t>3</w:t>
+              <w:t>2</w:t>
             </w:r>
             <w:r>
               <w:rPr>
@@ -2807,11 +2902,11 @@
         <w:tblLook w:val="04A0" w:firstRow="1" w:lastRow="0" w:firstColumn="1" w:lastColumn="0" w:noHBand="0" w:noVBand="1"/>
       </w:tblPr>
       <w:tblGrid>
-        <w:gridCol w:w="1578"/>
-        <w:gridCol w:w="1609"/>
-        <w:gridCol w:w="2307"/>
-        <w:gridCol w:w="1592"/>
-        <w:gridCol w:w="1742"/>
+        <w:gridCol w:w="1612"/>
+        <w:gridCol w:w="1664"/>
+        <w:gridCol w:w="1937"/>
+        <w:gridCol w:w="1746"/>
+        <w:gridCol w:w="1869"/>
       </w:tblGrid>
       <w:tr>
         <w:tc>
@@ -3312,17 +3407,22 @@
                 <w:rFonts w:ascii="Times New Roman" w:hAnsi="Times New Roman" w:cs="Times New Roman"/>
                 <w:lang w:val="en-US"/>
               </w:rPr>
-              <w:t>=”</w:t>
-            </w:r>
-            <w:proofErr w:type="spellStart"/>
-            <w:r>
-              <w:rPr>
-                <w:rFonts w:ascii="Times New Roman" w:hAnsi="Times New Roman" w:cs="Times New Roman"/>
-                <w:lang w:val="en-US"/>
-              </w:rPr>
-              <w:t>Común</w:t>
-            </w:r>
-            <w:proofErr w:type="spellEnd"/>
+              <w:t>=”Com</w:t>
+            </w:r>
+            <w:r>
+              <w:rPr>
+                <w:rFonts w:ascii="Times New Roman" w:hAnsi="Times New Roman" w:cs="Times New Roman"/>
+                <w:lang w:val="en-US"/>
+              </w:rPr>
+              <w:t>mo</w:t>
+            </w:r>
+            <w:r>
+              <w:rPr>
+                <w:rFonts w:ascii="Times New Roman" w:hAnsi="Times New Roman" w:cs="Times New Roman"/>
+                <w:lang w:val="en-US"/>
+              </w:rPr>
+              <w:t>n</w:t>
+            </w:r>
             <w:proofErr w:type="gramEnd"/>
             <w:r>
               <w:rPr>
@@ -3472,13 +3572,7 @@
               <w:rPr>
                 <w:rFonts w:ascii="Times New Roman" w:hAnsi="Times New Roman" w:cs="Times New Roman"/>
               </w:rPr>
-              <w:t xml:space="preserve">El elemento del top es </w:t>
-            </w:r>
-            <w:r>
-              <w:rPr>
-                <w:rFonts w:ascii="Times New Roman" w:hAnsi="Times New Roman" w:cs="Times New Roman"/>
-              </w:rPr>
-              <w:t>el M16, al que le queda una munición.</w:t>
+              <w:t>El elemento del top es el M16, al que le queda una munición.</w:t>
             </w:r>
           </w:p>
         </w:tc>
@@ -3660,17 +3754,22 @@
                 <w:rFonts w:ascii="Times New Roman" w:hAnsi="Times New Roman" w:cs="Times New Roman"/>
                 <w:lang w:val="en-US"/>
               </w:rPr>
-              <w:t>=”</w:t>
-            </w:r>
-            <w:proofErr w:type="spellStart"/>
-            <w:r>
-              <w:rPr>
-                <w:rFonts w:ascii="Times New Roman" w:hAnsi="Times New Roman" w:cs="Times New Roman"/>
-                <w:lang w:val="en-US"/>
-              </w:rPr>
-              <w:t>Común</w:t>
-            </w:r>
-            <w:proofErr w:type="spellEnd"/>
+              <w:t>=”Com</w:t>
+            </w:r>
+            <w:r>
+              <w:rPr>
+                <w:rFonts w:ascii="Times New Roman" w:hAnsi="Times New Roman" w:cs="Times New Roman"/>
+                <w:lang w:val="en-US"/>
+              </w:rPr>
+              <w:t>mo</w:t>
+            </w:r>
+            <w:r>
+              <w:rPr>
+                <w:rFonts w:ascii="Times New Roman" w:hAnsi="Times New Roman" w:cs="Times New Roman"/>
+                <w:lang w:val="en-US"/>
+              </w:rPr>
+              <w:t>n</w:t>
+            </w:r>
             <w:proofErr w:type="gramEnd"/>
             <w:r>
               <w:rPr>
@@ -3766,38 +3865,24 @@
                 <w:rFonts w:ascii="Times New Roman" w:hAnsi="Times New Roman" w:cs="Times New Roman"/>
                 <w:lang w:val="en-US"/>
               </w:rPr>
+              <w:t xml:space="preserve"> 30 </w:t>
+            </w:r>
+            <w:proofErr w:type="spellStart"/>
+            <w:r>
+              <w:rPr>
+                <w:rFonts w:ascii="Times New Roman" w:hAnsi="Times New Roman" w:cs="Times New Roman"/>
+                <w:lang w:val="en-US"/>
+              </w:rPr>
+              <w:t>veces</w:t>
+            </w:r>
+            <w:proofErr w:type="spellEnd"/>
+            <w:r>
+              <w:rPr>
+                <w:rFonts w:ascii="Times New Roman" w:hAnsi="Times New Roman" w:cs="Times New Roman"/>
+                <w:lang w:val="en-US"/>
+              </w:rPr>
               <w:t xml:space="preserve"> </w:t>
             </w:r>
-            <w:r>
-              <w:rPr>
-                <w:rFonts w:ascii="Times New Roman" w:hAnsi="Times New Roman" w:cs="Times New Roman"/>
-                <w:lang w:val="en-US"/>
-              </w:rPr>
-              <w:t>30</w:t>
-            </w:r>
-            <w:r>
-              <w:rPr>
-                <w:rFonts w:ascii="Times New Roman" w:hAnsi="Times New Roman" w:cs="Times New Roman"/>
-                <w:lang w:val="en-US"/>
-              </w:rPr>
-              <w:t xml:space="preserve"> </w:t>
-            </w:r>
-            <w:proofErr w:type="spellStart"/>
-            <w:r>
-              <w:rPr>
-                <w:rFonts w:ascii="Times New Roman" w:hAnsi="Times New Roman" w:cs="Times New Roman"/>
-                <w:lang w:val="en-US"/>
-              </w:rPr>
-              <w:t>veces</w:t>
-            </w:r>
-            <w:proofErr w:type="spellEnd"/>
-            <w:r>
-              <w:rPr>
-                <w:rFonts w:ascii="Times New Roman" w:hAnsi="Times New Roman" w:cs="Times New Roman"/>
-                <w:lang w:val="en-US"/>
-              </w:rPr>
-              <w:t xml:space="preserve"> </w:t>
-            </w:r>
           </w:p>
         </w:tc>
         <w:tc>
@@ -3834,13 +3919,7 @@
               <w:rPr>
                 <w:rFonts w:ascii="Times New Roman" w:hAnsi="Times New Roman" w:cs="Times New Roman"/>
               </w:rPr>
-              <w:t xml:space="preserve">El elemento del top es el </w:t>
-            </w:r>
-            <w:r>
-              <w:rPr>
-                <w:rFonts w:ascii="Times New Roman" w:hAnsi="Times New Roman" w:cs="Times New Roman"/>
-              </w:rPr>
-              <w:t xml:space="preserve">hacha, la </w:t>
+              <w:t xml:space="preserve">El elemento del top es el hacha, la </w:t>
             </w:r>
             <w:proofErr w:type="spellStart"/>
             <w:r>
@@ -4036,17 +4115,210 @@
                 <w:rFonts w:ascii="Times New Roman" w:hAnsi="Times New Roman" w:cs="Times New Roman"/>
                 <w:lang w:val="en-US"/>
               </w:rPr>
+              <w:t>=”Com</w:t>
+            </w:r>
+            <w:r>
+              <w:rPr>
+                <w:rFonts w:ascii="Times New Roman" w:hAnsi="Times New Roman" w:cs="Times New Roman"/>
+                <w:lang w:val="en-US"/>
+              </w:rPr>
+              <w:t>mo</w:t>
+            </w:r>
+            <w:r>
+              <w:rPr>
+                <w:rFonts w:ascii="Times New Roman" w:hAnsi="Times New Roman" w:cs="Times New Roman"/>
+                <w:lang w:val="en-US"/>
+              </w:rPr>
+              <w:t>n</w:t>
+            </w:r>
+            <w:proofErr w:type="gramEnd"/>
+            <w:r>
+              <w:rPr>
+                <w:rFonts w:ascii="Times New Roman" w:hAnsi="Times New Roman" w:cs="Times New Roman"/>
+                <w:lang w:val="en-US"/>
+              </w:rPr>
+              <w:t>”</w:t>
+            </w:r>
+          </w:p>
+          <w:p>
+            <w:pPr>
+              <w:jc w:val="both"/>
+              <w:rPr>
+                <w:rFonts w:ascii="Times New Roman" w:hAnsi="Times New Roman" w:cs="Times New Roman"/>
+                <w:lang w:val="en-US"/>
+              </w:rPr>
+            </w:pPr>
+            <w:r>
+              <w:rPr>
+                <w:rFonts w:ascii="Times New Roman" w:hAnsi="Times New Roman" w:cs="Times New Roman"/>
+                <w:lang w:val="en-US"/>
+              </w:rPr>
+              <w:t>Type</w:t>
+            </w:r>
+            <w:proofErr w:type="gramStart"/>
+            <w:r>
+              <w:rPr>
+                <w:rFonts w:ascii="Times New Roman" w:hAnsi="Times New Roman" w:cs="Times New Roman"/>
+                <w:lang w:val="en-US"/>
+              </w:rPr>
+              <w:t>=”Rifle</w:t>
+            </w:r>
+            <w:proofErr w:type="gramEnd"/>
+            <w:r>
+              <w:rPr>
+                <w:rFonts w:ascii="Times New Roman" w:hAnsi="Times New Roman" w:cs="Times New Roman"/>
+                <w:lang w:val="en-US"/>
+              </w:rPr>
+              <w:t>”</w:t>
+            </w:r>
+          </w:p>
+          <w:p>
+            <w:pPr>
+              <w:jc w:val="both"/>
+              <w:rPr>
+                <w:rFonts w:ascii="Times New Roman" w:hAnsi="Times New Roman" w:cs="Times New Roman"/>
+                <w:lang w:val="en-US"/>
+              </w:rPr>
+            </w:pPr>
+            <w:r>
+              <w:rPr>
+                <w:rFonts w:ascii="Times New Roman" w:hAnsi="Times New Roman" w:cs="Times New Roman"/>
+                <w:lang w:val="en-US"/>
+              </w:rPr>
+              <w:t>Supplies=30</w:t>
+            </w:r>
+          </w:p>
+          <w:p>
+            <w:pPr>
+              <w:jc w:val="both"/>
+              <w:rPr>
+                <w:rFonts w:ascii="Times New Roman" w:hAnsi="Times New Roman" w:cs="Times New Roman"/>
+                <w:lang w:val="en-US"/>
+              </w:rPr>
+            </w:pPr>
+          </w:p>
+          <w:p>
+            <w:pPr>
+              <w:jc w:val="both"/>
+              <w:rPr>
+                <w:rFonts w:ascii="Times New Roman" w:hAnsi="Times New Roman" w:cs="Times New Roman"/>
+              </w:rPr>
+            </w:pPr>
+            <w:r>
+              <w:rPr>
+                <w:rFonts w:ascii="Times New Roman" w:hAnsi="Times New Roman" w:cs="Times New Roman"/>
+              </w:rPr>
+              <w:t xml:space="preserve">Y </w:t>
+            </w:r>
+            <w:r>
+              <w:rPr>
+                <w:rFonts w:ascii="Times New Roman" w:hAnsi="Times New Roman" w:cs="Times New Roman"/>
+              </w:rPr>
+              <w:t>luego la siguiente arma:</w:t>
+            </w:r>
+          </w:p>
+          <w:p>
+            <w:pPr>
+              <w:jc w:val="both"/>
+              <w:rPr>
+                <w:rFonts w:ascii="Times New Roman" w:hAnsi="Times New Roman" w:cs="Times New Roman"/>
+              </w:rPr>
+            </w:pPr>
+          </w:p>
+          <w:p>
+            <w:pPr>
+              <w:jc w:val="both"/>
+              <w:rPr>
+                <w:rFonts w:ascii="Times New Roman" w:hAnsi="Times New Roman" w:cs="Times New Roman"/>
+                <w:lang w:val="en-US"/>
+              </w:rPr>
+            </w:pPr>
+            <w:proofErr w:type="spellStart"/>
+            <w:r>
+              <w:rPr>
+                <w:rFonts w:ascii="Times New Roman" w:hAnsi="Times New Roman" w:cs="Times New Roman"/>
+                <w:lang w:val="en-US"/>
+              </w:rPr>
+              <w:t>Nombre</w:t>
+            </w:r>
+            <w:proofErr w:type="spellEnd"/>
+            <w:r>
+              <w:rPr>
+                <w:rFonts w:ascii="Times New Roman" w:hAnsi="Times New Roman" w:cs="Times New Roman"/>
+                <w:lang w:val="en-US"/>
+              </w:rPr>
+              <w:t>= “SMG”</w:t>
+            </w:r>
+          </w:p>
+          <w:p>
+            <w:pPr>
+              <w:jc w:val="both"/>
+              <w:rPr>
+                <w:rFonts w:ascii="Times New Roman" w:hAnsi="Times New Roman" w:cs="Times New Roman"/>
+                <w:lang w:val="en-US"/>
+              </w:rPr>
+            </w:pPr>
+            <w:r>
+              <w:rPr>
+                <w:rFonts w:ascii="Times New Roman" w:hAnsi="Times New Roman" w:cs="Times New Roman"/>
+                <w:lang w:val="en-US"/>
+              </w:rPr>
+              <w:t>Range</w:t>
+            </w:r>
+            <w:proofErr w:type="gramStart"/>
+            <w:r>
+              <w:rPr>
+                <w:rFonts w:ascii="Times New Roman" w:hAnsi="Times New Roman" w:cs="Times New Roman"/>
+                <w:lang w:val="en-US"/>
+              </w:rPr>
+              <w:t>=”Rar</w:t>
+            </w:r>
+            <w:r>
+              <w:rPr>
+                <w:rFonts w:ascii="Times New Roman" w:hAnsi="Times New Roman" w:cs="Times New Roman"/>
+                <w:lang w:val="en-US"/>
+              </w:rPr>
+              <w:t>e</w:t>
+            </w:r>
+            <w:proofErr w:type="gramEnd"/>
+            <w:r>
+              <w:rPr>
+                <w:rFonts w:ascii="Times New Roman" w:hAnsi="Times New Roman" w:cs="Times New Roman"/>
+                <w:lang w:val="en-US"/>
+              </w:rPr>
+              <w:t>”</w:t>
+            </w:r>
+          </w:p>
+          <w:p>
+            <w:pPr>
+              <w:jc w:val="both"/>
+              <w:rPr>
+                <w:rFonts w:ascii="Times New Roman" w:hAnsi="Times New Roman" w:cs="Times New Roman"/>
+                <w:lang w:val="en-US"/>
+              </w:rPr>
+            </w:pPr>
+            <w:r>
+              <w:rPr>
+                <w:rFonts w:ascii="Times New Roman" w:hAnsi="Times New Roman" w:cs="Times New Roman"/>
+                <w:lang w:val="en-US"/>
+              </w:rPr>
+              <w:t>Type</w:t>
+            </w:r>
+            <w:proofErr w:type="gramStart"/>
+            <w:r>
+              <w:rPr>
+                <w:rFonts w:ascii="Times New Roman" w:hAnsi="Times New Roman" w:cs="Times New Roman"/>
+                <w:lang w:val="en-US"/>
+              </w:rPr>
               <w:t>=”</w:t>
             </w:r>
-            <w:proofErr w:type="spellStart"/>
-            <w:r>
-              <w:rPr>
-                <w:rFonts w:ascii="Times New Roman" w:hAnsi="Times New Roman" w:cs="Times New Roman"/>
-                <w:lang w:val="en-US"/>
-              </w:rPr>
-              <w:t>Común</w:t>
-            </w:r>
-            <w:proofErr w:type="spellEnd"/>
+            <w:r>
+              <w:rPr>
+                <w:rFonts w:ascii="Times New Roman" w:hAnsi="Times New Roman" w:cs="Times New Roman"/>
+                <w:lang w:val="en-US"/>
+              </w:rPr>
+              <w:t>SMG</w:t>
+            </w:r>
             <w:proofErr w:type="gramEnd"/>
             <w:r>
               <w:rPr>
@@ -4069,38 +4341,6 @@
                 <w:rFonts w:ascii="Times New Roman" w:hAnsi="Times New Roman" w:cs="Times New Roman"/>
                 <w:lang w:val="en-US"/>
               </w:rPr>
-              <w:t>Type</w:t>
-            </w:r>
-            <w:proofErr w:type="gramStart"/>
-            <w:r>
-              <w:rPr>
-                <w:rFonts w:ascii="Times New Roman" w:hAnsi="Times New Roman" w:cs="Times New Roman"/>
-                <w:lang w:val="en-US"/>
-              </w:rPr>
-              <w:t>=”Rifle</w:t>
-            </w:r>
-            <w:proofErr w:type="gramEnd"/>
-            <w:r>
-              <w:rPr>
-                <w:rFonts w:ascii="Times New Roman" w:hAnsi="Times New Roman" w:cs="Times New Roman"/>
-                <w:lang w:val="en-US"/>
-              </w:rPr>
-              <w:t>”</w:t>
-            </w:r>
-          </w:p>
-          <w:p>
-            <w:pPr>
-              <w:jc w:val="both"/>
-              <w:rPr>
-                <w:rFonts w:ascii="Times New Roman" w:hAnsi="Times New Roman" w:cs="Times New Roman"/>
-                <w:lang w:val="en-US"/>
-              </w:rPr>
-            </w:pPr>
-            <w:r>
-              <w:rPr>
-                <w:rFonts w:ascii="Times New Roman" w:hAnsi="Times New Roman" w:cs="Times New Roman"/>
-                <w:lang w:val="en-US"/>
-              </w:rPr>
               <w:t>Supplies=30</w:t>
             </w:r>
           </w:p>
@@ -4110,163 +4350,6 @@
               <w:rPr>
                 <w:rFonts w:ascii="Times New Roman" w:hAnsi="Times New Roman" w:cs="Times New Roman"/>
                 <w:lang w:val="en-US"/>
-              </w:rPr>
-            </w:pPr>
-          </w:p>
-          <w:p>
-            <w:pPr>
-              <w:jc w:val="both"/>
-              <w:rPr>
-                <w:rFonts w:ascii="Times New Roman" w:hAnsi="Times New Roman" w:cs="Times New Roman"/>
-              </w:rPr>
-            </w:pPr>
-            <w:r>
-              <w:rPr>
-                <w:rFonts w:ascii="Times New Roman" w:hAnsi="Times New Roman" w:cs="Times New Roman"/>
-              </w:rPr>
-              <w:t xml:space="preserve">Y </w:t>
-            </w:r>
-            <w:r>
-              <w:rPr>
-                <w:rFonts w:ascii="Times New Roman" w:hAnsi="Times New Roman" w:cs="Times New Roman"/>
-              </w:rPr>
-              <w:t>luego la siguiente arma:</w:t>
-            </w:r>
-          </w:p>
-          <w:p>
-            <w:pPr>
-              <w:jc w:val="both"/>
-              <w:rPr>
-                <w:rFonts w:ascii="Times New Roman" w:hAnsi="Times New Roman" w:cs="Times New Roman"/>
-              </w:rPr>
-            </w:pPr>
-          </w:p>
-          <w:p>
-            <w:pPr>
-              <w:jc w:val="both"/>
-              <w:rPr>
-                <w:rFonts w:ascii="Times New Roman" w:hAnsi="Times New Roman" w:cs="Times New Roman"/>
-                <w:lang w:val="en-US"/>
-              </w:rPr>
-            </w:pPr>
-            <w:proofErr w:type="spellStart"/>
-            <w:r>
-              <w:rPr>
-                <w:rFonts w:ascii="Times New Roman" w:hAnsi="Times New Roman" w:cs="Times New Roman"/>
-                <w:lang w:val="en-US"/>
-              </w:rPr>
-              <w:t>Nombre</w:t>
-            </w:r>
-            <w:proofErr w:type="spellEnd"/>
-            <w:r>
-              <w:rPr>
-                <w:rFonts w:ascii="Times New Roman" w:hAnsi="Times New Roman" w:cs="Times New Roman"/>
-                <w:lang w:val="en-US"/>
-              </w:rPr>
-              <w:t>= “SMG”</w:t>
-            </w:r>
-          </w:p>
-          <w:p>
-            <w:pPr>
-              <w:jc w:val="both"/>
-              <w:rPr>
-                <w:rFonts w:ascii="Times New Roman" w:hAnsi="Times New Roman" w:cs="Times New Roman"/>
-                <w:lang w:val="en-US"/>
-              </w:rPr>
-            </w:pPr>
-            <w:r>
-              <w:rPr>
-                <w:rFonts w:ascii="Times New Roman" w:hAnsi="Times New Roman" w:cs="Times New Roman"/>
-                <w:lang w:val="en-US"/>
-              </w:rPr>
-              <w:t>Range</w:t>
-            </w:r>
-            <w:proofErr w:type="gramStart"/>
-            <w:r>
-              <w:rPr>
-                <w:rFonts w:ascii="Times New Roman" w:hAnsi="Times New Roman" w:cs="Times New Roman"/>
-                <w:lang w:val="en-US"/>
-              </w:rPr>
-              <w:t>=”</w:t>
-            </w:r>
-            <w:proofErr w:type="spellStart"/>
-            <w:r>
-              <w:rPr>
-                <w:rFonts w:ascii="Times New Roman" w:hAnsi="Times New Roman" w:cs="Times New Roman"/>
-                <w:lang w:val="en-US"/>
-              </w:rPr>
-              <w:t>Raro</w:t>
-            </w:r>
-            <w:proofErr w:type="spellEnd"/>
-            <w:proofErr w:type="gramEnd"/>
-            <w:r>
-              <w:rPr>
-                <w:rFonts w:ascii="Times New Roman" w:hAnsi="Times New Roman" w:cs="Times New Roman"/>
-                <w:lang w:val="en-US"/>
-              </w:rPr>
-              <w:t>”</w:t>
-            </w:r>
-          </w:p>
-          <w:p>
-            <w:pPr>
-              <w:jc w:val="both"/>
-              <w:rPr>
-                <w:rFonts w:ascii="Times New Roman" w:hAnsi="Times New Roman" w:cs="Times New Roman"/>
-                <w:lang w:val="en-US"/>
-              </w:rPr>
-            </w:pPr>
-            <w:r>
-              <w:rPr>
-                <w:rFonts w:ascii="Times New Roman" w:hAnsi="Times New Roman" w:cs="Times New Roman"/>
-                <w:lang w:val="en-US"/>
-              </w:rPr>
-              <w:t>Type</w:t>
-            </w:r>
-            <w:proofErr w:type="gramStart"/>
-            <w:r>
-              <w:rPr>
-                <w:rFonts w:ascii="Times New Roman" w:hAnsi="Times New Roman" w:cs="Times New Roman"/>
-                <w:lang w:val="en-US"/>
-              </w:rPr>
-              <w:t>=”</w:t>
-            </w:r>
-            <w:r>
-              <w:rPr>
-                <w:rFonts w:ascii="Times New Roman" w:hAnsi="Times New Roman" w:cs="Times New Roman"/>
-                <w:lang w:val="en-US"/>
-              </w:rPr>
-              <w:t>SMG</w:t>
-            </w:r>
-            <w:proofErr w:type="gramEnd"/>
-            <w:r>
-              <w:rPr>
-                <w:rFonts w:ascii="Times New Roman" w:hAnsi="Times New Roman" w:cs="Times New Roman"/>
-                <w:lang w:val="en-US"/>
-              </w:rPr>
-              <w:t>”</w:t>
-            </w:r>
-          </w:p>
-          <w:p>
-            <w:pPr>
-              <w:jc w:val="both"/>
-              <w:rPr>
-                <w:rFonts w:ascii="Times New Roman" w:hAnsi="Times New Roman" w:cs="Times New Roman"/>
-                <w:lang w:val="en-US"/>
-              </w:rPr>
-            </w:pPr>
-            <w:r>
-              <w:rPr>
-                <w:rFonts w:ascii="Times New Roman" w:hAnsi="Times New Roman" w:cs="Times New Roman"/>
-                <w:lang w:val="en-US"/>
-              </w:rPr>
-              <w:t>Supplies=30</w:t>
-            </w:r>
-          </w:p>
-          <w:p>
-            <w:pPr>
-              <w:jc w:val="both"/>
-              <w:rPr>
-                <w:rFonts w:ascii="Times New Roman" w:hAnsi="Times New Roman" w:cs="Times New Roman"/>
               </w:rPr>
             </w:pPr>
           </w:p>
@@ -4326,13 +4409,7 @@
               <w:rPr>
                 <w:rFonts w:ascii="Times New Roman" w:hAnsi="Times New Roman" w:cs="Times New Roman"/>
               </w:rPr>
-              <w:t>El elemento del top es el</w:t>
-            </w:r>
-            <w:r>
-              <w:rPr>
-                <w:rFonts w:ascii="Times New Roman" w:hAnsi="Times New Roman" w:cs="Times New Roman"/>
-              </w:rPr>
-              <w:t xml:space="preserve"> SMG y su atributo </w:t>
+              <w:t xml:space="preserve">El elemento del top es el SMG y su atributo </w:t>
             </w:r>
             <w:proofErr w:type="spellStart"/>
             <w:r>
@@ -4487,13 +4564,7 @@
               <w:rPr>
                 <w:rFonts w:ascii="Times New Roman" w:hAnsi="Times New Roman" w:cs="Times New Roman"/>
               </w:rPr>
-              <w:t xml:space="preserve">El elemento del top es el </w:t>
-            </w:r>
-            <w:r>
-              <w:rPr>
-                <w:rFonts w:ascii="Times New Roman" w:hAnsi="Times New Roman" w:cs="Times New Roman"/>
-              </w:rPr>
-              <w:t xml:space="preserve">M16 y su elemento </w:t>
+              <w:t xml:space="preserve">El elemento del top es el M16 y su elemento </w:t>
             </w:r>
             <w:proofErr w:type="spellStart"/>
             <w:r>
@@ -4604,13 +4675,7 @@
               <w:rPr>
                 <w:rFonts w:ascii="Times New Roman" w:hAnsi="Times New Roman" w:cs="Times New Roman"/>
               </w:rPr>
-              <w:t xml:space="preserve">El mismo que el anterior, pero el arma del top se usa </w:t>
-            </w:r>
-            <w:r>
-              <w:rPr>
-                <w:rFonts w:ascii="Times New Roman" w:hAnsi="Times New Roman" w:cs="Times New Roman"/>
-              </w:rPr>
-              <w:t>29 veces</w:t>
+              <w:t>El mismo que el anterior, pero el arma del top se usa 29 veces</w:t>
             </w:r>
           </w:p>
           <w:p>
@@ -4656,12 +4721,28 @@
               </w:rPr>
               <w:t>Nombre= “</w:t>
             </w:r>
-            <w:r>
-              <w:rPr>
-                <w:rFonts w:ascii="Times New Roman" w:hAnsi="Times New Roman" w:cs="Times New Roman"/>
-              </w:rPr>
-              <w:t>Lanzacohetes</w:t>
-            </w:r>
+            <w:proofErr w:type="spellStart"/>
+            <w:r>
+              <w:rPr>
+                <w:rFonts w:ascii="Times New Roman" w:hAnsi="Times New Roman" w:cs="Times New Roman"/>
+              </w:rPr>
+              <w:t>Rocket</w:t>
+            </w:r>
+            <w:proofErr w:type="spellEnd"/>
+            <w:r>
+              <w:rPr>
+                <w:rFonts w:ascii="Times New Roman" w:hAnsi="Times New Roman" w:cs="Times New Roman"/>
+              </w:rPr>
+              <w:t xml:space="preserve"> </w:t>
+            </w:r>
+            <w:proofErr w:type="spellStart"/>
+            <w:r>
+              <w:rPr>
+                <w:rFonts w:ascii="Times New Roman" w:hAnsi="Times New Roman" w:cs="Times New Roman"/>
+              </w:rPr>
+              <w:t>Launcher</w:t>
+            </w:r>
+            <w:proofErr w:type="spellEnd"/>
             <w:r>
               <w:rPr>
                 <w:rFonts w:ascii="Times New Roman" w:hAnsi="Times New Roman" w:cs="Times New Roman"/>
@@ -4691,12 +4772,20 @@
               </w:rPr>
               <w:t>=”</w:t>
             </w:r>
-            <w:r>
-              <w:rPr>
-                <w:rFonts w:ascii="Times New Roman" w:hAnsi="Times New Roman" w:cs="Times New Roman"/>
-              </w:rPr>
-              <w:t>Raro</w:t>
-            </w:r>
+            <w:proofErr w:type="spellStart"/>
+            <w:r>
+              <w:rPr>
+                <w:rFonts w:ascii="Times New Roman" w:hAnsi="Times New Roman" w:cs="Times New Roman"/>
+              </w:rPr>
+              <w:t>Rar</w:t>
+            </w:r>
+            <w:r>
+              <w:rPr>
+                <w:rFonts w:ascii="Times New Roman" w:hAnsi="Times New Roman" w:cs="Times New Roman"/>
+              </w:rPr>
+              <w:t>e</w:t>
+            </w:r>
+            <w:proofErr w:type="spellEnd"/>
             <w:proofErr w:type="gramEnd"/>
             <w:r>
               <w:rPr>
@@ -4720,80 +4809,84 @@
               <w:t>Type</w:t>
             </w:r>
             <w:proofErr w:type="spellEnd"/>
-            <w:proofErr w:type="gramStart"/>
             <w:r>
               <w:rPr>
                 <w:rFonts w:ascii="Times New Roman" w:hAnsi="Times New Roman" w:cs="Times New Roman"/>
               </w:rPr>
               <w:t>=”</w:t>
             </w:r>
-            <w:r>
-              <w:rPr>
-                <w:rFonts w:ascii="Times New Roman" w:hAnsi="Times New Roman" w:cs="Times New Roman"/>
-              </w:rPr>
-              <w:t>Lanzagranadas</w:t>
-            </w:r>
-            <w:proofErr w:type="gramEnd"/>
-            <w:r>
-              <w:rPr>
-                <w:rFonts w:ascii="Times New Roman" w:hAnsi="Times New Roman" w:cs="Times New Roman"/>
-              </w:rPr>
-              <w:t>”</w:t>
-            </w:r>
-          </w:p>
-          <w:p>
-            <w:pPr>
-              <w:jc w:val="both"/>
-              <w:rPr>
-                <w:rFonts w:ascii="Times New Roman" w:hAnsi="Times New Roman" w:cs="Times New Roman"/>
-                <w:lang w:val="en-US"/>
-              </w:rPr>
-            </w:pPr>
-            <w:r>
-              <w:rPr>
-                <w:rFonts w:ascii="Times New Roman" w:hAnsi="Times New Roman" w:cs="Times New Roman"/>
-                <w:lang w:val="en-US"/>
-              </w:rPr>
-              <w:t>Supplies=</w:t>
-            </w:r>
-            <w:r>
-              <w:rPr>
-                <w:rFonts w:ascii="Times New Roman" w:hAnsi="Times New Roman" w:cs="Times New Roman"/>
-                <w:lang w:val="en-US"/>
-              </w:rPr>
-              <w:t>1</w:t>
-            </w:r>
-          </w:p>
-          <w:p>
-            <w:pPr>
-              <w:jc w:val="both"/>
-              <w:rPr>
-                <w:rFonts w:ascii="Times New Roman" w:hAnsi="Times New Roman" w:cs="Times New Roman"/>
-                <w:lang w:val="en-US"/>
-              </w:rPr>
-            </w:pPr>
-          </w:p>
-          <w:p>
-            <w:pPr>
-              <w:jc w:val="both"/>
-              <w:rPr>
-                <w:rFonts w:ascii="Times New Roman" w:hAnsi="Times New Roman" w:cs="Times New Roman"/>
-              </w:rPr>
-            </w:pPr>
-            <w:r>
-              <w:rPr>
-                <w:rFonts w:ascii="Times New Roman" w:hAnsi="Times New Roman" w:cs="Times New Roman"/>
-              </w:rPr>
-              <w:t>Y se usa el ar</w:t>
-            </w:r>
-            <w:r>
-              <w:rPr>
-                <w:rFonts w:ascii="Times New Roman" w:hAnsi="Times New Roman" w:cs="Times New Roman"/>
-              </w:rPr>
-              <w:t>ma 2 veces.</w:t>
+            <w:proofErr w:type="spellStart"/>
+            <w:r>
+              <w:rPr>
+                <w:rFonts w:ascii="Times New Roman" w:hAnsi="Times New Roman" w:cs="Times New Roman"/>
+              </w:rPr>
+              <w:t>Granade</w:t>
+            </w:r>
+            <w:proofErr w:type="spellEnd"/>
+            <w:r>
+              <w:rPr>
+                <w:rFonts w:ascii="Times New Roman" w:hAnsi="Times New Roman" w:cs="Times New Roman"/>
+              </w:rPr>
+              <w:t xml:space="preserve"> Launcher</w:t>
             </w:r>
             <w:bookmarkStart w:id="0" w:name="_GoBack"/>
             <w:bookmarkEnd w:id="0"/>
+            <w:r>
+              <w:rPr>
+                <w:rFonts w:ascii="Times New Roman" w:hAnsi="Times New Roman" w:cs="Times New Roman"/>
+              </w:rPr>
+              <w:t>”</w:t>
+            </w:r>
+          </w:p>
+          <w:p>
+            <w:pPr>
+              <w:jc w:val="both"/>
+              <w:rPr>
+                <w:rFonts w:ascii="Times New Roman" w:hAnsi="Times New Roman" w:cs="Times New Roman"/>
+              </w:rPr>
+            </w:pPr>
+            <w:proofErr w:type="spellStart"/>
+            <w:r>
+              <w:rPr>
+                <w:rFonts w:ascii="Times New Roman" w:hAnsi="Times New Roman" w:cs="Times New Roman"/>
+              </w:rPr>
+              <w:t>Supplies</w:t>
+            </w:r>
+            <w:proofErr w:type="spellEnd"/>
+            <w:r>
+              <w:rPr>
+                <w:rFonts w:ascii="Times New Roman" w:hAnsi="Times New Roman" w:cs="Times New Roman"/>
+              </w:rPr>
+              <w:t>=1</w:t>
+            </w:r>
+          </w:p>
+          <w:p>
+            <w:pPr>
+              <w:jc w:val="both"/>
+              <w:rPr>
+                <w:rFonts w:ascii="Times New Roman" w:hAnsi="Times New Roman" w:cs="Times New Roman"/>
+              </w:rPr>
+            </w:pPr>
+          </w:p>
+          <w:p>
+            <w:pPr>
+              <w:jc w:val="both"/>
+              <w:rPr>
+                <w:rFonts w:ascii="Times New Roman" w:hAnsi="Times New Roman" w:cs="Times New Roman"/>
+              </w:rPr>
+            </w:pPr>
+            <w:r>
+              <w:rPr>
+                <w:rFonts w:ascii="Times New Roman" w:hAnsi="Times New Roman" w:cs="Times New Roman"/>
+              </w:rPr>
+              <w:t>Y se usa el ar</w:t>
+            </w:r>
+            <w:r>
+              <w:rPr>
+                <w:rFonts w:ascii="Times New Roman" w:hAnsi="Times New Roman" w:cs="Times New Roman"/>
+              </w:rPr>
+              <w:t>ma 2 veces.</w:t>
+            </w:r>
           </w:p>
           <w:p>
             <w:pPr>

</xml_diff>